<commit_message>
Completed part I specs
</commit_message>
<xml_diff>
--- a/Specs/Specs.docx
+++ b/Specs/Specs.docx
@@ -39,14 +39,16 @@
         <w:rPr>
           <w:rFonts w:ascii="Times New Roman" w:eastAsiaTheme="minorEastAsia" w:hAnsi="Times New Roman" w:cs="Times New Roman"/>
           <w:sz w:val="24"/>
+          <w:u w:val="single"/>
         </w:rPr>
       </w:pPr>
       <w:r>
         <w:rPr>
           <w:rFonts w:ascii="Times New Roman" w:eastAsiaTheme="minorEastAsia" w:hAnsi="Times New Roman" w:cs="Times New Roman"/>
           <w:sz w:val="24"/>
+          <w:u w:val="single"/>
         </w:rPr>
-        <w:t>Part 1:</w:t>
+        <w:t>Part I</w:t>
       </w:r>
     </w:p>
     <w:p>
@@ -248,7 +250,7 @@
             <w:rFonts w:ascii="Cambria Math" w:eastAsiaTheme="minorEastAsia" w:hAnsi="Cambria Math" w:cs="Times New Roman"/>
             <w:sz w:val="24"/>
           </w:rPr>
-          <m:t>Idle</m:t>
+          <m:t>error_diagnosis</m:t>
         </m:r>
         <m:box>
           <m:boxPr>
@@ -280,14 +282,7 @@
                     <w:rFonts w:ascii="Cambria Math" w:eastAsiaTheme="minorEastAsia" w:hAnsi="Cambria Math" w:cs="Times New Roman"/>
                     <w:sz w:val="24"/>
                   </w:rPr>
-                  <m:t>idle_crash/</m:t>
-                </m:r>
-                <m:r>
-                  <w:rPr>
-                    <w:rFonts w:ascii="Cambria Math" w:eastAsiaTheme="minorEastAsia" w:hAnsi="Cambria Math" w:cs="Times New Roman"/>
-                    <w:sz w:val="24"/>
-                  </w:rPr>
-                  <m:t>idle_err_msg</m:t>
+                  <m:t>idle_rescue</m:t>
                 </m:r>
               </m:e>
             </m:groupChr>
@@ -298,7 +293,7 @@
             <w:rFonts w:ascii="Cambria Math" w:eastAsiaTheme="minorEastAsia" w:hAnsi="Cambria Math" w:cs="Times New Roman"/>
             <w:sz w:val="24"/>
           </w:rPr>
-          <m:t>error_diagnosis</m:t>
+          <m:t>Idle</m:t>
         </m:r>
         <m:r>
           <w:rPr>
@@ -344,7 +339,7 @@
             <w:rFonts w:ascii="Cambria Math" w:eastAsiaTheme="minorEastAsia" w:hAnsi="Cambria Math" w:cs="Times New Roman"/>
             <w:sz w:val="24"/>
           </w:rPr>
-          <m:t>error_diagnosis</m:t>
+          <m:t>Idle</m:t>
         </m:r>
         <m:box>
           <m:boxPr>
@@ -376,7 +371,7 @@
                     <w:rFonts w:ascii="Cambria Math" w:eastAsiaTheme="minorEastAsia" w:hAnsi="Cambria Math" w:cs="Times New Roman"/>
                     <w:sz w:val="24"/>
                   </w:rPr>
-                  <m:t>idle_rescue</m:t>
+                  <m:t>begin_monitoring</m:t>
                 </m:r>
               </m:e>
             </m:groupChr>
@@ -387,7 +382,7 @@
             <w:rFonts w:ascii="Cambria Math" w:eastAsiaTheme="minorEastAsia" w:hAnsi="Cambria Math" w:cs="Times New Roman"/>
             <w:sz w:val="24"/>
           </w:rPr>
-          <m:t>Idle</m:t>
+          <m:t>monitoring</m:t>
         </m:r>
         <m:r>
           <w:rPr>
@@ -397,8 +392,6 @@
           <m:t>}</m:t>
         </m:r>
       </m:oMath>
-      <w:bookmarkStart w:id="0" w:name="_GoBack"/>
-      <w:bookmarkEnd w:id="0"/>
     </w:p>
     <w:p>
       <w:pPr>
@@ -435,7 +428,7 @@
             <w:rFonts w:ascii="Cambria Math" w:eastAsiaTheme="minorEastAsia" w:hAnsi="Cambria Math" w:cs="Times New Roman"/>
             <w:sz w:val="24"/>
           </w:rPr>
-          <m:t>Idle</m:t>
+          <m:t>monitoring</m:t>
         </m:r>
         <m:box>
           <m:boxPr>
@@ -467,7 +460,28 @@
                     <w:rFonts w:ascii="Cambria Math" w:eastAsiaTheme="minorEastAsia" w:hAnsi="Cambria Math" w:cs="Times New Roman"/>
                     <w:sz w:val="24"/>
                   </w:rPr>
-                  <m:t>begin_monitoring</m:t>
+                  <m:t>monito</m:t>
+                </m:r>
+                <m:r>
+                  <w:rPr>
+                    <w:rFonts w:ascii="Cambria Math" w:eastAsiaTheme="minorEastAsia" w:hAnsi="Cambria Math" w:cs="Times New Roman"/>
+                    <w:sz w:val="24"/>
+                  </w:rPr>
+                  <m:t>r</m:t>
+                </m:r>
+                <m:r>
+                  <w:rPr>
+                    <w:rFonts w:ascii="Cambria Math" w:eastAsiaTheme="minorEastAsia" w:hAnsi="Cambria Math" w:cs="Times New Roman"/>
+                    <w:sz w:val="24"/>
+                  </w:rPr>
+                  <m:t>_crash</m:t>
+                </m:r>
+                <m:r>
+                  <w:rPr>
+                    <w:rFonts w:ascii="Cambria Math" w:eastAsiaTheme="minorEastAsia" w:hAnsi="Cambria Math" w:cs="Times New Roman"/>
+                    <w:sz w:val="24"/>
+                  </w:rPr>
+                  <m:t>/monl_err_msg</m:t>
                 </m:r>
               </m:e>
             </m:groupChr>
@@ -501,19 +515,6 @@
           <w:sz w:val="24"/>
         </w:rPr>
       </w:pPr>
-    </w:p>
-    <w:p>
-      <w:pPr>
-        <w:pStyle w:val="ListParagraph"/>
-        <w:numPr>
-          <w:ilvl w:val="0"/>
-          <w:numId w:val="1"/>
-        </w:numPr>
-        <w:rPr>
-          <w:rFonts w:ascii="Times New Roman" w:eastAsiaTheme="minorEastAsia" w:hAnsi="Times New Roman" w:cs="Times New Roman"/>
-          <w:sz w:val="24"/>
-        </w:rPr>
-      </w:pPr>
       <m:oMath>
         <m:r>
           <m:rPr>
@@ -537,7 +538,7 @@
             <w:rFonts w:ascii="Cambria Math" w:eastAsiaTheme="minorEastAsia" w:hAnsi="Cambria Math" w:cs="Times New Roman"/>
             <w:sz w:val="24"/>
           </w:rPr>
-          <m:t>safe_shutdown</m:t>
+          <m:t>error_diagnosis</m:t>
         </m:r>
         <m:box>
           <m:boxPr>
@@ -569,7 +570,7 @@
                     <w:rFonts w:ascii="Cambria Math" w:eastAsiaTheme="minorEastAsia" w:hAnsi="Cambria Math" w:cs="Times New Roman"/>
                     <w:sz w:val="24"/>
                   </w:rPr>
-                  <m:t>(retry_init)/increment retry</m:t>
+                  <m:t>monl_rescue</m:t>
                 </m:r>
               </m:e>
             </m:groupChr>
@@ -580,7 +581,7 @@
             <w:rFonts w:ascii="Cambria Math" w:eastAsiaTheme="minorEastAsia" w:hAnsi="Cambria Math" w:cs="Times New Roman"/>
             <w:sz w:val="24"/>
           </w:rPr>
-          <m:t>Init</m:t>
+          <m:t>monitoring</m:t>
         </m:r>
         <m:r>
           <w:rPr>
@@ -603,6 +604,520 @@
           <w:sz w:val="24"/>
         </w:rPr>
       </w:pPr>
+      <m:oMath>
+        <m:r>
+          <m:rPr>
+            <m:sty m:val="p"/>
+          </m:rPr>
+          <w:rPr>
+            <w:rFonts w:ascii="Cambria Math" w:eastAsiaTheme="minorEastAsia" w:hAnsi="Cambria Math" w:cs="Times New Roman"/>
+            <w:sz w:val="24"/>
+          </w:rPr>
+          <m:t>Λ</m:t>
+        </m:r>
+        <m:r>
+          <w:rPr>
+            <w:rFonts w:ascii="Cambria Math" w:eastAsiaTheme="minorEastAsia" w:hAnsi="Cambria Math" w:cs="Times New Roman"/>
+            <w:sz w:val="24"/>
+          </w:rPr>
+          <m:t>={</m:t>
+        </m:r>
+        <m:r>
+          <w:rPr>
+            <w:rFonts w:ascii="Cambria Math" w:eastAsiaTheme="minorEastAsia" w:hAnsi="Cambria Math" w:cs="Times New Roman"/>
+            <w:sz w:val="24"/>
+          </w:rPr>
+          <m:t>Idle</m:t>
+        </m:r>
+        <m:box>
+          <m:boxPr>
+            <m:opEmu m:val="1"/>
+            <m:ctrlPr>
+              <w:rPr>
+                <w:rFonts w:ascii="Cambria Math" w:eastAsiaTheme="minorEastAsia" w:hAnsi="Cambria Math" w:cs="Times New Roman"/>
+                <w:i/>
+                <w:sz w:val="24"/>
+              </w:rPr>
+            </m:ctrlPr>
+          </m:boxPr>
+          <m:e>
+            <m:groupChr>
+              <m:groupChrPr>
+                <m:chr m:val="→"/>
+                <m:vertJc m:val="bot"/>
+                <m:ctrlPr>
+                  <w:rPr>
+                    <w:rFonts w:ascii="Cambria Math" w:eastAsiaTheme="minorEastAsia" w:hAnsi="Cambria Math" w:cs="Times New Roman"/>
+                    <w:i/>
+                    <w:sz w:val="24"/>
+                  </w:rPr>
+                </m:ctrlPr>
+              </m:groupChrPr>
+              <m:e>
+                <m:r>
+                  <w:rPr>
+                    <w:rFonts w:ascii="Cambria Math" w:eastAsiaTheme="minorEastAsia" w:hAnsi="Cambria Math" w:cs="Times New Roman"/>
+                    <w:sz w:val="24"/>
+                  </w:rPr>
+                  <m:t>idle_crash/idle_err_msg</m:t>
+                </m:r>
+              </m:e>
+            </m:groupChr>
+          </m:e>
+        </m:box>
+        <m:r>
+          <w:rPr>
+            <w:rFonts w:ascii="Cambria Math" w:eastAsiaTheme="minorEastAsia" w:hAnsi="Cambria Math" w:cs="Times New Roman"/>
+            <w:sz w:val="24"/>
+          </w:rPr>
+          <m:t>error_diagnosis</m:t>
+        </m:r>
+        <m:r>
+          <w:rPr>
+            <w:rFonts w:ascii="Cambria Math" w:eastAsiaTheme="minorEastAsia" w:hAnsi="Cambria Math" w:cs="Times New Roman"/>
+            <w:sz w:val="24"/>
+          </w:rPr>
+          <m:t>}</m:t>
+        </m:r>
+      </m:oMath>
+    </w:p>
+    <w:p>
+      <w:pPr>
+        <w:pStyle w:val="ListParagraph"/>
+        <w:numPr>
+          <w:ilvl w:val="0"/>
+          <w:numId w:val="1"/>
+        </w:numPr>
+        <w:rPr>
+          <w:rFonts w:ascii="Times New Roman" w:eastAsiaTheme="minorEastAsia" w:hAnsi="Times New Roman" w:cs="Times New Roman"/>
+          <w:sz w:val="24"/>
+        </w:rPr>
+      </w:pPr>
+      <m:oMath>
+        <m:r>
+          <m:rPr>
+            <m:sty m:val="p"/>
+          </m:rPr>
+          <w:rPr>
+            <w:rFonts w:ascii="Cambria Math" w:eastAsiaTheme="minorEastAsia" w:hAnsi="Cambria Math" w:cs="Times New Roman"/>
+            <w:sz w:val="24"/>
+          </w:rPr>
+          <m:t>Λ</m:t>
+        </m:r>
+        <m:r>
+          <w:rPr>
+            <w:rFonts w:ascii="Cambria Math" w:eastAsiaTheme="minorEastAsia" w:hAnsi="Cambria Math" w:cs="Times New Roman"/>
+            <w:sz w:val="24"/>
+          </w:rPr>
+          <m:t>={</m:t>
+        </m:r>
+        <m:r>
+          <w:rPr>
+            <w:rFonts w:ascii="Cambria Math" w:eastAsiaTheme="minorEastAsia" w:hAnsi="Cambria Math" w:cs="Times New Roman"/>
+            <w:sz w:val="24"/>
+          </w:rPr>
+          <m:t>error_diagnosis</m:t>
+        </m:r>
+        <m:box>
+          <m:boxPr>
+            <m:opEmu m:val="1"/>
+            <m:ctrlPr>
+              <w:rPr>
+                <w:rFonts w:ascii="Cambria Math" w:eastAsiaTheme="minorEastAsia" w:hAnsi="Cambria Math" w:cs="Times New Roman"/>
+                <w:i/>
+                <w:sz w:val="24"/>
+              </w:rPr>
+            </m:ctrlPr>
+          </m:boxPr>
+          <m:e>
+            <m:groupChr>
+              <m:groupChrPr>
+                <m:chr m:val="→"/>
+                <m:vertJc m:val="bot"/>
+                <m:ctrlPr>
+                  <w:rPr>
+                    <w:rFonts w:ascii="Cambria Math" w:eastAsiaTheme="minorEastAsia" w:hAnsi="Cambria Math" w:cs="Times New Roman"/>
+                    <w:i/>
+                    <w:sz w:val="24"/>
+                  </w:rPr>
+                </m:ctrlPr>
+              </m:groupChrPr>
+              <m:e>
+                <m:r>
+                  <w:rPr>
+                    <w:rFonts w:ascii="Cambria Math" w:eastAsiaTheme="minorEastAsia" w:hAnsi="Cambria Math" w:cs="Times New Roman"/>
+                    <w:sz w:val="24"/>
+                  </w:rPr>
+                  <m:t>shutdown</m:t>
+                </m:r>
+                <m:d>
+                  <m:dPr>
+                    <m:begChr m:val="["/>
+                    <m:endChr m:val="]"/>
+                    <m:ctrlPr>
+                      <w:rPr>
+                        <w:rFonts w:ascii="Cambria Math" w:eastAsiaTheme="minorEastAsia" w:hAnsi="Cambria Math" w:cs="Times New Roman"/>
+                        <w:i/>
+                        <w:sz w:val="24"/>
+                      </w:rPr>
+                    </m:ctrlPr>
+                  </m:dPr>
+                  <m:e>
+                    <m:r>
+                      <w:rPr>
+                        <w:rFonts w:ascii="Cambria Math" w:eastAsiaTheme="minorEastAsia" w:hAnsi="Cambria Math" w:cs="Times New Roman"/>
+                        <w:sz w:val="24"/>
+                      </w:rPr>
+                      <m:t>retry≥ 3</m:t>
+                    </m:r>
+                  </m:e>
+                </m:d>
+              </m:e>
+            </m:groupChr>
+          </m:e>
+        </m:box>
+        <m:r>
+          <w:rPr>
+            <w:rFonts w:ascii="Cambria Math" w:eastAsiaTheme="minorEastAsia" w:hAnsi="Cambria Math" w:cs="Times New Roman"/>
+            <w:sz w:val="24"/>
+          </w:rPr>
+          <m:t>safe_shutdown</m:t>
+        </m:r>
+        <m:r>
+          <w:rPr>
+            <w:rFonts w:ascii="Cambria Math" w:eastAsiaTheme="minorEastAsia" w:hAnsi="Cambria Math" w:cs="Times New Roman"/>
+            <w:sz w:val="24"/>
+          </w:rPr>
+          <m:t>}</m:t>
+        </m:r>
+      </m:oMath>
+    </w:p>
+    <w:p>
+      <w:pPr>
+        <w:pStyle w:val="ListParagraph"/>
+        <w:numPr>
+          <w:ilvl w:val="0"/>
+          <w:numId w:val="1"/>
+        </w:numPr>
+        <w:rPr>
+          <w:rFonts w:ascii="Times New Roman" w:eastAsiaTheme="minorEastAsia" w:hAnsi="Times New Roman" w:cs="Times New Roman"/>
+          <w:sz w:val="24"/>
+        </w:rPr>
+      </w:pPr>
+      <m:oMath>
+        <m:r>
+          <m:rPr>
+            <m:sty m:val="p"/>
+          </m:rPr>
+          <w:rPr>
+            <w:rFonts w:ascii="Cambria Math" w:eastAsiaTheme="minorEastAsia" w:hAnsi="Cambria Math" w:cs="Times New Roman"/>
+            <w:sz w:val="24"/>
+          </w:rPr>
+          <m:t>Λ</m:t>
+        </m:r>
+        <m:r>
+          <w:rPr>
+            <w:rFonts w:ascii="Cambria Math" w:eastAsiaTheme="minorEastAsia" w:hAnsi="Cambria Math" w:cs="Times New Roman"/>
+            <w:sz w:val="24"/>
+          </w:rPr>
+          <m:t>={</m:t>
+        </m:r>
+        <m:r>
+          <w:rPr>
+            <w:rFonts w:ascii="Cambria Math" w:eastAsiaTheme="minorEastAsia" w:hAnsi="Cambria Math" w:cs="Times New Roman"/>
+            <w:sz w:val="24"/>
+          </w:rPr>
+          <m:t>error_diagnosis</m:t>
+        </m:r>
+        <m:box>
+          <m:boxPr>
+            <m:opEmu m:val="1"/>
+            <m:ctrlPr>
+              <w:rPr>
+                <w:rFonts w:ascii="Cambria Math" w:eastAsiaTheme="minorEastAsia" w:hAnsi="Cambria Math" w:cs="Times New Roman"/>
+                <w:i/>
+                <w:sz w:val="24"/>
+              </w:rPr>
+            </m:ctrlPr>
+          </m:boxPr>
+          <m:e>
+            <m:groupChr>
+              <m:groupChrPr>
+                <m:chr m:val="→"/>
+                <m:vertJc m:val="bot"/>
+                <m:ctrlPr>
+                  <w:rPr>
+                    <w:rFonts w:ascii="Cambria Math" w:eastAsiaTheme="minorEastAsia" w:hAnsi="Cambria Math" w:cs="Times New Roman"/>
+                    <w:i/>
+                    <w:sz w:val="24"/>
+                  </w:rPr>
+                </m:ctrlPr>
+              </m:groupChrPr>
+              <m:e>
+                <m:r>
+                  <w:rPr>
+                    <w:rFonts w:ascii="Cambria Math" w:eastAsiaTheme="minorEastAsia" w:hAnsi="Cambria Math" w:cs="Times New Roman"/>
+                    <w:sz w:val="24"/>
+                  </w:rPr>
+                  <m:t>retr</m:t>
+                </m:r>
+                <m:r>
+                  <w:rPr>
+                    <w:rFonts w:ascii="Cambria Math" w:eastAsiaTheme="minorEastAsia" w:hAnsi="Cambria Math" w:cs="Times New Roman"/>
+                    <w:sz w:val="24"/>
+                  </w:rPr>
+                  <m:t>y_init</m:t>
+                </m:r>
+                <m:d>
+                  <m:dPr>
+                    <m:begChr m:val="["/>
+                    <m:endChr m:val="]"/>
+                    <m:ctrlPr>
+                      <w:rPr>
+                        <w:rFonts w:ascii="Cambria Math" w:eastAsiaTheme="minorEastAsia" w:hAnsi="Cambria Math" w:cs="Times New Roman"/>
+                        <w:i/>
+                        <w:sz w:val="24"/>
+                      </w:rPr>
+                    </m:ctrlPr>
+                  </m:dPr>
+                  <m:e>
+                    <m:r>
+                      <w:rPr>
+                        <w:rFonts w:ascii="Cambria Math" w:eastAsiaTheme="minorEastAsia" w:hAnsi="Cambria Math" w:cs="Times New Roman"/>
+                        <w:sz w:val="24"/>
+                      </w:rPr>
+                      <m:t>retry</m:t>
+                    </m:r>
+                    <m:r>
+                      <w:rPr>
+                        <w:rFonts w:ascii="Cambria Math" w:eastAsiaTheme="minorEastAsia" w:hAnsi="Cambria Math" w:cs="Times New Roman"/>
+                        <w:sz w:val="24"/>
+                      </w:rPr>
+                      <m:t xml:space="preserve"> &lt;</m:t>
+                    </m:r>
+                    <m:r>
+                      <w:rPr>
+                        <w:rFonts w:ascii="Cambria Math" w:eastAsiaTheme="minorEastAsia" w:hAnsi="Cambria Math" w:cs="Times New Roman"/>
+                        <w:sz w:val="24"/>
+                      </w:rPr>
+                      <m:t xml:space="preserve"> 3</m:t>
+                    </m:r>
+                  </m:e>
+                </m:d>
+                <m:r>
+                  <w:rPr>
+                    <w:rFonts w:ascii="Cambria Math" w:eastAsiaTheme="minorEastAsia" w:hAnsi="Cambria Math" w:cs="Times New Roman"/>
+                    <w:sz w:val="24"/>
+                  </w:rPr>
+                  <m:t>/</m:t>
+                </m:r>
+                <m:r>
+                  <w:rPr>
+                    <w:rFonts w:ascii="Cambria Math" w:eastAsiaTheme="minorEastAsia" w:hAnsi="Cambria Math" w:cs="Times New Roman"/>
+                    <w:sz w:val="24"/>
+                  </w:rPr>
+                  <m:t xml:space="preserve">Increment </m:t>
+                </m:r>
+                <m:r>
+                  <w:rPr>
+                    <w:rFonts w:ascii="Cambria Math" w:eastAsiaTheme="minorEastAsia" w:hAnsi="Cambria Math" w:cs="Times New Roman"/>
+                    <w:sz w:val="24"/>
+                  </w:rPr>
+                  <m:t>retry</m:t>
+                </m:r>
+              </m:e>
+            </m:groupChr>
+          </m:e>
+        </m:box>
+        <m:r>
+          <w:rPr>
+            <w:rFonts w:ascii="Cambria Math" w:eastAsiaTheme="minorEastAsia" w:hAnsi="Cambria Math" w:cs="Times New Roman"/>
+            <w:sz w:val="24"/>
+          </w:rPr>
+          <m:t>Init</m:t>
+        </m:r>
+        <m:r>
+          <w:rPr>
+            <w:rFonts w:ascii="Cambria Math" w:eastAsiaTheme="minorEastAsia" w:hAnsi="Cambria Math" w:cs="Times New Roman"/>
+            <w:sz w:val="24"/>
+          </w:rPr>
+          <m:t>}</m:t>
+        </m:r>
+      </m:oMath>
+    </w:p>
+    <w:p>
+      <w:pPr>
+        <w:pStyle w:val="ListParagraph"/>
+        <w:numPr>
+          <w:ilvl w:val="0"/>
+          <w:numId w:val="1"/>
+        </w:numPr>
+        <w:rPr>
+          <w:rFonts w:ascii="Times New Roman" w:eastAsiaTheme="minorEastAsia" w:hAnsi="Times New Roman" w:cs="Times New Roman"/>
+          <w:sz w:val="24"/>
+        </w:rPr>
+      </w:pPr>
+      <w:bookmarkStart w:id="0" w:name="_GoBack"/>
+      <w:bookmarkEnd w:id="0"/>
+      <m:oMath>
+        <m:r>
+          <m:rPr>
+            <m:sty m:val="p"/>
+          </m:rPr>
+          <w:rPr>
+            <w:rFonts w:ascii="Cambria Math" w:eastAsiaTheme="minorEastAsia" w:hAnsi="Cambria Math" w:cs="Times New Roman"/>
+            <w:sz w:val="24"/>
+          </w:rPr>
+          <m:t>Λ</m:t>
+        </m:r>
+        <m:r>
+          <w:rPr>
+            <w:rFonts w:ascii="Cambria Math" w:eastAsiaTheme="minorEastAsia" w:hAnsi="Cambria Math" w:cs="Times New Roman"/>
+            <w:sz w:val="24"/>
+          </w:rPr>
+          <m:t>={</m:t>
+        </m:r>
+        <m:r>
+          <w:rPr>
+            <w:rFonts w:ascii="Cambria Math" w:eastAsiaTheme="minorEastAsia" w:hAnsi="Cambria Math" w:cs="Times New Roman"/>
+            <w:sz w:val="24"/>
+          </w:rPr>
+          <m:t>safe_shutdown</m:t>
+        </m:r>
+        <m:box>
+          <m:boxPr>
+            <m:opEmu m:val="1"/>
+            <m:ctrlPr>
+              <w:rPr>
+                <w:rFonts w:ascii="Cambria Math" w:eastAsiaTheme="minorEastAsia" w:hAnsi="Cambria Math" w:cs="Times New Roman"/>
+                <w:i/>
+                <w:sz w:val="24"/>
+              </w:rPr>
+            </m:ctrlPr>
+          </m:boxPr>
+          <m:e>
+            <m:groupChr>
+              <m:groupChrPr>
+                <m:chr m:val="→"/>
+                <m:vertJc m:val="bot"/>
+                <m:ctrlPr>
+                  <w:rPr>
+                    <w:rFonts w:ascii="Cambria Math" w:eastAsiaTheme="minorEastAsia" w:hAnsi="Cambria Math" w:cs="Times New Roman"/>
+                    <w:i/>
+                    <w:sz w:val="24"/>
+                  </w:rPr>
+                </m:ctrlPr>
+              </m:groupChrPr>
+              <m:e>
+                <m:r>
+                  <w:rPr>
+                    <w:rFonts w:ascii="Cambria Math" w:eastAsiaTheme="minorEastAsia" w:hAnsi="Cambria Math" w:cs="Times New Roman"/>
+                    <w:sz w:val="24"/>
+                  </w:rPr>
+                  <m:t>(retry_init)/increment retry</m:t>
+                </m:r>
+              </m:e>
+            </m:groupChr>
+          </m:e>
+        </m:box>
+        <m:r>
+          <w:rPr>
+            <w:rFonts w:ascii="Cambria Math" w:eastAsiaTheme="minorEastAsia" w:hAnsi="Cambria Math" w:cs="Times New Roman"/>
+            <w:sz w:val="24"/>
+          </w:rPr>
+          <m:t>Init</m:t>
+        </m:r>
+        <m:r>
+          <w:rPr>
+            <w:rFonts w:ascii="Cambria Math" w:eastAsiaTheme="minorEastAsia" w:hAnsi="Cambria Math" w:cs="Times New Roman"/>
+            <w:sz w:val="24"/>
+          </w:rPr>
+          <m:t>}</m:t>
+        </m:r>
+      </m:oMath>
+    </w:p>
+    <w:p>
+      <w:pPr>
+        <w:pStyle w:val="ListParagraph"/>
+        <w:numPr>
+          <w:ilvl w:val="0"/>
+          <w:numId w:val="1"/>
+        </w:numPr>
+        <w:rPr>
+          <w:rFonts w:ascii="Times New Roman" w:eastAsiaTheme="minorEastAsia" w:hAnsi="Times New Roman" w:cs="Times New Roman"/>
+          <w:sz w:val="24"/>
+        </w:rPr>
+      </w:pPr>
+      <m:oMath>
+        <m:r>
+          <m:rPr>
+            <m:sty m:val="p"/>
+          </m:rPr>
+          <w:rPr>
+            <w:rFonts w:ascii="Cambria Math" w:eastAsiaTheme="minorEastAsia" w:hAnsi="Cambria Math" w:cs="Times New Roman"/>
+            <w:sz w:val="24"/>
+          </w:rPr>
+          <m:t>Λ</m:t>
+        </m:r>
+        <m:r>
+          <w:rPr>
+            <w:rFonts w:ascii="Cambria Math" w:eastAsiaTheme="minorEastAsia" w:hAnsi="Cambria Math" w:cs="Times New Roman"/>
+            <w:sz w:val="24"/>
+          </w:rPr>
+          <m:t>={Dormant</m:t>
+        </m:r>
+        <m:box>
+          <m:boxPr>
+            <m:opEmu m:val="1"/>
+            <m:ctrlPr>
+              <w:rPr>
+                <w:rFonts w:ascii="Cambria Math" w:eastAsiaTheme="minorEastAsia" w:hAnsi="Cambria Math" w:cs="Times New Roman"/>
+                <w:i/>
+                <w:sz w:val="24"/>
+              </w:rPr>
+            </m:ctrlPr>
+          </m:boxPr>
+          <m:e>
+            <m:groupChr>
+              <m:groupChrPr>
+                <m:chr m:val="→"/>
+                <m:vertJc m:val="bot"/>
+                <m:ctrlPr>
+                  <w:rPr>
+                    <w:rFonts w:ascii="Cambria Math" w:eastAsiaTheme="minorEastAsia" w:hAnsi="Cambria Math" w:cs="Times New Roman"/>
+                    <w:i/>
+                    <w:sz w:val="24"/>
+                  </w:rPr>
+                </m:ctrlPr>
+              </m:groupChrPr>
+              <m:e>
+                <m:r>
+                  <w:rPr>
+                    <w:rFonts w:ascii="Cambria Math" w:eastAsiaTheme="minorEastAsia" w:hAnsi="Cambria Math" w:cs="Times New Roman"/>
+                    <w:sz w:val="24"/>
+                  </w:rPr>
+                  <m:t>kill</m:t>
+                </m:r>
+              </m:e>
+            </m:groupChr>
+          </m:e>
+        </m:box>
+        <m:r>
+          <w:rPr>
+            <w:rFonts w:ascii="Cambria Math" w:eastAsiaTheme="minorEastAsia" w:hAnsi="Cambria Math" w:cs="Times New Roman"/>
+            <w:color w:val="FF0000"/>
+            <w:sz w:val="24"/>
+          </w:rPr>
+          <m:t>Final</m:t>
+        </m:r>
+        <m:r>
+          <w:rPr>
+            <w:rFonts w:ascii="Cambria Math" w:eastAsiaTheme="minorEastAsia" w:hAnsi="Cambria Math" w:cs="Times New Roman"/>
+            <w:sz w:val="24"/>
+          </w:rPr>
+          <m:t>}</m:t>
+        </m:r>
+      </m:oMath>
     </w:p>
     <w:sectPr>
       <w:pgSz w:w="12240" w:h="15840"/>

</xml_diff>

<commit_message>
Part I Specs Corrected
</commit_message>
<xml_diff>
--- a/Specs/Specs.docx
+++ b/Specs/Specs.docx
@@ -250,7 +250,7 @@
             <w:rFonts w:ascii="Cambria Math" w:eastAsiaTheme="minorEastAsia" w:hAnsi="Cambria Math" w:cs="Times New Roman"/>
             <w:sz w:val="24"/>
           </w:rPr>
-          <m:t>error_diagnosis</m:t>
+          <m:t>Idle</m:t>
         </m:r>
         <m:box>
           <m:boxPr>
@@ -282,7 +282,7 @@
                     <w:rFonts w:ascii="Cambria Math" w:eastAsiaTheme="minorEastAsia" w:hAnsi="Cambria Math" w:cs="Times New Roman"/>
                     <w:sz w:val="24"/>
                   </w:rPr>
-                  <m:t>idle_rescue</m:t>
+                  <m:t>idle_crash/idle_err_msg</m:t>
                 </m:r>
               </m:e>
             </m:groupChr>
@@ -293,7 +293,7 @@
             <w:rFonts w:ascii="Cambria Math" w:eastAsiaTheme="minorEastAsia" w:hAnsi="Cambria Math" w:cs="Times New Roman"/>
             <w:sz w:val="24"/>
           </w:rPr>
-          <m:t>Idle</m:t>
+          <m:t>error_diagnosis</m:t>
         </m:r>
         <m:r>
           <w:rPr>
@@ -339,7 +339,7 @@
             <w:rFonts w:ascii="Cambria Math" w:eastAsiaTheme="minorEastAsia" w:hAnsi="Cambria Math" w:cs="Times New Roman"/>
             <w:sz w:val="24"/>
           </w:rPr>
-          <m:t>Idle</m:t>
+          <m:t>error_diagnosis</m:t>
         </m:r>
         <m:box>
           <m:boxPr>
@@ -371,7 +371,7 @@
                     <w:rFonts w:ascii="Cambria Math" w:eastAsiaTheme="minorEastAsia" w:hAnsi="Cambria Math" w:cs="Times New Roman"/>
                     <w:sz w:val="24"/>
                   </w:rPr>
-                  <m:t>begin_monitoring</m:t>
+                  <m:t>idle_rescue</m:t>
                 </m:r>
               </m:e>
             </m:groupChr>
@@ -382,7 +382,7 @@
             <w:rFonts w:ascii="Cambria Math" w:eastAsiaTheme="minorEastAsia" w:hAnsi="Cambria Math" w:cs="Times New Roman"/>
             <w:sz w:val="24"/>
           </w:rPr>
-          <m:t>monitoring</m:t>
+          <m:t>Idle</m:t>
         </m:r>
         <m:r>
           <w:rPr>
@@ -428,7 +428,7 @@
             <w:rFonts w:ascii="Cambria Math" w:eastAsiaTheme="minorEastAsia" w:hAnsi="Cambria Math" w:cs="Times New Roman"/>
             <w:sz w:val="24"/>
           </w:rPr>
-          <m:t>monitoring</m:t>
+          <m:t>Idle</m:t>
         </m:r>
         <m:box>
           <m:boxPr>
@@ -460,28 +460,7 @@
                     <w:rFonts w:ascii="Cambria Math" w:eastAsiaTheme="minorEastAsia" w:hAnsi="Cambria Math" w:cs="Times New Roman"/>
                     <w:sz w:val="24"/>
                   </w:rPr>
-                  <m:t>monito</m:t>
-                </m:r>
-                <m:r>
-                  <w:rPr>
-                    <w:rFonts w:ascii="Cambria Math" w:eastAsiaTheme="minorEastAsia" w:hAnsi="Cambria Math" w:cs="Times New Roman"/>
-                    <w:sz w:val="24"/>
-                  </w:rPr>
-                  <m:t>r</m:t>
-                </m:r>
-                <m:r>
-                  <w:rPr>
-                    <w:rFonts w:ascii="Cambria Math" w:eastAsiaTheme="minorEastAsia" w:hAnsi="Cambria Math" w:cs="Times New Roman"/>
-                    <w:sz w:val="24"/>
-                  </w:rPr>
-                  <m:t>_crash</m:t>
-                </m:r>
-                <m:r>
-                  <w:rPr>
-                    <w:rFonts w:ascii="Cambria Math" w:eastAsiaTheme="minorEastAsia" w:hAnsi="Cambria Math" w:cs="Times New Roman"/>
-                    <w:sz w:val="24"/>
-                  </w:rPr>
-                  <m:t>/monl_err_msg</m:t>
+                  <m:t>begin_monitoring</m:t>
                 </m:r>
               </m:e>
             </m:groupChr>
@@ -538,7 +517,7 @@
             <w:rFonts w:ascii="Cambria Math" w:eastAsiaTheme="minorEastAsia" w:hAnsi="Cambria Math" w:cs="Times New Roman"/>
             <w:sz w:val="24"/>
           </w:rPr>
-          <m:t>error_diagnosis</m:t>
+          <m:t>monitoring</m:t>
         </m:r>
         <m:box>
           <m:boxPr>
@@ -570,7 +549,28 @@
                     <w:rFonts w:ascii="Cambria Math" w:eastAsiaTheme="minorEastAsia" w:hAnsi="Cambria Math" w:cs="Times New Roman"/>
                     <w:sz w:val="24"/>
                   </w:rPr>
-                  <m:t>monl_rescue</m:t>
+                  <m:t>monito</m:t>
+                </m:r>
+                <m:r>
+                  <w:rPr>
+                    <w:rFonts w:ascii="Cambria Math" w:eastAsiaTheme="minorEastAsia" w:hAnsi="Cambria Math" w:cs="Times New Roman"/>
+                    <w:sz w:val="24"/>
+                  </w:rPr>
+                  <m:t>r</m:t>
+                </m:r>
+                <m:r>
+                  <w:rPr>
+                    <w:rFonts w:ascii="Cambria Math" w:eastAsiaTheme="minorEastAsia" w:hAnsi="Cambria Math" w:cs="Times New Roman"/>
+                    <w:sz w:val="24"/>
+                  </w:rPr>
+                  <m:t>_crash</m:t>
+                </m:r>
+                <m:r>
+                  <w:rPr>
+                    <w:rFonts w:ascii="Cambria Math" w:eastAsiaTheme="minorEastAsia" w:hAnsi="Cambria Math" w:cs="Times New Roman"/>
+                    <w:sz w:val="24"/>
+                  </w:rPr>
+                  <m:t>/monl_err_msg</m:t>
                 </m:r>
               </m:e>
             </m:groupChr>
@@ -581,7 +581,14 @@
             <w:rFonts w:ascii="Cambria Math" w:eastAsiaTheme="minorEastAsia" w:hAnsi="Cambria Math" w:cs="Times New Roman"/>
             <w:sz w:val="24"/>
           </w:rPr>
-          <m:t>monitoring</m:t>
+          <m:t>error_</m:t>
+        </m:r>
+        <m:r>
+          <w:rPr>
+            <w:rFonts w:ascii="Cambria Math" w:eastAsiaTheme="minorEastAsia" w:hAnsi="Cambria Math" w:cs="Times New Roman"/>
+            <w:sz w:val="24"/>
+          </w:rPr>
+          <m:t>diagnosis</m:t>
         </m:r>
         <m:r>
           <w:rPr>
@@ -627,7 +634,7 @@
             <w:rFonts w:ascii="Cambria Math" w:eastAsiaTheme="minorEastAsia" w:hAnsi="Cambria Math" w:cs="Times New Roman"/>
             <w:sz w:val="24"/>
           </w:rPr>
-          <m:t>Idle</m:t>
+          <m:t>error_diagnosis</m:t>
         </m:r>
         <m:box>
           <m:boxPr>
@@ -659,7 +666,119 @@
                     <w:rFonts w:ascii="Cambria Math" w:eastAsiaTheme="minorEastAsia" w:hAnsi="Cambria Math" w:cs="Times New Roman"/>
                     <w:sz w:val="24"/>
                   </w:rPr>
-                  <m:t>idle_crash/idle_err_msg</m:t>
+                  <m:t>monl_rescue</m:t>
+                </m:r>
+              </m:e>
+            </m:groupChr>
+          </m:e>
+        </m:box>
+        <m:r>
+          <w:rPr>
+            <w:rFonts w:ascii="Cambria Math" w:eastAsiaTheme="minorEastAsia" w:hAnsi="Cambria Math" w:cs="Times New Roman"/>
+            <w:sz w:val="24"/>
+          </w:rPr>
+          <m:t>monitoring</m:t>
+        </m:r>
+        <m:r>
+          <w:rPr>
+            <w:rFonts w:ascii="Cambria Math" w:eastAsiaTheme="minorEastAsia" w:hAnsi="Cambria Math" w:cs="Times New Roman"/>
+            <w:sz w:val="24"/>
+          </w:rPr>
+          <m:t>}</m:t>
+        </m:r>
+      </m:oMath>
+    </w:p>
+    <w:p>
+      <w:pPr>
+        <w:pStyle w:val="ListParagraph"/>
+        <w:numPr>
+          <w:ilvl w:val="0"/>
+          <w:numId w:val="1"/>
+        </w:numPr>
+        <w:rPr>
+          <w:rFonts w:ascii="Times New Roman" w:eastAsiaTheme="minorEastAsia" w:hAnsi="Times New Roman" w:cs="Times New Roman"/>
+          <w:sz w:val="24"/>
+        </w:rPr>
+      </w:pPr>
+      <m:oMath>
+        <m:r>
+          <m:rPr>
+            <m:sty m:val="p"/>
+          </m:rPr>
+          <w:rPr>
+            <w:rFonts w:ascii="Cambria Math" w:eastAsiaTheme="minorEastAsia" w:hAnsi="Cambria Math" w:cs="Times New Roman"/>
+            <w:sz w:val="24"/>
+          </w:rPr>
+          <m:t>Λ</m:t>
+        </m:r>
+        <m:r>
+          <w:rPr>
+            <w:rFonts w:ascii="Cambria Math" w:eastAsiaTheme="minorEastAsia" w:hAnsi="Cambria Math" w:cs="Times New Roman"/>
+            <w:sz w:val="24"/>
+          </w:rPr>
+          <m:t>={</m:t>
+        </m:r>
+        <m:r>
+          <w:rPr>
+            <w:rFonts w:ascii="Cambria Math" w:eastAsiaTheme="minorEastAsia" w:hAnsi="Cambria Math" w:cs="Times New Roman"/>
+            <w:sz w:val="24"/>
+          </w:rPr>
+          <m:t>Idle</m:t>
+        </m:r>
+        <m:box>
+          <m:boxPr>
+            <m:opEmu m:val="1"/>
+            <m:ctrlPr>
+              <w:rPr>
+                <w:rFonts w:ascii="Cambria Math" w:eastAsiaTheme="minorEastAsia" w:hAnsi="Cambria Math" w:cs="Times New Roman"/>
+                <w:i/>
+                <w:sz w:val="24"/>
+              </w:rPr>
+            </m:ctrlPr>
+          </m:boxPr>
+          <m:e>
+            <m:groupChr>
+              <m:groupChrPr>
+                <m:chr m:val="→"/>
+                <m:vertJc m:val="bot"/>
+                <m:ctrlPr>
+                  <w:rPr>
+                    <w:rFonts w:ascii="Cambria Math" w:eastAsiaTheme="minorEastAsia" w:hAnsi="Cambria Math" w:cs="Times New Roman"/>
+                    <w:i/>
+                    <w:sz w:val="24"/>
+                  </w:rPr>
+                </m:ctrlPr>
+              </m:groupChrPr>
+              <m:e>
+                <m:r>
+                  <w:rPr>
+                    <w:rFonts w:ascii="Cambria Math" w:eastAsiaTheme="minorEastAsia" w:hAnsi="Cambria Math" w:cs="Times New Roman"/>
+                    <w:sz w:val="24"/>
+                  </w:rPr>
+                  <m:t>init</m:t>
+                </m:r>
+                <m:r>
+                  <w:rPr>
+                    <w:rFonts w:ascii="Cambria Math" w:eastAsiaTheme="minorEastAsia" w:hAnsi="Cambria Math" w:cs="Times New Roman"/>
+                    <w:sz w:val="24"/>
+                  </w:rPr>
+                  <m:t>_crash/</m:t>
+                </m:r>
+                <m:r>
+                  <w:rPr>
+                    <w:rFonts w:ascii="Cambria Math" w:eastAsiaTheme="minorEastAsia" w:hAnsi="Cambria Math" w:cs="Times New Roman"/>
+                    <w:sz w:val="24"/>
+                  </w:rPr>
+                  <m:t>init</m:t>
+                </m:r>
+                <w:bookmarkStart w:id="0" w:name="_GoBack"/>
+                <w:bookmarkEnd w:id="0"/>
+                <m:r>
+                  <w:rPr>
+                    <w:rFonts w:ascii="Cambria Math" w:eastAsiaTheme="minorEastAsia" w:hAnsi="Cambria Math" w:cs="Times New Roman"/>
+                    <w:sz w:val="24"/>
+                  </w:rPr>
+                  <m:t>_err_msg</m:t>
                 </m:r>
               </m:e>
             </m:groupChr>
@@ -957,8 +1076,6 @@
           <w:sz w:val="24"/>
         </w:rPr>
       </w:pPr>
-      <w:bookmarkStart w:id="0" w:name="_GoBack"/>
-      <w:bookmarkEnd w:id="0"/>
       <m:oMath>
         <m:r>
           <m:rPr>
@@ -1014,7 +1131,7 @@
                     <w:rFonts w:ascii="Cambria Math" w:eastAsiaTheme="minorEastAsia" w:hAnsi="Cambria Math" w:cs="Times New Roman"/>
                     <w:sz w:val="24"/>
                   </w:rPr>
-                  <m:t>(retry_init)/increment retry</m:t>
+                  <m:t>sleep/retry=0</m:t>
                 </m:r>
               </m:e>
             </m:groupChr>
@@ -1025,7 +1142,7 @@
             <w:rFonts w:ascii="Cambria Math" w:eastAsiaTheme="minorEastAsia" w:hAnsi="Cambria Math" w:cs="Times New Roman"/>
             <w:sz w:val="24"/>
           </w:rPr>
-          <m:t>Init</m:t>
+          <m:t>Dormant</m:t>
         </m:r>
         <m:r>
           <w:rPr>

</xml_diff>

<commit_message>
Completed Specs for Part 2
</commit_message>
<xml_diff>
--- a/Specs/Specs.docx
+++ b/Specs/Specs.docx
@@ -771,8 +771,6 @@
                   </w:rPr>
                   <m:t>init</m:t>
                 </m:r>
-                <w:bookmarkStart w:id="0" w:name="_GoBack"/>
-                <w:bookmarkEnd w:id="0"/>
                 <m:r>
                   <w:rPr>
                     <w:rFonts w:ascii="Cambria Math" w:eastAsiaTheme="minorEastAsia" w:hAnsi="Cambria Math" w:cs="Times New Roman"/>
@@ -1236,6 +1234,640 @@
         </m:r>
       </m:oMath>
     </w:p>
+    <w:p>
+      <w:pPr>
+        <w:rPr>
+          <w:rFonts w:ascii="Times New Roman" w:eastAsiaTheme="minorEastAsia" w:hAnsi="Times New Roman" w:cs="Times New Roman"/>
+          <w:sz w:val="24"/>
+          <w:u w:val="single"/>
+        </w:rPr>
+      </w:pPr>
+      <w:r>
+        <w:rPr>
+          <w:rFonts w:ascii="Times New Roman" w:eastAsiaTheme="minorEastAsia" w:hAnsi="Times New Roman" w:cs="Times New Roman"/>
+          <w:sz w:val="24"/>
+          <w:u w:val="single"/>
+        </w:rPr>
+        <w:t>Part II</w:t>
+      </w:r>
+    </w:p>
+    <w:p>
+      <w:pPr>
+        <w:pStyle w:val="ListParagraph"/>
+        <w:numPr>
+          <w:ilvl w:val="0"/>
+          <w:numId w:val="2"/>
+        </w:numPr>
+        <w:rPr>
+          <w:rFonts w:ascii="Times New Roman" w:eastAsiaTheme="minorEastAsia" w:hAnsi="Times New Roman" w:cs="Times New Roman"/>
+          <w:sz w:val="24"/>
+        </w:rPr>
+      </w:pPr>
+      <m:oMath>
+        <m:r>
+          <w:rPr>
+            <w:rFonts w:ascii="Cambria Math" w:eastAsiaTheme="minorEastAsia" w:hAnsi="Cambria Math" w:cs="Times New Roman"/>
+            <w:sz w:val="24"/>
+          </w:rPr>
+          <m:t>{</m:t>
+        </m:r>
+        <m:r>
+          <m:rPr>
+            <m:sty m:val="p"/>
+          </m:rPr>
+          <w:rPr>
+            <w:rFonts w:ascii="Cambria Math" w:eastAsiaTheme="minorEastAsia" w:hAnsi="Cambria Math" w:cs="Times New Roman"/>
+            <w:sz w:val="24"/>
+          </w:rPr>
+          <m:t>→</m:t>
+        </m:r>
+        <m:r>
+          <w:rPr>
+            <w:rFonts w:ascii="Cambria Math" w:eastAsiaTheme="minorEastAsia" w:hAnsi="Cambria Math" w:cs="Times New Roman"/>
+            <w:sz w:val="24"/>
+          </w:rPr>
+          <m:t>Init</m:t>
+        </m:r>
+        <m:r>
+          <w:rPr>
+            <w:rFonts w:ascii="Cambria Math" w:eastAsiaTheme="minorEastAsia" w:hAnsi="Cambria Math" w:cs="Times New Roman"/>
+            <w:sz w:val="24"/>
+          </w:rPr>
+          <m:t xml:space="preserve"> </m:t>
+        </m:r>
+        <m:groupChr>
+          <m:groupChrPr>
+            <m:chr m:val="→"/>
+            <m:vertJc m:val="bot"/>
+            <m:ctrlPr>
+              <w:rPr>
+                <w:rFonts w:ascii="Cambria Math" w:eastAsiaTheme="minorEastAsia" w:hAnsi="Cambria Math" w:cs="Times New Roman"/>
+                <w:i/>
+                <w:sz w:val="24"/>
+              </w:rPr>
+            </m:ctrlPr>
+          </m:groupChrPr>
+          <m:e/>
+        </m:groupChr>
+        <m:r>
+          <w:rPr>
+            <w:rFonts w:ascii="Cambria Math" w:eastAsiaTheme="minorEastAsia" w:hAnsi="Cambria Math" w:cs="Times New Roman"/>
+            <w:sz w:val="24"/>
+          </w:rPr>
+          <m:t xml:space="preserve"> </m:t>
+        </m:r>
+        <m:r>
+          <w:rPr>
+            <w:rFonts w:ascii="Cambria Math" w:eastAsiaTheme="minorEastAsia" w:hAnsi="Cambria Math" w:cs="Times New Roman"/>
+            <w:sz w:val="24"/>
+          </w:rPr>
+          <m:t>boot_hw</m:t>
+        </m:r>
+        <m:r>
+          <w:rPr>
+            <w:rFonts w:ascii="Cambria Math" w:eastAsiaTheme="minorEastAsia" w:hAnsi="Cambria Math" w:cs="Times New Roman"/>
+            <w:sz w:val="24"/>
+          </w:rPr>
+          <m:t xml:space="preserve"> </m:t>
+        </m:r>
+      </m:oMath>
+      <w:r>
+        <w:rPr>
+          <w:rFonts w:ascii="Times New Roman" w:eastAsiaTheme="minorEastAsia" w:hAnsi="Times New Roman" w:cs="Times New Roman"/>
+          <w:sz w:val="24"/>
+        </w:rPr>
+        <w:t xml:space="preserve"> </w:t>
+      </w:r>
+      <w:r>
+        <w:rPr>
+          <w:rFonts w:ascii="Times New Roman" w:eastAsiaTheme="minorEastAsia" w:hAnsi="Times New Roman" w:cs="Times New Roman"/>
+          <w:sz w:val="24"/>
+        </w:rPr>
+        <w:t>}</w:t>
+      </w:r>
+    </w:p>
+    <w:p>
+      <w:pPr>
+        <w:pStyle w:val="ListParagraph"/>
+        <w:numPr>
+          <w:ilvl w:val="0"/>
+          <w:numId w:val="2"/>
+        </w:numPr>
+        <w:rPr>
+          <w:rFonts w:ascii="Times New Roman" w:eastAsiaTheme="minorEastAsia" w:hAnsi="Times New Roman" w:cs="Times New Roman"/>
+          <w:sz w:val="24"/>
+        </w:rPr>
+      </w:pPr>
+      <m:oMath>
+        <m:r>
+          <m:rPr>
+            <m:sty m:val="p"/>
+          </m:rPr>
+          <w:rPr>
+            <w:rFonts w:ascii="Cambria Math" w:eastAsiaTheme="minorEastAsia" w:hAnsi="Cambria Math" w:cs="Times New Roman"/>
+            <w:sz w:val="24"/>
+          </w:rPr>
+          <m:t>Λ</m:t>
+        </m:r>
+        <m:r>
+          <w:rPr>
+            <w:rFonts w:ascii="Cambria Math" w:eastAsiaTheme="minorEastAsia" w:hAnsi="Cambria Math" w:cs="Times New Roman"/>
+            <w:sz w:val="24"/>
+          </w:rPr>
+          <m:t>=</m:t>
+        </m:r>
+        <m:d>
+          <m:dPr>
+            <m:begChr m:val="{"/>
+            <m:endChr m:val="}"/>
+            <m:ctrlPr>
+              <w:rPr>
+                <w:rFonts w:ascii="Cambria Math" w:eastAsiaTheme="minorEastAsia" w:hAnsi="Cambria Math" w:cs="Times New Roman"/>
+                <w:i/>
+                <w:sz w:val="24"/>
+              </w:rPr>
+            </m:ctrlPr>
+          </m:dPr>
+          <m:e>
+            <m:r>
+              <w:rPr>
+                <w:rFonts w:ascii="Cambria Math" w:eastAsiaTheme="minorEastAsia" w:hAnsi="Cambria Math" w:cs="Times New Roman"/>
+                <w:sz w:val="24"/>
+              </w:rPr>
+              <m:t>boot_hw</m:t>
+            </m:r>
+            <m:box>
+              <m:boxPr>
+                <m:opEmu m:val="1"/>
+                <m:ctrlPr>
+                  <w:rPr>
+                    <w:rFonts w:ascii="Cambria Math" w:eastAsiaTheme="minorEastAsia" w:hAnsi="Cambria Math" w:cs="Times New Roman"/>
+                    <w:i/>
+                    <w:sz w:val="24"/>
+                  </w:rPr>
+                </m:ctrlPr>
+              </m:boxPr>
+              <m:e>
+                <m:groupChr>
+                  <m:groupChrPr>
+                    <m:chr m:val="→"/>
+                    <m:vertJc m:val="bot"/>
+                    <m:ctrlPr>
+                      <w:rPr>
+                        <w:rFonts w:ascii="Cambria Math" w:eastAsiaTheme="minorEastAsia" w:hAnsi="Cambria Math" w:cs="Times New Roman"/>
+                        <w:i/>
+                        <w:sz w:val="24"/>
+                      </w:rPr>
+                    </m:ctrlPr>
+                  </m:groupChrPr>
+                  <m:e>
+                    <m:r>
+                      <w:rPr>
+                        <w:rFonts w:ascii="Cambria Math" w:eastAsiaTheme="minorEastAsia" w:hAnsi="Cambria Math" w:cs="Times New Roman"/>
+                        <w:sz w:val="24"/>
+                      </w:rPr>
+                      <m:t>h</m:t>
+                    </m:r>
+                    <m:sSub>
+                      <m:sSubPr>
+                        <m:ctrlPr>
+                          <w:rPr>
+                            <w:rFonts w:ascii="Cambria Math" w:eastAsiaTheme="minorEastAsia" w:hAnsi="Cambria Math" w:cs="Times New Roman"/>
+                            <w:i/>
+                            <w:sz w:val="24"/>
+                          </w:rPr>
+                        </m:ctrlPr>
+                      </m:sSubPr>
+                      <m:e>
+                        <m:r>
+                          <w:rPr>
+                            <w:rFonts w:ascii="Cambria Math" w:eastAsiaTheme="minorEastAsia" w:hAnsi="Cambria Math" w:cs="Times New Roman"/>
+                            <w:sz w:val="24"/>
+                          </w:rPr>
+                          <m:t>w</m:t>
+                        </m:r>
+                      </m:e>
+                      <m:sub>
+                        <m:r>
+                          <w:rPr>
+                            <w:rFonts w:ascii="Cambria Math" w:eastAsiaTheme="minorEastAsia" w:hAnsi="Cambria Math" w:cs="Times New Roman"/>
+                            <w:sz w:val="24"/>
+                          </w:rPr>
+                          <m:t>ok</m:t>
+                        </m:r>
+                      </m:sub>
+                    </m:sSub>
+                  </m:e>
+                </m:groupChr>
+              </m:e>
+            </m:box>
+            <m:r>
+              <w:rPr>
+                <w:rFonts w:ascii="Cambria Math" w:eastAsiaTheme="minorEastAsia" w:hAnsi="Cambria Math" w:cs="Times New Roman"/>
+                <w:sz w:val="24"/>
+              </w:rPr>
+              <m:t>senchk</m:t>
+            </m:r>
+          </m:e>
+        </m:d>
+      </m:oMath>
+    </w:p>
+    <w:p>
+      <w:pPr>
+        <w:pStyle w:val="ListParagraph"/>
+        <w:numPr>
+          <w:ilvl w:val="0"/>
+          <w:numId w:val="2"/>
+        </w:numPr>
+        <w:rPr>
+          <w:rFonts w:ascii="Times New Roman" w:eastAsiaTheme="minorEastAsia" w:hAnsi="Times New Roman" w:cs="Times New Roman"/>
+          <w:sz w:val="24"/>
+        </w:rPr>
+      </w:pPr>
+      <m:oMath>
+        <m:r>
+          <m:rPr>
+            <m:sty m:val="p"/>
+          </m:rPr>
+          <w:rPr>
+            <w:rFonts w:ascii="Cambria Math" w:eastAsiaTheme="minorEastAsia" w:hAnsi="Cambria Math" w:cs="Times New Roman"/>
+            <w:sz w:val="24"/>
+          </w:rPr>
+          <m:t>Λ</m:t>
+        </m:r>
+        <m:r>
+          <w:rPr>
+            <w:rFonts w:ascii="Cambria Math" w:eastAsiaTheme="minorEastAsia" w:hAnsi="Cambria Math" w:cs="Times New Roman"/>
+            <w:sz w:val="24"/>
+          </w:rPr>
+          <m:t>={</m:t>
+        </m:r>
+        <m:r>
+          <w:rPr>
+            <w:rFonts w:ascii="Cambria Math" w:eastAsiaTheme="minorEastAsia" w:hAnsi="Cambria Math" w:cs="Times New Roman"/>
+            <w:sz w:val="24"/>
+          </w:rPr>
+          <m:t>senchk</m:t>
+        </m:r>
+        <m:box>
+          <m:boxPr>
+            <m:opEmu m:val="1"/>
+            <m:ctrlPr>
+              <w:rPr>
+                <w:rFonts w:ascii="Cambria Math" w:eastAsiaTheme="minorEastAsia" w:hAnsi="Cambria Math" w:cs="Times New Roman"/>
+                <w:i/>
+                <w:sz w:val="24"/>
+              </w:rPr>
+            </m:ctrlPr>
+          </m:boxPr>
+          <m:e>
+            <m:groupChr>
+              <m:groupChrPr>
+                <m:chr m:val="→"/>
+                <m:vertJc m:val="bot"/>
+                <m:ctrlPr>
+                  <w:rPr>
+                    <w:rFonts w:ascii="Cambria Math" w:eastAsiaTheme="minorEastAsia" w:hAnsi="Cambria Math" w:cs="Times New Roman"/>
+                    <w:i/>
+                    <w:sz w:val="24"/>
+                  </w:rPr>
+                </m:ctrlPr>
+              </m:groupChrPr>
+              <m:e>
+                <m:r>
+                  <w:rPr>
+                    <w:rFonts w:ascii="Cambria Math" w:eastAsiaTheme="minorEastAsia" w:hAnsi="Cambria Math" w:cs="Times New Roman"/>
+                    <w:sz w:val="24"/>
+                  </w:rPr>
+                  <m:t>sen</m:t>
+                </m:r>
+                <m:r>
+                  <w:rPr>
+                    <w:rFonts w:ascii="Cambria Math" w:eastAsiaTheme="minorEastAsia" w:hAnsi="Cambria Math" w:cs="Times New Roman"/>
+                    <w:sz w:val="24"/>
+                  </w:rPr>
+                  <m:t>ok</m:t>
+                </m:r>
+              </m:e>
+            </m:groupChr>
+          </m:e>
+        </m:box>
+        <m:r>
+          <w:rPr>
+            <w:rFonts w:ascii="Cambria Math" w:eastAsiaTheme="minorEastAsia" w:hAnsi="Cambria Math" w:cs="Times New Roman"/>
+            <w:sz w:val="24"/>
+          </w:rPr>
+          <m:t>tchk</m:t>
+        </m:r>
+        <m:r>
+          <w:rPr>
+            <w:rFonts w:ascii="Cambria Math" w:eastAsiaTheme="minorEastAsia" w:hAnsi="Cambria Math" w:cs="Times New Roman"/>
+            <w:sz w:val="24"/>
+          </w:rPr>
+          <m:t>}</m:t>
+        </m:r>
+      </m:oMath>
+    </w:p>
+    <w:p>
+      <w:pPr>
+        <w:pStyle w:val="ListParagraph"/>
+        <w:numPr>
+          <w:ilvl w:val="0"/>
+          <w:numId w:val="2"/>
+        </w:numPr>
+        <w:rPr>
+          <w:rFonts w:ascii="Times New Roman" w:eastAsiaTheme="minorEastAsia" w:hAnsi="Times New Roman" w:cs="Times New Roman"/>
+          <w:sz w:val="24"/>
+        </w:rPr>
+      </w:pPr>
+      <m:oMath>
+        <m:r>
+          <m:rPr>
+            <m:sty m:val="p"/>
+          </m:rPr>
+          <w:rPr>
+            <w:rFonts w:ascii="Cambria Math" w:eastAsiaTheme="minorEastAsia" w:hAnsi="Cambria Math" w:cs="Times New Roman"/>
+            <w:sz w:val="24"/>
+          </w:rPr>
+          <m:t>Λ</m:t>
+        </m:r>
+        <m:r>
+          <w:rPr>
+            <w:rFonts w:ascii="Cambria Math" w:eastAsiaTheme="minorEastAsia" w:hAnsi="Cambria Math" w:cs="Times New Roman"/>
+            <w:sz w:val="24"/>
+          </w:rPr>
+          <m:t>={</m:t>
+        </m:r>
+        <m:r>
+          <w:rPr>
+            <w:rFonts w:ascii="Cambria Math" w:eastAsiaTheme="minorEastAsia" w:hAnsi="Cambria Math" w:cs="Times New Roman"/>
+            <w:sz w:val="24"/>
+          </w:rPr>
+          <m:t>tchk</m:t>
+        </m:r>
+        <m:box>
+          <m:boxPr>
+            <m:opEmu m:val="1"/>
+            <m:ctrlPr>
+              <w:rPr>
+                <w:rFonts w:ascii="Cambria Math" w:eastAsiaTheme="minorEastAsia" w:hAnsi="Cambria Math" w:cs="Times New Roman"/>
+                <w:i/>
+                <w:sz w:val="24"/>
+              </w:rPr>
+            </m:ctrlPr>
+          </m:boxPr>
+          <m:e>
+            <m:groupChr>
+              <m:groupChrPr>
+                <m:chr m:val="→"/>
+                <m:vertJc m:val="bot"/>
+                <m:ctrlPr>
+                  <w:rPr>
+                    <w:rFonts w:ascii="Cambria Math" w:eastAsiaTheme="minorEastAsia" w:hAnsi="Cambria Math" w:cs="Times New Roman"/>
+                    <w:i/>
+                    <w:sz w:val="24"/>
+                  </w:rPr>
+                </m:ctrlPr>
+              </m:groupChrPr>
+              <m:e>
+                <m:r>
+                  <w:rPr>
+                    <w:rFonts w:ascii="Cambria Math" w:eastAsiaTheme="minorEastAsia" w:hAnsi="Cambria Math" w:cs="Times New Roman"/>
+                    <w:sz w:val="24"/>
+                  </w:rPr>
+                  <m:t>t_ok</m:t>
+                </m:r>
+              </m:e>
+            </m:groupChr>
+          </m:e>
+        </m:box>
+        <m:r>
+          <w:rPr>
+            <w:rFonts w:ascii="Cambria Math" w:eastAsiaTheme="minorEastAsia" w:hAnsi="Cambria Math" w:cs="Times New Roman"/>
+            <w:sz w:val="24"/>
+          </w:rPr>
+          <m:t>psi</m:t>
+        </m:r>
+        <m:r>
+          <w:rPr>
+            <w:rFonts w:ascii="Cambria Math" w:eastAsiaTheme="minorEastAsia" w:hAnsi="Cambria Math" w:cs="Times New Roman"/>
+            <w:sz w:val="24"/>
+          </w:rPr>
+          <m:t>chk</m:t>
+        </m:r>
+        <m:r>
+          <w:rPr>
+            <w:rFonts w:ascii="Cambria Math" w:eastAsiaTheme="minorEastAsia" w:hAnsi="Cambria Math" w:cs="Times New Roman"/>
+            <w:sz w:val="24"/>
+          </w:rPr>
+          <m:t>}</m:t>
+        </m:r>
+      </m:oMath>
+    </w:p>
+    <w:p>
+      <w:pPr>
+        <w:pStyle w:val="ListParagraph"/>
+        <w:numPr>
+          <w:ilvl w:val="0"/>
+          <w:numId w:val="2"/>
+        </w:numPr>
+        <w:rPr>
+          <w:rFonts w:ascii="Times New Roman" w:eastAsiaTheme="minorEastAsia" w:hAnsi="Times New Roman" w:cs="Times New Roman"/>
+          <w:sz w:val="24"/>
+        </w:rPr>
+      </w:pPr>
+      <m:oMath>
+        <m:r>
+          <m:rPr>
+            <m:sty m:val="p"/>
+          </m:rPr>
+          <w:rPr>
+            <w:rFonts w:ascii="Cambria Math" w:eastAsiaTheme="minorEastAsia" w:hAnsi="Cambria Math" w:cs="Times New Roman"/>
+            <w:sz w:val="24"/>
+          </w:rPr>
+          <m:t>Λ</m:t>
+        </m:r>
+        <m:r>
+          <w:rPr>
+            <w:rFonts w:ascii="Cambria Math" w:eastAsiaTheme="minorEastAsia" w:hAnsi="Cambria Math" w:cs="Times New Roman"/>
+            <w:sz w:val="24"/>
+          </w:rPr>
+          <m:t>={</m:t>
+        </m:r>
+        <m:r>
+          <w:rPr>
+            <w:rFonts w:ascii="Cambria Math" w:eastAsiaTheme="minorEastAsia" w:hAnsi="Cambria Math" w:cs="Times New Roman"/>
+            <w:sz w:val="24"/>
+          </w:rPr>
+          <m:t>psichk</m:t>
+        </m:r>
+        <m:box>
+          <m:boxPr>
+            <m:opEmu m:val="1"/>
+            <m:ctrlPr>
+              <w:rPr>
+                <w:rFonts w:ascii="Cambria Math" w:eastAsiaTheme="minorEastAsia" w:hAnsi="Cambria Math" w:cs="Times New Roman"/>
+                <w:i/>
+                <w:sz w:val="24"/>
+              </w:rPr>
+            </m:ctrlPr>
+          </m:boxPr>
+          <m:e>
+            <m:groupChr>
+              <m:groupChrPr>
+                <m:chr m:val="→"/>
+                <m:vertJc m:val="bot"/>
+                <m:ctrlPr>
+                  <w:rPr>
+                    <w:rFonts w:ascii="Cambria Math" w:eastAsiaTheme="minorEastAsia" w:hAnsi="Cambria Math" w:cs="Times New Roman"/>
+                    <w:i/>
+                    <w:sz w:val="24"/>
+                  </w:rPr>
+                </m:ctrlPr>
+              </m:groupChrPr>
+              <m:e>
+                <m:r>
+                  <w:rPr>
+                    <w:rFonts w:ascii="Cambria Math" w:eastAsiaTheme="minorEastAsia" w:hAnsi="Cambria Math" w:cs="Times New Roman"/>
+                    <w:sz w:val="24"/>
+                  </w:rPr>
+                  <m:t>psi</m:t>
+                </m:r>
+                <m:r>
+                  <w:rPr>
+                    <w:rFonts w:ascii="Cambria Math" w:eastAsiaTheme="minorEastAsia" w:hAnsi="Cambria Math" w:cs="Times New Roman"/>
+                    <w:sz w:val="24"/>
+                  </w:rPr>
+                  <m:t>_ok</m:t>
+                </m:r>
+              </m:e>
+            </m:groupChr>
+          </m:e>
+        </m:box>
+        <m:r>
+          <w:rPr>
+            <w:rFonts w:ascii="Cambria Math" w:eastAsiaTheme="minorEastAsia" w:hAnsi="Cambria Math" w:cs="Times New Roman"/>
+            <w:sz w:val="24"/>
+          </w:rPr>
+          <m:t>ready</m:t>
+        </m:r>
+        <m:r>
+          <w:rPr>
+            <w:rFonts w:ascii="Cambria Math" w:eastAsiaTheme="minorEastAsia" w:hAnsi="Cambria Math" w:cs="Times New Roman"/>
+            <w:sz w:val="24"/>
+          </w:rPr>
+          <m:t>}</m:t>
+        </m:r>
+      </m:oMath>
+    </w:p>
+    <w:p>
+      <w:pPr>
+        <w:rPr>
+          <w:rFonts w:ascii="Times New Roman" w:eastAsiaTheme="minorEastAsia" w:hAnsi="Times New Roman" w:cs="Times New Roman"/>
+          <w:sz w:val="24"/>
+          <w:u w:val="single"/>
+        </w:rPr>
+      </w:pPr>
+      <w:r>
+        <w:rPr>
+          <w:rFonts w:ascii="Times New Roman" w:eastAsiaTheme="minorEastAsia" w:hAnsi="Times New Roman" w:cs="Times New Roman"/>
+          <w:sz w:val="24"/>
+          <w:u w:val="single"/>
+        </w:rPr>
+        <w:t>Part III</w:t>
+      </w:r>
+    </w:p>
+    <w:p>
+      <w:pPr>
+        <w:pStyle w:val="ListParagraph"/>
+        <w:numPr>
+          <w:ilvl w:val="0"/>
+          <w:numId w:val="3"/>
+        </w:numPr>
+        <w:rPr>
+          <w:rFonts w:ascii="Times New Roman" w:eastAsiaTheme="minorEastAsia" w:hAnsi="Times New Roman" w:cs="Times New Roman"/>
+          <w:sz w:val="24"/>
+        </w:rPr>
+      </w:pPr>
+      <m:oMath>
+        <m:r>
+          <m:rPr>
+            <m:sty m:val="p"/>
+          </m:rPr>
+          <w:rPr>
+            <w:rFonts w:ascii="Cambria Math" w:eastAsiaTheme="minorEastAsia" w:hAnsi="Cambria Math" w:cs="Times New Roman"/>
+            <w:sz w:val="24"/>
+          </w:rPr>
+          <m:t>Λ</m:t>
+        </m:r>
+        <m:r>
+          <w:rPr>
+            <w:rFonts w:ascii="Cambria Math" w:eastAsiaTheme="minorEastAsia" w:hAnsi="Cambria Math" w:cs="Times New Roman"/>
+            <w:sz w:val="24"/>
+          </w:rPr>
+          <m:t>={</m:t>
+        </m:r>
+        <m:r>
+          <w:rPr>
+            <w:rFonts w:ascii="Cambria Math" w:eastAsiaTheme="minorEastAsia" w:hAnsi="Cambria Math" w:cs="Times New Roman"/>
+            <w:sz w:val="24"/>
+          </w:rPr>
+          <m:t>Idle</m:t>
+        </m:r>
+        <m:box>
+          <m:boxPr>
+            <m:opEmu m:val="1"/>
+            <m:ctrlPr>
+              <w:rPr>
+                <w:rFonts w:ascii="Cambria Math" w:eastAsiaTheme="minorEastAsia" w:hAnsi="Cambria Math" w:cs="Times New Roman"/>
+                <w:i/>
+                <w:sz w:val="24"/>
+              </w:rPr>
+            </m:ctrlPr>
+          </m:boxPr>
+          <m:e>
+            <m:groupChr>
+              <m:groupChrPr>
+                <m:chr m:val="→"/>
+                <m:vertJc m:val="bot"/>
+                <m:ctrlPr>
+                  <w:rPr>
+                    <w:rFonts w:ascii="Cambria Math" w:eastAsiaTheme="minorEastAsia" w:hAnsi="Cambria Math" w:cs="Times New Roman"/>
+                    <w:i/>
+                    <w:sz w:val="24"/>
+                  </w:rPr>
+                </m:ctrlPr>
+              </m:groupChrPr>
+              <m:e>
+                <m:r>
+                  <w:rPr>
+                    <w:rFonts w:ascii="Cambria Math" w:eastAsiaTheme="minorEastAsia" w:hAnsi="Cambria Math" w:cs="Times New Roman"/>
+                    <w:sz w:val="24"/>
+                  </w:rPr>
+                  <m:t>hw_ok</m:t>
+                </m:r>
+              </m:e>
+            </m:groupChr>
+          </m:e>
+        </m:box>
+        <m:r>
+          <w:rPr>
+            <w:rFonts w:ascii="Cambria Math" w:eastAsiaTheme="minorEastAsia" w:hAnsi="Cambria Math" w:cs="Times New Roman"/>
+            <w:sz w:val="24"/>
+          </w:rPr>
+          <m:t>senchk</m:t>
+        </m:r>
+        <m:r>
+          <w:rPr>
+            <w:rFonts w:ascii="Cambria Math" w:eastAsiaTheme="minorEastAsia" w:hAnsi="Cambria Math" w:cs="Times New Roman"/>
+            <w:sz w:val="24"/>
+          </w:rPr>
+          <m:t>}</m:t>
+        </m:r>
+      </m:oMath>
+      <w:bookmarkStart w:id="0" w:name="_GoBack"/>
+      <w:bookmarkEnd w:id="0"/>
+    </w:p>
     <w:sectPr>
       <w:pgSz w:w="12240" w:h="15840"/>
       <w:pgMar w:top="1440" w:right="1440" w:bottom="1440" w:left="1440" w:header="708" w:footer="708" w:gutter="0"/>
@@ -1249,7 +1881,7 @@
 <file path=word/numbering.xml><?xml version="1.0" encoding="utf-8"?>
 <w:numbering xmlns:wpc="http://schemas.microsoft.com/office/word/2010/wordprocessingCanvas" xmlns:mc="http://schemas.openxmlformats.org/markup-compatibility/2006" xmlns:o="urn:schemas-microsoft-com:office:office" xmlns:r="http://schemas.openxmlformats.org/officeDocument/2006/relationships" xmlns:m="http://schemas.openxmlformats.org/officeDocument/2006/math" xmlns:v="urn:schemas-microsoft-com:vml" xmlns:wp14="http://schemas.microsoft.com/office/word/2010/wordprocessingDrawing" xmlns:wp="http://schemas.openxmlformats.org/drawingml/2006/wordprocessingDrawing" xmlns:w10="urn:schemas-microsoft-com:office:word" xmlns:w="http://schemas.openxmlformats.org/wordprocessingml/2006/main" xmlns:w14="http://schemas.microsoft.com/office/word/2010/wordml" xmlns:w15="http://schemas.microsoft.com/office/word/2012/wordml" xmlns:wpg="http://schemas.microsoft.com/office/word/2010/wordprocessingGroup" xmlns:wpi="http://schemas.microsoft.com/office/word/2010/wordprocessingInk" xmlns:wne="http://schemas.microsoft.com/office/word/2006/wordml" xmlns:wps="http://schemas.microsoft.com/office/word/2010/wordprocessingShape" mc:Ignorable="w14 w15 wp14">
   <w:abstractNum w:abstractNumId="0">
-    <w:nsid w:val="4EE15747"/>
+    <w:nsid w:val="11E53468"/>
     <w:multiLevelType w:val="hybridMultilevel"/>
     <w:tmpl w:val="5CDE39E4"/>
     <w:lvl w:ilvl="0" w:tplc="3238116A">
@@ -1337,8 +1969,192 @@
       </w:pPr>
     </w:lvl>
   </w:abstractNum>
+  <w:abstractNum w:abstractNumId="1">
+    <w:nsid w:val="4EE15747"/>
+    <w:multiLevelType w:val="hybridMultilevel"/>
+    <w:tmpl w:val="5CDE39E4"/>
+    <w:lvl w:ilvl="0" w:tplc="3238116A">
+      <w:start w:val="1"/>
+      <w:numFmt w:val="decimal"/>
+      <w:lvlText w:val="%1-"/>
+      <w:lvlJc w:val="left"/>
+      <w:pPr>
+        <w:ind w:left="1080" w:hanging="360"/>
+      </w:pPr>
+      <w:rPr>
+        <w:rFonts w:hint="default"/>
+      </w:rPr>
+    </w:lvl>
+    <w:lvl w:ilvl="1" w:tplc="10090019">
+      <w:start w:val="1"/>
+      <w:numFmt w:val="lowerLetter"/>
+      <w:lvlText w:val="%2."/>
+      <w:lvlJc w:val="left"/>
+      <w:pPr>
+        <w:ind w:left="1800" w:hanging="360"/>
+      </w:pPr>
+    </w:lvl>
+    <w:lvl w:ilvl="2" w:tplc="1009001B" w:tentative="1">
+      <w:start w:val="1"/>
+      <w:numFmt w:val="lowerRoman"/>
+      <w:lvlText w:val="%3."/>
+      <w:lvlJc w:val="right"/>
+      <w:pPr>
+        <w:ind w:left="2520" w:hanging="180"/>
+      </w:pPr>
+    </w:lvl>
+    <w:lvl w:ilvl="3" w:tplc="1009000F" w:tentative="1">
+      <w:start w:val="1"/>
+      <w:numFmt w:val="decimal"/>
+      <w:lvlText w:val="%4."/>
+      <w:lvlJc w:val="left"/>
+      <w:pPr>
+        <w:ind w:left="3240" w:hanging="360"/>
+      </w:pPr>
+    </w:lvl>
+    <w:lvl w:ilvl="4" w:tplc="10090019" w:tentative="1">
+      <w:start w:val="1"/>
+      <w:numFmt w:val="lowerLetter"/>
+      <w:lvlText w:val="%5."/>
+      <w:lvlJc w:val="left"/>
+      <w:pPr>
+        <w:ind w:left="3960" w:hanging="360"/>
+      </w:pPr>
+    </w:lvl>
+    <w:lvl w:ilvl="5" w:tplc="1009001B" w:tentative="1">
+      <w:start w:val="1"/>
+      <w:numFmt w:val="lowerRoman"/>
+      <w:lvlText w:val="%6."/>
+      <w:lvlJc w:val="right"/>
+      <w:pPr>
+        <w:ind w:left="4680" w:hanging="180"/>
+      </w:pPr>
+    </w:lvl>
+    <w:lvl w:ilvl="6" w:tplc="1009000F" w:tentative="1">
+      <w:start w:val="1"/>
+      <w:numFmt w:val="decimal"/>
+      <w:lvlText w:val="%7."/>
+      <w:lvlJc w:val="left"/>
+      <w:pPr>
+        <w:ind w:left="5400" w:hanging="360"/>
+      </w:pPr>
+    </w:lvl>
+    <w:lvl w:ilvl="7" w:tplc="10090019" w:tentative="1">
+      <w:start w:val="1"/>
+      <w:numFmt w:val="lowerLetter"/>
+      <w:lvlText w:val="%8."/>
+      <w:lvlJc w:val="left"/>
+      <w:pPr>
+        <w:ind w:left="6120" w:hanging="360"/>
+      </w:pPr>
+    </w:lvl>
+    <w:lvl w:ilvl="8" w:tplc="1009001B" w:tentative="1">
+      <w:start w:val="1"/>
+      <w:numFmt w:val="lowerRoman"/>
+      <w:lvlText w:val="%9."/>
+      <w:lvlJc w:val="right"/>
+      <w:pPr>
+        <w:ind w:left="6840" w:hanging="180"/>
+      </w:pPr>
+    </w:lvl>
+  </w:abstractNum>
+  <w:abstractNum w:abstractNumId="2">
+    <w:nsid w:val="71AA57AB"/>
+    <w:multiLevelType w:val="hybridMultilevel"/>
+    <w:tmpl w:val="5CDE39E4"/>
+    <w:lvl w:ilvl="0" w:tplc="3238116A">
+      <w:start w:val="1"/>
+      <w:numFmt w:val="decimal"/>
+      <w:lvlText w:val="%1-"/>
+      <w:lvlJc w:val="left"/>
+      <w:pPr>
+        <w:ind w:left="1080" w:hanging="360"/>
+      </w:pPr>
+      <w:rPr>
+        <w:rFonts w:hint="default"/>
+      </w:rPr>
+    </w:lvl>
+    <w:lvl w:ilvl="1" w:tplc="10090019">
+      <w:start w:val="1"/>
+      <w:numFmt w:val="lowerLetter"/>
+      <w:lvlText w:val="%2."/>
+      <w:lvlJc w:val="left"/>
+      <w:pPr>
+        <w:ind w:left="1800" w:hanging="360"/>
+      </w:pPr>
+    </w:lvl>
+    <w:lvl w:ilvl="2" w:tplc="1009001B" w:tentative="1">
+      <w:start w:val="1"/>
+      <w:numFmt w:val="lowerRoman"/>
+      <w:lvlText w:val="%3."/>
+      <w:lvlJc w:val="right"/>
+      <w:pPr>
+        <w:ind w:left="2520" w:hanging="180"/>
+      </w:pPr>
+    </w:lvl>
+    <w:lvl w:ilvl="3" w:tplc="1009000F" w:tentative="1">
+      <w:start w:val="1"/>
+      <w:numFmt w:val="decimal"/>
+      <w:lvlText w:val="%4."/>
+      <w:lvlJc w:val="left"/>
+      <w:pPr>
+        <w:ind w:left="3240" w:hanging="360"/>
+      </w:pPr>
+    </w:lvl>
+    <w:lvl w:ilvl="4" w:tplc="10090019" w:tentative="1">
+      <w:start w:val="1"/>
+      <w:numFmt w:val="lowerLetter"/>
+      <w:lvlText w:val="%5."/>
+      <w:lvlJc w:val="left"/>
+      <w:pPr>
+        <w:ind w:left="3960" w:hanging="360"/>
+      </w:pPr>
+    </w:lvl>
+    <w:lvl w:ilvl="5" w:tplc="1009001B" w:tentative="1">
+      <w:start w:val="1"/>
+      <w:numFmt w:val="lowerRoman"/>
+      <w:lvlText w:val="%6."/>
+      <w:lvlJc w:val="right"/>
+      <w:pPr>
+        <w:ind w:left="4680" w:hanging="180"/>
+      </w:pPr>
+    </w:lvl>
+    <w:lvl w:ilvl="6" w:tplc="1009000F" w:tentative="1">
+      <w:start w:val="1"/>
+      <w:numFmt w:val="decimal"/>
+      <w:lvlText w:val="%7."/>
+      <w:lvlJc w:val="left"/>
+      <w:pPr>
+        <w:ind w:left="5400" w:hanging="360"/>
+      </w:pPr>
+    </w:lvl>
+    <w:lvl w:ilvl="7" w:tplc="10090019" w:tentative="1">
+      <w:start w:val="1"/>
+      <w:numFmt w:val="lowerLetter"/>
+      <w:lvlText w:val="%8."/>
+      <w:lvlJc w:val="left"/>
+      <w:pPr>
+        <w:ind w:left="6120" w:hanging="360"/>
+      </w:pPr>
+    </w:lvl>
+    <w:lvl w:ilvl="8" w:tplc="1009001B" w:tentative="1">
+      <w:start w:val="1"/>
+      <w:numFmt w:val="lowerRoman"/>
+      <w:lvlText w:val="%9."/>
+      <w:lvlJc w:val="right"/>
+      <w:pPr>
+        <w:ind w:left="6840" w:hanging="180"/>
+      </w:pPr>
+    </w:lvl>
+  </w:abstractNum>
   <w:num w:numId="1">
+    <w:abstractNumId w:val="1"/>
+  </w:num>
+  <w:num w:numId="2">
     <w:abstractNumId w:val="0"/>
+  </w:num>
+  <w:num w:numId="3">
+    <w:abstractNumId w:val="2"/>
   </w:num>
 </w:numbering>
 </file>
@@ -2047,4 +2863,16 @@
     </a:ext>
   </a:extLst>
 </a:theme>
+</file>
+
+<file path=customXml/item1.xml><?xml version="1.0" encoding="utf-8"?>
+<b:Sources xmlns:b="http://schemas.openxmlformats.org/officeDocument/2006/bibliography" xmlns="http://schemas.openxmlformats.org/officeDocument/2006/bibliography" SelectedStyle="\APASixthEditionOfficeOnline.xsl" StyleName="APA" Version="6"/>
+</file>
+
+<file path=customXml/itemProps1.xml><?xml version="1.0" encoding="utf-8"?>
+<ds:datastoreItem xmlns:ds="http://schemas.openxmlformats.org/officeDocument/2006/customXml" ds:itemID="{8B2A992A-7A47-404A-9E08-C338930AF73F}">
+  <ds:schemaRefs>
+    <ds:schemaRef ds:uri="http://schemas.openxmlformats.org/officeDocument/2006/bibliography"/>
+  </ds:schemaRefs>
+</ds:datastoreItem>
 </file>
</xml_diff>

<commit_message>
Completed Part 3 Specs
</commit_message>
<xml_diff>
--- a/Specs/Specs.docx
+++ b/Specs/Specs.docx
@@ -122,14 +122,7 @@
             <w:rFonts w:ascii="Cambria Math" w:eastAsiaTheme="minorEastAsia" w:hAnsi="Cambria Math" w:cs="Times New Roman"/>
             <w:sz w:val="24"/>
           </w:rPr>
-          <m:t>Init</m:t>
-        </m:r>
-        <m:r>
-          <w:rPr>
-            <w:rFonts w:ascii="Cambria Math" w:eastAsiaTheme="minorEastAsia" w:hAnsi="Cambria Math" w:cs="Times New Roman"/>
-            <w:sz w:val="24"/>
-          </w:rPr>
-          <m:t>}</m:t>
+          <m:t>Init}</m:t>
         </m:r>
       </m:oMath>
     </w:p>
@@ -193,14 +186,7 @@
                     <w:rFonts w:ascii="Cambria Math" w:eastAsiaTheme="minorEastAsia" w:hAnsi="Cambria Math" w:cs="Times New Roman"/>
                     <w:sz w:val="24"/>
                   </w:rPr>
-                  <m:t>init_</m:t>
-                </m:r>
-                <m:r>
-                  <w:rPr>
-                    <w:rFonts w:ascii="Cambria Math" w:eastAsiaTheme="minorEastAsia" w:hAnsi="Cambria Math" w:cs="Times New Roman"/>
-                    <w:sz w:val="24"/>
-                  </w:rPr>
-                  <m:t>ok</m:t>
+                  <m:t>init_ok</m:t>
                 </m:r>
               </m:e>
             </m:groupChr>
@@ -243,14 +229,7 @@
             <w:rFonts w:ascii="Cambria Math" w:eastAsiaTheme="minorEastAsia" w:hAnsi="Cambria Math" w:cs="Times New Roman"/>
             <w:sz w:val="24"/>
           </w:rPr>
-          <m:t>={</m:t>
-        </m:r>
-        <m:r>
-          <w:rPr>
-            <w:rFonts w:ascii="Cambria Math" w:eastAsiaTheme="minorEastAsia" w:hAnsi="Cambria Math" w:cs="Times New Roman"/>
-            <w:sz w:val="24"/>
-          </w:rPr>
-          <m:t>Idle</m:t>
+          <m:t>={Idle</m:t>
         </m:r>
         <m:box>
           <m:boxPr>
@@ -293,14 +272,7 @@
             <w:rFonts w:ascii="Cambria Math" w:eastAsiaTheme="minorEastAsia" w:hAnsi="Cambria Math" w:cs="Times New Roman"/>
             <w:sz w:val="24"/>
           </w:rPr>
-          <m:t>error_diagnosis</m:t>
-        </m:r>
-        <m:r>
-          <w:rPr>
-            <w:rFonts w:ascii="Cambria Math" w:eastAsiaTheme="minorEastAsia" w:hAnsi="Cambria Math" w:cs="Times New Roman"/>
-            <w:sz w:val="24"/>
-          </w:rPr>
-          <m:t>}</m:t>
+          <m:t>error_diagnosis}</m:t>
         </m:r>
       </m:oMath>
     </w:p>
@@ -332,14 +304,7 @@
             <w:rFonts w:ascii="Cambria Math" w:eastAsiaTheme="minorEastAsia" w:hAnsi="Cambria Math" w:cs="Times New Roman"/>
             <w:sz w:val="24"/>
           </w:rPr>
-          <m:t>={</m:t>
-        </m:r>
-        <m:r>
-          <w:rPr>
-            <w:rFonts w:ascii="Cambria Math" w:eastAsiaTheme="minorEastAsia" w:hAnsi="Cambria Math" w:cs="Times New Roman"/>
-            <w:sz w:val="24"/>
-          </w:rPr>
-          <m:t>error_diagnosis</m:t>
+          <m:t>={error_diagnosis</m:t>
         </m:r>
         <m:box>
           <m:boxPr>
@@ -382,14 +347,7 @@
             <w:rFonts w:ascii="Cambria Math" w:eastAsiaTheme="minorEastAsia" w:hAnsi="Cambria Math" w:cs="Times New Roman"/>
             <w:sz w:val="24"/>
           </w:rPr>
-          <m:t>Idle</m:t>
-        </m:r>
-        <m:r>
-          <w:rPr>
-            <w:rFonts w:ascii="Cambria Math" w:eastAsiaTheme="minorEastAsia" w:hAnsi="Cambria Math" w:cs="Times New Roman"/>
-            <w:sz w:val="24"/>
-          </w:rPr>
-          <m:t>}</m:t>
+          <m:t>Idle}</m:t>
         </m:r>
       </m:oMath>
     </w:p>
@@ -421,14 +379,7 @@
             <w:rFonts w:ascii="Cambria Math" w:eastAsiaTheme="minorEastAsia" w:hAnsi="Cambria Math" w:cs="Times New Roman"/>
             <w:sz w:val="24"/>
           </w:rPr>
-          <m:t>={</m:t>
-        </m:r>
-        <m:r>
-          <w:rPr>
-            <w:rFonts w:ascii="Cambria Math" w:eastAsiaTheme="minorEastAsia" w:hAnsi="Cambria Math" w:cs="Times New Roman"/>
-            <w:sz w:val="24"/>
-          </w:rPr>
-          <m:t>Idle</m:t>
+          <m:t>={Idle</m:t>
         </m:r>
         <m:box>
           <m:boxPr>
@@ -471,14 +422,7 @@
             <w:rFonts w:ascii="Cambria Math" w:eastAsiaTheme="minorEastAsia" w:hAnsi="Cambria Math" w:cs="Times New Roman"/>
             <w:sz w:val="24"/>
           </w:rPr>
-          <m:t>monitoring</m:t>
-        </m:r>
-        <m:r>
-          <w:rPr>
-            <w:rFonts w:ascii="Cambria Math" w:eastAsiaTheme="minorEastAsia" w:hAnsi="Cambria Math" w:cs="Times New Roman"/>
-            <w:sz w:val="24"/>
-          </w:rPr>
-          <m:t>}</m:t>
+          <m:t>monitoring}</m:t>
         </m:r>
       </m:oMath>
     </w:p>
@@ -510,14 +454,7 @@
             <w:rFonts w:ascii="Cambria Math" w:eastAsiaTheme="minorEastAsia" w:hAnsi="Cambria Math" w:cs="Times New Roman"/>
             <w:sz w:val="24"/>
           </w:rPr>
-          <m:t>={</m:t>
-        </m:r>
-        <m:r>
-          <w:rPr>
-            <w:rFonts w:ascii="Cambria Math" w:eastAsiaTheme="minorEastAsia" w:hAnsi="Cambria Math" w:cs="Times New Roman"/>
-            <w:sz w:val="24"/>
-          </w:rPr>
-          <m:t>monitoring</m:t>
+          <m:t>={monitoring</m:t>
         </m:r>
         <m:box>
           <m:boxPr>
@@ -549,28 +486,7 @@
                     <w:rFonts w:ascii="Cambria Math" w:eastAsiaTheme="minorEastAsia" w:hAnsi="Cambria Math" w:cs="Times New Roman"/>
                     <w:sz w:val="24"/>
                   </w:rPr>
-                  <m:t>monito</m:t>
-                </m:r>
-                <m:r>
-                  <w:rPr>
-                    <w:rFonts w:ascii="Cambria Math" w:eastAsiaTheme="minorEastAsia" w:hAnsi="Cambria Math" w:cs="Times New Roman"/>
-                    <w:sz w:val="24"/>
-                  </w:rPr>
-                  <m:t>r</m:t>
-                </m:r>
-                <m:r>
-                  <w:rPr>
-                    <w:rFonts w:ascii="Cambria Math" w:eastAsiaTheme="minorEastAsia" w:hAnsi="Cambria Math" w:cs="Times New Roman"/>
-                    <w:sz w:val="24"/>
-                  </w:rPr>
-                  <m:t>_crash</m:t>
-                </m:r>
-                <m:r>
-                  <w:rPr>
-                    <w:rFonts w:ascii="Cambria Math" w:eastAsiaTheme="minorEastAsia" w:hAnsi="Cambria Math" w:cs="Times New Roman"/>
-                    <w:sz w:val="24"/>
-                  </w:rPr>
-                  <m:t>/monl_err_msg</m:t>
+                  <m:t>monitor_crash/monl_err_msg</m:t>
                 </m:r>
               </m:e>
             </m:groupChr>
@@ -581,21 +497,7 @@
             <w:rFonts w:ascii="Cambria Math" w:eastAsiaTheme="minorEastAsia" w:hAnsi="Cambria Math" w:cs="Times New Roman"/>
             <w:sz w:val="24"/>
           </w:rPr>
-          <m:t>error_</m:t>
-        </m:r>
-        <m:r>
-          <w:rPr>
-            <w:rFonts w:ascii="Cambria Math" w:eastAsiaTheme="minorEastAsia" w:hAnsi="Cambria Math" w:cs="Times New Roman"/>
-            <w:sz w:val="24"/>
-          </w:rPr>
-          <m:t>diagnosis</m:t>
-        </m:r>
-        <m:r>
-          <w:rPr>
-            <w:rFonts w:ascii="Cambria Math" w:eastAsiaTheme="minorEastAsia" w:hAnsi="Cambria Math" w:cs="Times New Roman"/>
-            <w:sz w:val="24"/>
-          </w:rPr>
-          <m:t>}</m:t>
+          <m:t>error_diagnosis}</m:t>
         </m:r>
       </m:oMath>
     </w:p>
@@ -627,14 +529,7 @@
             <w:rFonts w:ascii="Cambria Math" w:eastAsiaTheme="minorEastAsia" w:hAnsi="Cambria Math" w:cs="Times New Roman"/>
             <w:sz w:val="24"/>
           </w:rPr>
-          <m:t>={</m:t>
-        </m:r>
-        <m:r>
-          <w:rPr>
-            <w:rFonts w:ascii="Cambria Math" w:eastAsiaTheme="minorEastAsia" w:hAnsi="Cambria Math" w:cs="Times New Roman"/>
-            <w:sz w:val="24"/>
-          </w:rPr>
-          <m:t>error_diagnosis</m:t>
+          <m:t>={error_diagnosis</m:t>
         </m:r>
         <m:box>
           <m:boxPr>
@@ -677,14 +572,7 @@
             <w:rFonts w:ascii="Cambria Math" w:eastAsiaTheme="minorEastAsia" w:hAnsi="Cambria Math" w:cs="Times New Roman"/>
             <w:sz w:val="24"/>
           </w:rPr>
-          <m:t>monitoring</m:t>
-        </m:r>
-        <m:r>
-          <w:rPr>
-            <w:rFonts w:ascii="Cambria Math" w:eastAsiaTheme="minorEastAsia" w:hAnsi="Cambria Math" w:cs="Times New Roman"/>
-            <w:sz w:val="24"/>
-          </w:rPr>
-          <m:t>}</m:t>
+          <m:t>monitoring}</m:t>
         </m:r>
       </m:oMath>
     </w:p>
@@ -716,14 +604,7 @@
             <w:rFonts w:ascii="Cambria Math" w:eastAsiaTheme="minorEastAsia" w:hAnsi="Cambria Math" w:cs="Times New Roman"/>
             <w:sz w:val="24"/>
           </w:rPr>
-          <m:t>={</m:t>
-        </m:r>
-        <m:r>
-          <w:rPr>
-            <w:rFonts w:ascii="Cambria Math" w:eastAsiaTheme="minorEastAsia" w:hAnsi="Cambria Math" w:cs="Times New Roman"/>
-            <w:sz w:val="24"/>
-          </w:rPr>
-          <m:t>Idle</m:t>
+          <m:t>={Idle</m:t>
         </m:r>
         <m:box>
           <m:boxPr>
@@ -755,28 +636,7 @@
                     <w:rFonts w:ascii="Cambria Math" w:eastAsiaTheme="minorEastAsia" w:hAnsi="Cambria Math" w:cs="Times New Roman"/>
                     <w:sz w:val="24"/>
                   </w:rPr>
-                  <m:t>init</m:t>
-                </m:r>
-                <m:r>
-                  <w:rPr>
-                    <w:rFonts w:ascii="Cambria Math" w:eastAsiaTheme="minorEastAsia" w:hAnsi="Cambria Math" w:cs="Times New Roman"/>
-                    <w:sz w:val="24"/>
-                  </w:rPr>
-                  <m:t>_crash/</m:t>
-                </m:r>
-                <m:r>
-                  <w:rPr>
-                    <w:rFonts w:ascii="Cambria Math" w:eastAsiaTheme="minorEastAsia" w:hAnsi="Cambria Math" w:cs="Times New Roman"/>
-                    <w:sz w:val="24"/>
-                  </w:rPr>
-                  <m:t>init</m:t>
-                </m:r>
-                <m:r>
-                  <w:rPr>
-                    <w:rFonts w:ascii="Cambria Math" w:eastAsiaTheme="minorEastAsia" w:hAnsi="Cambria Math" w:cs="Times New Roman"/>
-                    <w:sz w:val="24"/>
-                  </w:rPr>
-                  <m:t>_err_msg</m:t>
+                  <m:t>init_crash/init_err_msg</m:t>
                 </m:r>
               </m:e>
             </m:groupChr>
@@ -787,14 +647,7 @@
             <w:rFonts w:ascii="Cambria Math" w:eastAsiaTheme="minorEastAsia" w:hAnsi="Cambria Math" w:cs="Times New Roman"/>
             <w:sz w:val="24"/>
           </w:rPr>
-          <m:t>error_diagnosis</m:t>
-        </m:r>
-        <m:r>
-          <w:rPr>
-            <w:rFonts w:ascii="Cambria Math" w:eastAsiaTheme="minorEastAsia" w:hAnsi="Cambria Math" w:cs="Times New Roman"/>
-            <w:sz w:val="24"/>
-          </w:rPr>
-          <m:t>}</m:t>
+          <m:t>error_diagnosis}</m:t>
         </m:r>
       </m:oMath>
     </w:p>
@@ -826,14 +679,7 @@
             <w:rFonts w:ascii="Cambria Math" w:eastAsiaTheme="minorEastAsia" w:hAnsi="Cambria Math" w:cs="Times New Roman"/>
             <w:sz w:val="24"/>
           </w:rPr>
-          <m:t>={</m:t>
-        </m:r>
-        <m:r>
-          <w:rPr>
-            <w:rFonts w:ascii="Cambria Math" w:eastAsiaTheme="minorEastAsia" w:hAnsi="Cambria Math" w:cs="Times New Roman"/>
-            <w:sz w:val="24"/>
-          </w:rPr>
-          <m:t>error_diagnosis</m:t>
+          <m:t>={error_diagnosis</m:t>
         </m:r>
         <m:box>
           <m:boxPr>
@@ -898,14 +744,7 @@
             <w:rFonts w:ascii="Cambria Math" w:eastAsiaTheme="minorEastAsia" w:hAnsi="Cambria Math" w:cs="Times New Roman"/>
             <w:sz w:val="24"/>
           </w:rPr>
-          <m:t>safe_shutdown</m:t>
-        </m:r>
-        <m:r>
-          <w:rPr>
-            <w:rFonts w:ascii="Cambria Math" w:eastAsiaTheme="minorEastAsia" w:hAnsi="Cambria Math" w:cs="Times New Roman"/>
-            <w:sz w:val="24"/>
-          </w:rPr>
-          <m:t>}</m:t>
+          <m:t>safe_shutdown}</m:t>
         </m:r>
       </m:oMath>
     </w:p>
@@ -937,14 +776,7 @@
             <w:rFonts w:ascii="Cambria Math" w:eastAsiaTheme="minorEastAsia" w:hAnsi="Cambria Math" w:cs="Times New Roman"/>
             <w:sz w:val="24"/>
           </w:rPr>
-          <m:t>={</m:t>
-        </m:r>
-        <m:r>
-          <w:rPr>
-            <w:rFonts w:ascii="Cambria Math" w:eastAsiaTheme="minorEastAsia" w:hAnsi="Cambria Math" w:cs="Times New Roman"/>
-            <w:sz w:val="24"/>
-          </w:rPr>
-          <m:t>error_diagnosis</m:t>
+          <m:t>={error_diagnosis</m:t>
         </m:r>
         <m:box>
           <m:boxPr>
@@ -976,14 +808,7 @@
                     <w:rFonts w:ascii="Cambria Math" w:eastAsiaTheme="minorEastAsia" w:hAnsi="Cambria Math" w:cs="Times New Roman"/>
                     <w:sz w:val="24"/>
                   </w:rPr>
-                  <m:t>retr</m:t>
-                </m:r>
-                <m:r>
-                  <w:rPr>
-                    <w:rFonts w:ascii="Cambria Math" w:eastAsiaTheme="minorEastAsia" w:hAnsi="Cambria Math" w:cs="Times New Roman"/>
-                    <w:sz w:val="24"/>
-                  </w:rPr>
-                  <m:t>y_init</m:t>
+                  <m:t>retry_init</m:t>
                 </m:r>
                 <m:d>
                   <m:dPr>
@@ -1003,21 +828,7 @@
                         <w:rFonts w:ascii="Cambria Math" w:eastAsiaTheme="minorEastAsia" w:hAnsi="Cambria Math" w:cs="Times New Roman"/>
                         <w:sz w:val="24"/>
                       </w:rPr>
-                      <m:t>retry</m:t>
-                    </m:r>
-                    <m:r>
-                      <w:rPr>
-                        <w:rFonts w:ascii="Cambria Math" w:eastAsiaTheme="minorEastAsia" w:hAnsi="Cambria Math" w:cs="Times New Roman"/>
-                        <w:sz w:val="24"/>
-                      </w:rPr>
-                      <m:t xml:space="preserve"> &lt;</m:t>
-                    </m:r>
-                    <m:r>
-                      <w:rPr>
-                        <w:rFonts w:ascii="Cambria Math" w:eastAsiaTheme="minorEastAsia" w:hAnsi="Cambria Math" w:cs="Times New Roman"/>
-                        <w:sz w:val="24"/>
-                      </w:rPr>
-                      <m:t xml:space="preserve"> 3</m:t>
+                      <m:t>retry &lt; 3</m:t>
                     </m:r>
                   </m:e>
                 </m:d>
@@ -1026,21 +837,7 @@
                     <w:rFonts w:ascii="Cambria Math" w:eastAsiaTheme="minorEastAsia" w:hAnsi="Cambria Math" w:cs="Times New Roman"/>
                     <w:sz w:val="24"/>
                   </w:rPr>
-                  <m:t>/</m:t>
-                </m:r>
-                <m:r>
-                  <w:rPr>
-                    <w:rFonts w:ascii="Cambria Math" w:eastAsiaTheme="minorEastAsia" w:hAnsi="Cambria Math" w:cs="Times New Roman"/>
-                    <w:sz w:val="24"/>
-                  </w:rPr>
-                  <m:t xml:space="preserve">Increment </m:t>
-                </m:r>
-                <m:r>
-                  <w:rPr>
-                    <w:rFonts w:ascii="Cambria Math" w:eastAsiaTheme="minorEastAsia" w:hAnsi="Cambria Math" w:cs="Times New Roman"/>
-                    <w:sz w:val="24"/>
-                  </w:rPr>
-                  <m:t>retry</m:t>
+                  <m:t>/Increment retry</m:t>
                 </m:r>
               </m:e>
             </m:groupChr>
@@ -1051,14 +848,7 @@
             <w:rFonts w:ascii="Cambria Math" w:eastAsiaTheme="minorEastAsia" w:hAnsi="Cambria Math" w:cs="Times New Roman"/>
             <w:sz w:val="24"/>
           </w:rPr>
-          <m:t>Init</m:t>
-        </m:r>
-        <m:r>
-          <w:rPr>
-            <w:rFonts w:ascii="Cambria Math" w:eastAsiaTheme="minorEastAsia" w:hAnsi="Cambria Math" w:cs="Times New Roman"/>
-            <w:sz w:val="24"/>
-          </w:rPr>
-          <m:t>}</m:t>
+          <m:t>Init}</m:t>
         </m:r>
       </m:oMath>
     </w:p>
@@ -1090,14 +880,7 @@
             <w:rFonts w:ascii="Cambria Math" w:eastAsiaTheme="minorEastAsia" w:hAnsi="Cambria Math" w:cs="Times New Roman"/>
             <w:sz w:val="24"/>
           </w:rPr>
-          <m:t>={</m:t>
-        </m:r>
-        <m:r>
-          <w:rPr>
-            <w:rFonts w:ascii="Cambria Math" w:eastAsiaTheme="minorEastAsia" w:hAnsi="Cambria Math" w:cs="Times New Roman"/>
-            <w:sz w:val="24"/>
-          </w:rPr>
-          <m:t>safe_shutdown</m:t>
+          <m:t>={safe_shutdown</m:t>
         </m:r>
         <m:box>
           <m:boxPr>
@@ -1140,14 +923,7 @@
             <w:rFonts w:ascii="Cambria Math" w:eastAsiaTheme="minorEastAsia" w:hAnsi="Cambria Math" w:cs="Times New Roman"/>
             <w:sz w:val="24"/>
           </w:rPr>
-          <m:t>Dormant</m:t>
-        </m:r>
-        <m:r>
-          <w:rPr>
-            <w:rFonts w:ascii="Cambria Math" w:eastAsiaTheme="minorEastAsia" w:hAnsi="Cambria Math" w:cs="Times New Roman"/>
-            <w:sz w:val="24"/>
-          </w:rPr>
-          <m:t>}</m:t>
+          <m:t>Dormant}</m:t>
         </m:r>
       </m:oMath>
     </w:p>
@@ -1265,13 +1041,6 @@
       </w:pPr>
       <m:oMath>
         <m:r>
-          <w:rPr>
-            <w:rFonts w:ascii="Cambria Math" w:eastAsiaTheme="minorEastAsia" w:hAnsi="Cambria Math" w:cs="Times New Roman"/>
-            <w:sz w:val="24"/>
-          </w:rPr>
-          <m:t>{</m:t>
-        </m:r>
-        <m:r>
           <m:rPr>
             <m:sty m:val="p"/>
           </m:rPr>
@@ -1279,6 +1048,23 @@
             <w:rFonts w:ascii="Cambria Math" w:eastAsiaTheme="minorEastAsia" w:hAnsi="Cambria Math" w:cs="Times New Roman"/>
             <w:sz w:val="24"/>
           </w:rPr>
+          <m:t>Λ</m:t>
+        </m:r>
+        <m:r>
+          <w:rPr>
+            <w:rFonts w:ascii="Cambria Math" w:eastAsiaTheme="minorEastAsia" w:hAnsi="Cambria Math" w:cs="Times New Roman"/>
+            <w:sz w:val="24"/>
+          </w:rPr>
+          <m:t>={</m:t>
+        </m:r>
+        <m:r>
+          <m:rPr>
+            <m:sty m:val="p"/>
+          </m:rPr>
+          <w:rPr>
+            <w:rFonts w:ascii="Cambria Math" w:eastAsiaTheme="minorEastAsia" w:hAnsi="Cambria Math" w:cs="Times New Roman"/>
+            <w:sz w:val="24"/>
+          </w:rPr>
           <m:t>→</m:t>
         </m:r>
         <m:r>
@@ -1286,14 +1072,7 @@
             <w:rFonts w:ascii="Cambria Math" w:eastAsiaTheme="minorEastAsia" w:hAnsi="Cambria Math" w:cs="Times New Roman"/>
             <w:sz w:val="24"/>
           </w:rPr>
-          <m:t>Init</m:t>
-        </m:r>
-        <m:r>
-          <w:rPr>
-            <w:rFonts w:ascii="Cambria Math" w:eastAsiaTheme="minorEastAsia" w:hAnsi="Cambria Math" w:cs="Times New Roman"/>
-            <w:sz w:val="24"/>
-          </w:rPr>
-          <m:t xml:space="preserve"> </m:t>
+          <m:t xml:space="preserve">Init </m:t>
         </m:r>
         <m:groupChr>
           <m:groupChrPr>
@@ -1314,21 +1093,7 @@
             <w:rFonts w:ascii="Cambria Math" w:eastAsiaTheme="minorEastAsia" w:hAnsi="Cambria Math" w:cs="Times New Roman"/>
             <w:sz w:val="24"/>
           </w:rPr>
-          <m:t xml:space="preserve"> </m:t>
-        </m:r>
-        <m:r>
-          <w:rPr>
-            <w:rFonts w:ascii="Cambria Math" w:eastAsiaTheme="minorEastAsia" w:hAnsi="Cambria Math" w:cs="Times New Roman"/>
-            <w:sz w:val="24"/>
-          </w:rPr>
-          <m:t>boot_hw</m:t>
-        </m:r>
-        <m:r>
-          <w:rPr>
-            <w:rFonts w:ascii="Cambria Math" w:eastAsiaTheme="minorEastAsia" w:hAnsi="Cambria Math" w:cs="Times New Roman"/>
-            <w:sz w:val="24"/>
-          </w:rPr>
-          <m:t xml:space="preserve"> </m:t>
+          <m:t xml:space="preserve"> boot_hw </m:t>
         </m:r>
       </m:oMath>
       <w:r>
@@ -1426,37 +1191,8 @@
                         <w:rFonts w:ascii="Cambria Math" w:eastAsiaTheme="minorEastAsia" w:hAnsi="Cambria Math" w:cs="Times New Roman"/>
                         <w:sz w:val="24"/>
                       </w:rPr>
-                      <m:t>h</m:t>
+                      <m:t>hw_ok</m:t>
                     </m:r>
-                    <m:sSub>
-                      <m:sSubPr>
-                        <m:ctrlPr>
-                          <w:rPr>
-                            <w:rFonts w:ascii="Cambria Math" w:eastAsiaTheme="minorEastAsia" w:hAnsi="Cambria Math" w:cs="Times New Roman"/>
-                            <w:i/>
-                            <w:sz w:val="24"/>
-                          </w:rPr>
-                        </m:ctrlPr>
-                      </m:sSubPr>
-                      <m:e>
-                        <m:r>
-                          <w:rPr>
-                            <w:rFonts w:ascii="Cambria Math" w:eastAsiaTheme="minorEastAsia" w:hAnsi="Cambria Math" w:cs="Times New Roman"/>
-                            <w:sz w:val="24"/>
-                          </w:rPr>
-                          <m:t>w</m:t>
-                        </m:r>
-                      </m:e>
-                      <m:sub>
-                        <m:r>
-                          <w:rPr>
-                            <w:rFonts w:ascii="Cambria Math" w:eastAsiaTheme="minorEastAsia" w:hAnsi="Cambria Math" w:cs="Times New Roman"/>
-                            <w:sz w:val="24"/>
-                          </w:rPr>
-                          <m:t>ok</m:t>
-                        </m:r>
-                      </m:sub>
-                    </m:sSub>
                   </m:e>
                 </m:groupChr>
               </m:e>
@@ -1500,14 +1236,7 @@
             <w:rFonts w:ascii="Cambria Math" w:eastAsiaTheme="minorEastAsia" w:hAnsi="Cambria Math" w:cs="Times New Roman"/>
             <w:sz w:val="24"/>
           </w:rPr>
-          <m:t>={</m:t>
-        </m:r>
-        <m:r>
-          <w:rPr>
-            <w:rFonts w:ascii="Cambria Math" w:eastAsiaTheme="minorEastAsia" w:hAnsi="Cambria Math" w:cs="Times New Roman"/>
-            <w:sz w:val="24"/>
-          </w:rPr>
-          <m:t>senchk</m:t>
+          <m:t>={senchk</m:t>
         </m:r>
         <m:box>
           <m:boxPr>
@@ -1539,14 +1268,7 @@
                     <w:rFonts w:ascii="Cambria Math" w:eastAsiaTheme="minorEastAsia" w:hAnsi="Cambria Math" w:cs="Times New Roman"/>
                     <w:sz w:val="24"/>
                   </w:rPr>
-                  <m:t>sen</m:t>
-                </m:r>
-                <m:r>
-                  <w:rPr>
-                    <w:rFonts w:ascii="Cambria Math" w:eastAsiaTheme="minorEastAsia" w:hAnsi="Cambria Math" w:cs="Times New Roman"/>
-                    <w:sz w:val="24"/>
-                  </w:rPr>
-                  <m:t>ok</m:t>
+                  <m:t>senok</m:t>
                 </m:r>
               </m:e>
             </m:groupChr>
@@ -1557,14 +1279,7 @@
             <w:rFonts w:ascii="Cambria Math" w:eastAsiaTheme="minorEastAsia" w:hAnsi="Cambria Math" w:cs="Times New Roman"/>
             <w:sz w:val="24"/>
           </w:rPr>
-          <m:t>tchk</m:t>
-        </m:r>
-        <m:r>
-          <w:rPr>
-            <w:rFonts w:ascii="Cambria Math" w:eastAsiaTheme="minorEastAsia" w:hAnsi="Cambria Math" w:cs="Times New Roman"/>
-            <w:sz w:val="24"/>
-          </w:rPr>
-          <m:t>}</m:t>
+          <m:t>tchk}</m:t>
         </m:r>
       </m:oMath>
     </w:p>
@@ -1596,14 +1311,7 @@
             <w:rFonts w:ascii="Cambria Math" w:eastAsiaTheme="minorEastAsia" w:hAnsi="Cambria Math" w:cs="Times New Roman"/>
             <w:sz w:val="24"/>
           </w:rPr>
-          <m:t>={</m:t>
-        </m:r>
-        <m:r>
-          <w:rPr>
-            <w:rFonts w:ascii="Cambria Math" w:eastAsiaTheme="minorEastAsia" w:hAnsi="Cambria Math" w:cs="Times New Roman"/>
-            <w:sz w:val="24"/>
-          </w:rPr>
-          <m:t>tchk</m:t>
+          <m:t>={tchk</m:t>
         </m:r>
         <m:box>
           <m:boxPr>
@@ -1646,21 +1354,7 @@
             <w:rFonts w:ascii="Cambria Math" w:eastAsiaTheme="minorEastAsia" w:hAnsi="Cambria Math" w:cs="Times New Roman"/>
             <w:sz w:val="24"/>
           </w:rPr>
-          <m:t>psi</m:t>
-        </m:r>
-        <m:r>
-          <w:rPr>
-            <w:rFonts w:ascii="Cambria Math" w:eastAsiaTheme="minorEastAsia" w:hAnsi="Cambria Math" w:cs="Times New Roman"/>
-            <w:sz w:val="24"/>
-          </w:rPr>
-          <m:t>chk</m:t>
-        </m:r>
-        <m:r>
-          <w:rPr>
-            <w:rFonts w:ascii="Cambria Math" w:eastAsiaTheme="minorEastAsia" w:hAnsi="Cambria Math" w:cs="Times New Roman"/>
-            <w:sz w:val="24"/>
-          </w:rPr>
-          <m:t>}</m:t>
+          <m:t>psichk}</m:t>
         </m:r>
       </m:oMath>
     </w:p>
@@ -1692,14 +1386,7 @@
             <w:rFonts w:ascii="Cambria Math" w:eastAsiaTheme="minorEastAsia" w:hAnsi="Cambria Math" w:cs="Times New Roman"/>
             <w:sz w:val="24"/>
           </w:rPr>
-          <m:t>={</m:t>
-        </m:r>
-        <m:r>
-          <w:rPr>
-            <w:rFonts w:ascii="Cambria Math" w:eastAsiaTheme="minorEastAsia" w:hAnsi="Cambria Math" w:cs="Times New Roman"/>
-            <w:sz w:val="24"/>
-          </w:rPr>
-          <m:t>psichk</m:t>
+          <m:t>={psichk</m:t>
         </m:r>
         <m:box>
           <m:boxPr>
@@ -1731,14 +1418,7 @@
                     <w:rFonts w:ascii="Cambria Math" w:eastAsiaTheme="minorEastAsia" w:hAnsi="Cambria Math" w:cs="Times New Roman"/>
                     <w:sz w:val="24"/>
                   </w:rPr>
-                  <m:t>psi</m:t>
-                </m:r>
-                <m:r>
-                  <w:rPr>
-                    <w:rFonts w:ascii="Cambria Math" w:eastAsiaTheme="minorEastAsia" w:hAnsi="Cambria Math" w:cs="Times New Roman"/>
-                    <w:sz w:val="24"/>
-                  </w:rPr>
-                  <m:t>_ok</m:t>
+                  <m:t>psi_ok</m:t>
                 </m:r>
               </m:e>
             </m:groupChr>
@@ -1749,14 +1429,7 @@
             <w:rFonts w:ascii="Cambria Math" w:eastAsiaTheme="minorEastAsia" w:hAnsi="Cambria Math" w:cs="Times New Roman"/>
             <w:sz w:val="24"/>
           </w:rPr>
-          <m:t>ready</m:t>
-        </m:r>
-        <m:r>
-          <w:rPr>
-            <w:rFonts w:ascii="Cambria Math" w:eastAsiaTheme="minorEastAsia" w:hAnsi="Cambria Math" w:cs="Times New Roman"/>
-            <w:sz w:val="24"/>
-          </w:rPr>
-          <m:t>}</m:t>
+          <m:t>ready}</m:t>
         </m:r>
       </m:oMath>
     </w:p>
@@ -1805,14 +1478,96 @@
             <w:rFonts w:ascii="Cambria Math" w:eastAsiaTheme="minorEastAsia" w:hAnsi="Cambria Math" w:cs="Times New Roman"/>
             <w:sz w:val="24"/>
           </w:rPr>
-          <m:t>={</m:t>
-        </m:r>
-        <m:r>
-          <w:rPr>
-            <w:rFonts w:ascii="Cambria Math" w:eastAsiaTheme="minorEastAsia" w:hAnsi="Cambria Math" w:cs="Times New Roman"/>
-            <w:sz w:val="24"/>
-          </w:rPr>
-          <m:t>Idle</m:t>
+          <m:t>=</m:t>
+        </m:r>
+        <m:d>
+          <m:dPr>
+            <m:begChr m:val="{"/>
+            <m:endChr m:val="}"/>
+            <m:ctrlPr>
+              <w:rPr>
+                <w:rFonts w:ascii="Cambria Math" w:eastAsiaTheme="minorEastAsia" w:hAnsi="Cambria Math" w:cs="Times New Roman"/>
+                <w:i/>
+                <w:sz w:val="24"/>
+              </w:rPr>
+            </m:ctrlPr>
+          </m:dPr>
+          <m:e>
+            <m:r>
+              <w:rPr>
+                <w:rFonts w:ascii="Cambria Math" w:eastAsiaTheme="minorEastAsia" w:hAnsi="Cambria Math" w:cs="Times New Roman"/>
+                <w:sz w:val="24"/>
+              </w:rPr>
+              <m:t>→monitoring</m:t>
+            </m:r>
+            <m:box>
+              <m:boxPr>
+                <m:opEmu m:val="1"/>
+                <m:ctrlPr>
+                  <w:rPr>
+                    <w:rFonts w:ascii="Cambria Math" w:eastAsiaTheme="minorEastAsia" w:hAnsi="Cambria Math" w:cs="Times New Roman"/>
+                    <w:i/>
+                    <w:sz w:val="24"/>
+                  </w:rPr>
+                </m:ctrlPr>
+              </m:boxPr>
+              <m:e>
+                <m:groupChr>
+                  <m:groupChrPr>
+                    <m:chr m:val="→"/>
+                    <m:vertJc m:val="bot"/>
+                    <m:ctrlPr>
+                      <w:rPr>
+                        <w:rFonts w:ascii="Cambria Math" w:eastAsiaTheme="minorEastAsia" w:hAnsi="Cambria Math" w:cs="Times New Roman"/>
+                        <w:i/>
+                        <w:sz w:val="24"/>
+                      </w:rPr>
+                    </m:ctrlPr>
+                  </m:groupChrPr>
+                  <m:e/>
+                </m:groupChr>
+              </m:e>
+            </m:box>
+            <m:r>
+              <w:rPr>
+                <w:rFonts w:ascii="Cambria Math" w:eastAsiaTheme="minorEastAsia" w:hAnsi="Cambria Math" w:cs="Times New Roman"/>
+                <w:sz w:val="24"/>
+              </w:rPr>
+              <m:t>monidle</m:t>
+            </m:r>
+          </m:e>
+        </m:d>
+      </m:oMath>
+    </w:p>
+    <w:p>
+      <w:pPr>
+        <w:pStyle w:val="ListParagraph"/>
+        <w:numPr>
+          <w:ilvl w:val="0"/>
+          <w:numId w:val="3"/>
+        </w:numPr>
+        <w:rPr>
+          <w:rFonts w:ascii="Times New Roman" w:eastAsiaTheme="minorEastAsia" w:hAnsi="Times New Roman" w:cs="Times New Roman"/>
+          <w:sz w:val="24"/>
+        </w:rPr>
+      </w:pPr>
+      <m:oMath>
+        <m:r>
+          <m:rPr>
+            <m:sty m:val="p"/>
+          </m:rPr>
+          <w:rPr>
+            <w:rFonts w:ascii="Cambria Math" w:eastAsiaTheme="minorEastAsia" w:hAnsi="Cambria Math" w:cs="Times New Roman"/>
+            <w:sz w:val="24"/>
+          </w:rPr>
+          <m:t>Λ</m:t>
+        </m:r>
+        <m:r>
+          <w:rPr>
+            <w:rFonts w:ascii="Cambria Math" w:eastAsiaTheme="minorEastAsia" w:hAnsi="Cambria Math" w:cs="Times New Roman"/>
+            <w:sz w:val="24"/>
+          </w:rPr>
+          <m:t>={monidle</m:t>
         </m:r>
         <m:box>
           <m:boxPr>
@@ -1844,7 +1599,21 @@
                     <w:rFonts w:ascii="Cambria Math" w:eastAsiaTheme="minorEastAsia" w:hAnsi="Cambria Math" w:cs="Times New Roman"/>
                     <w:sz w:val="24"/>
                   </w:rPr>
-                  <m:t>hw_ok</m:t>
+                  <m:t>n</m:t>
+                </m:r>
+                <m:r>
+                  <w:rPr>
+                    <w:rFonts w:ascii="Cambria Math" w:eastAsiaTheme="minorEastAsia" w:hAnsi="Cambria Math" w:cs="Times New Roman"/>
+                    <w:sz w:val="24"/>
+                  </w:rPr>
+                  <m:t>o_contagion</m:t>
+                </m:r>
+                <m:r>
+                  <w:rPr>
+                    <w:rFonts w:ascii="Cambria Math" w:eastAsiaTheme="minorEastAsia" w:hAnsi="Cambria Math" w:cs="Times New Roman"/>
+                    <w:sz w:val="24"/>
+                  </w:rPr>
+                  <m:t>/[received no contagion]</m:t>
                 </m:r>
               </m:e>
             </m:groupChr>
@@ -1855,7 +1624,7 @@
             <w:rFonts w:ascii="Cambria Math" w:eastAsiaTheme="minorEastAsia" w:hAnsi="Cambria Math" w:cs="Times New Roman"/>
             <w:sz w:val="24"/>
           </w:rPr>
-          <m:t>senchk</m:t>
+          <m:t xml:space="preserve"> regulate_environment</m:t>
         </m:r>
         <m:r>
           <w:rPr>
@@ -1865,8 +1634,534 @@
           <m:t>}</m:t>
         </m:r>
       </m:oMath>
-      <w:bookmarkStart w:id="0" w:name="_GoBack"/>
-      <w:bookmarkEnd w:id="0"/>
+    </w:p>
+    <w:p>
+      <w:pPr>
+        <w:pStyle w:val="ListParagraph"/>
+        <w:numPr>
+          <w:ilvl w:val="0"/>
+          <w:numId w:val="3"/>
+        </w:numPr>
+        <w:rPr>
+          <w:rFonts w:ascii="Times New Roman" w:eastAsiaTheme="minorEastAsia" w:hAnsi="Times New Roman" w:cs="Times New Roman"/>
+          <w:sz w:val="24"/>
+        </w:rPr>
+      </w:pPr>
+      <m:oMath>
+        <m:r>
+          <m:rPr>
+            <m:sty m:val="p"/>
+          </m:rPr>
+          <w:rPr>
+            <w:rFonts w:ascii="Cambria Math" w:eastAsiaTheme="minorEastAsia" w:hAnsi="Cambria Math" w:cs="Times New Roman"/>
+            <w:sz w:val="24"/>
+          </w:rPr>
+          <m:t>Λ</m:t>
+        </m:r>
+        <m:r>
+          <w:rPr>
+            <w:rFonts w:ascii="Cambria Math" w:eastAsiaTheme="minorEastAsia" w:hAnsi="Cambria Math" w:cs="Times New Roman"/>
+            <w:sz w:val="24"/>
+          </w:rPr>
+          <m:t>={</m:t>
+        </m:r>
+        <m:r>
+          <w:rPr>
+            <w:rFonts w:ascii="Cambria Math" w:eastAsiaTheme="minorEastAsia" w:hAnsi="Cambria Math" w:cs="Times New Roman"/>
+            <w:sz w:val="24"/>
+          </w:rPr>
+          <m:t>regulate_environment</m:t>
+        </m:r>
+        <m:box>
+          <m:boxPr>
+            <m:opEmu m:val="1"/>
+            <m:ctrlPr>
+              <w:rPr>
+                <w:rFonts w:ascii="Cambria Math" w:eastAsiaTheme="minorEastAsia" w:hAnsi="Cambria Math" w:cs="Times New Roman"/>
+                <w:i/>
+                <w:sz w:val="24"/>
+              </w:rPr>
+            </m:ctrlPr>
+          </m:boxPr>
+          <m:e>
+            <m:groupChr>
+              <m:groupChrPr>
+                <m:chr m:val="→"/>
+                <m:vertJc m:val="bot"/>
+                <m:ctrlPr>
+                  <w:rPr>
+                    <w:rFonts w:ascii="Cambria Math" w:eastAsiaTheme="minorEastAsia" w:hAnsi="Cambria Math" w:cs="Times New Roman"/>
+                    <w:i/>
+                    <w:sz w:val="24"/>
+                  </w:rPr>
+                </m:ctrlPr>
+              </m:groupChrPr>
+              <m:e>
+                <m:r>
+                  <w:rPr>
+                    <w:rFonts w:ascii="Cambria Math" w:eastAsiaTheme="minorEastAsia" w:hAnsi="Cambria Math" w:cs="Times New Roman"/>
+                    <w:sz w:val="24"/>
+                  </w:rPr>
+                  <m:t>after_100ms</m:t>
+                </m:r>
+              </m:e>
+            </m:groupChr>
+          </m:e>
+        </m:box>
+        <m:r>
+          <w:rPr>
+            <w:rFonts w:ascii="Cambria Math" w:eastAsiaTheme="minorEastAsia" w:hAnsi="Cambria Math" w:cs="Times New Roman"/>
+            <w:sz w:val="24"/>
+          </w:rPr>
+          <m:t xml:space="preserve"> </m:t>
+        </m:r>
+        <m:r>
+          <w:rPr>
+            <w:rFonts w:ascii="Cambria Math" w:eastAsiaTheme="minorEastAsia" w:hAnsi="Cambria Math" w:cs="Times New Roman"/>
+            <w:sz w:val="24"/>
+          </w:rPr>
+          <m:t>monidle</m:t>
+        </m:r>
+        <m:r>
+          <w:rPr>
+            <w:rFonts w:ascii="Cambria Math" w:eastAsiaTheme="minorEastAsia" w:hAnsi="Cambria Math" w:cs="Times New Roman"/>
+            <w:sz w:val="24"/>
+          </w:rPr>
+          <m:t>}</m:t>
+        </m:r>
+      </m:oMath>
+    </w:p>
+    <w:p>
+      <w:pPr>
+        <w:pStyle w:val="ListParagraph"/>
+        <w:numPr>
+          <w:ilvl w:val="0"/>
+          <w:numId w:val="3"/>
+        </w:numPr>
+        <w:rPr>
+          <w:rFonts w:ascii="Times New Roman" w:eastAsiaTheme="minorEastAsia" w:hAnsi="Times New Roman" w:cs="Times New Roman"/>
+          <w:sz w:val="24"/>
+        </w:rPr>
+      </w:pPr>
+      <m:oMath>
+        <m:r>
+          <m:rPr>
+            <m:sty m:val="p"/>
+          </m:rPr>
+          <w:rPr>
+            <w:rFonts w:ascii="Cambria Math" w:eastAsiaTheme="minorEastAsia" w:hAnsi="Cambria Math" w:cs="Times New Roman"/>
+            <w:sz w:val="24"/>
+          </w:rPr>
+          <m:t>Λ</m:t>
+        </m:r>
+        <m:r>
+          <w:rPr>
+            <w:rFonts w:ascii="Cambria Math" w:eastAsiaTheme="minorEastAsia" w:hAnsi="Cambria Math" w:cs="Times New Roman"/>
+            <w:sz w:val="24"/>
+          </w:rPr>
+          <m:t>={monidle</m:t>
+        </m:r>
+        <m:box>
+          <m:boxPr>
+            <m:opEmu m:val="1"/>
+            <m:ctrlPr>
+              <w:rPr>
+                <w:rFonts w:ascii="Cambria Math" w:eastAsiaTheme="minorEastAsia" w:hAnsi="Cambria Math" w:cs="Times New Roman"/>
+                <w:i/>
+                <w:sz w:val="24"/>
+              </w:rPr>
+            </m:ctrlPr>
+          </m:boxPr>
+          <m:e>
+            <m:groupChr>
+              <m:groupChrPr>
+                <m:chr m:val="→"/>
+                <m:vertJc m:val="bot"/>
+                <m:ctrlPr>
+                  <w:rPr>
+                    <w:rFonts w:ascii="Cambria Math" w:eastAsiaTheme="minorEastAsia" w:hAnsi="Cambria Math" w:cs="Times New Roman"/>
+                    <w:i/>
+                    <w:sz w:val="24"/>
+                  </w:rPr>
+                </m:ctrlPr>
+              </m:groupChrPr>
+              <m:e>
+                <m:r>
+                  <w:rPr>
+                    <w:rFonts w:ascii="Cambria Math" w:eastAsiaTheme="minorEastAsia" w:hAnsi="Cambria Math" w:cs="Times New Roman"/>
+                    <w:sz w:val="24"/>
+                  </w:rPr>
+                  <m:t>(</m:t>
+                </m:r>
+                <m:r>
+                  <w:rPr>
+                    <w:rFonts w:ascii="Cambria Math" w:eastAsiaTheme="minorEastAsia" w:hAnsi="Cambria Math" w:cs="Times New Roman"/>
+                    <w:sz w:val="24"/>
+                  </w:rPr>
+                  <m:t>contagion</m:t>
+                </m:r>
+                <m:r>
+                  <w:rPr>
+                    <w:rFonts w:ascii="Cambria Math" w:eastAsiaTheme="minorEastAsia" w:hAnsi="Cambria Math" w:cs="Times New Roman"/>
+                    <w:sz w:val="24"/>
+                  </w:rPr>
+                  <m:t>_alert)/(FACILITY_(CRIT_MESG ) )</m:t>
+                </m:r>
+                <m:r>
+                  <w:rPr>
+                    <w:rFonts w:ascii="Cambria Math" w:eastAsiaTheme="minorEastAsia" w:hAnsi="Cambria Math" w:cs="Times New Roman"/>
+                    <w:sz w:val="24"/>
+                  </w:rPr>
+                  <m:t xml:space="preserve">, </m:t>
+                </m:r>
+                <m:r>
+                  <w:rPr>
+                    <w:rFonts w:ascii="Cambria Math" w:eastAsiaTheme="minorEastAsia" w:hAnsi="Cambria Math" w:cs="Times New Roman"/>
+                    <w:sz w:val="24"/>
+                  </w:rPr>
+                  <m:t>Inlcokdown=true</m:t>
+                </m:r>
+              </m:e>
+            </m:groupChr>
+          </m:e>
+        </m:box>
+        <m:r>
+          <w:rPr>
+            <w:rFonts w:ascii="Cambria Math" w:eastAsiaTheme="minorEastAsia" w:hAnsi="Cambria Math" w:cs="Times New Roman"/>
+            <w:sz w:val="24"/>
+          </w:rPr>
+          <m:t xml:space="preserve"> </m:t>
+        </m:r>
+        <m:r>
+          <w:rPr>
+            <w:rFonts w:ascii="Cambria Math" w:eastAsiaTheme="minorEastAsia" w:hAnsi="Cambria Math" w:cs="Times New Roman"/>
+            <w:sz w:val="24"/>
+          </w:rPr>
+          <m:t>lockdown</m:t>
+        </m:r>
+        <m:r>
+          <w:rPr>
+            <w:rFonts w:ascii="Cambria Math" w:eastAsiaTheme="minorEastAsia" w:hAnsi="Cambria Math" w:cs="Times New Roman"/>
+            <w:sz w:val="24"/>
+          </w:rPr>
+          <m:t>}</m:t>
+        </m:r>
+      </m:oMath>
+    </w:p>
+    <w:p>
+      <w:pPr>
+        <w:pStyle w:val="ListParagraph"/>
+        <w:numPr>
+          <w:ilvl w:val="0"/>
+          <w:numId w:val="3"/>
+        </w:numPr>
+        <w:rPr>
+          <w:rFonts w:ascii="Times New Roman" w:eastAsiaTheme="minorEastAsia" w:hAnsi="Times New Roman" w:cs="Times New Roman"/>
+          <w:sz w:val="24"/>
+        </w:rPr>
+      </w:pPr>
+      <m:oMath>
+        <m:r>
+          <m:rPr>
+            <m:sty m:val="p"/>
+          </m:rPr>
+          <w:rPr>
+            <w:rFonts w:ascii="Cambria Math" w:eastAsiaTheme="minorEastAsia" w:hAnsi="Cambria Math" w:cs="Times New Roman"/>
+            <w:sz w:val="24"/>
+          </w:rPr>
+          <m:t>Λ</m:t>
+        </m:r>
+        <m:r>
+          <w:rPr>
+            <w:rFonts w:ascii="Cambria Math" w:eastAsiaTheme="minorEastAsia" w:hAnsi="Cambria Math" w:cs="Times New Roman"/>
+            <w:sz w:val="24"/>
+          </w:rPr>
+          <m:t>={</m:t>
+        </m:r>
+        <m:r>
+          <w:rPr>
+            <w:rFonts w:ascii="Cambria Math" w:eastAsiaTheme="minorEastAsia" w:hAnsi="Cambria Math" w:cs="Times New Roman"/>
+            <w:sz w:val="24"/>
+          </w:rPr>
+          <m:t>lockdown</m:t>
+        </m:r>
+        <m:box>
+          <m:boxPr>
+            <m:opEmu m:val="1"/>
+            <m:ctrlPr>
+              <w:rPr>
+                <w:rFonts w:ascii="Cambria Math" w:eastAsiaTheme="minorEastAsia" w:hAnsi="Cambria Math" w:cs="Times New Roman"/>
+                <w:i/>
+                <w:sz w:val="24"/>
+              </w:rPr>
+            </m:ctrlPr>
+          </m:boxPr>
+          <m:e>
+            <m:groupChr>
+              <m:groupChrPr>
+                <m:chr m:val="→"/>
+                <m:vertJc m:val="bot"/>
+                <m:ctrlPr>
+                  <w:rPr>
+                    <w:rFonts w:ascii="Cambria Math" w:eastAsiaTheme="minorEastAsia" w:hAnsi="Cambria Math" w:cs="Times New Roman"/>
+                    <w:i/>
+                    <w:sz w:val="24"/>
+                  </w:rPr>
+                </m:ctrlPr>
+              </m:groupChrPr>
+              <m:e>
+                <m:r>
+                  <w:rPr>
+                    <w:rFonts w:ascii="Cambria Math" w:eastAsiaTheme="minorEastAsia" w:hAnsi="Cambria Math" w:cs="Times New Roman"/>
+                    <w:sz w:val="24"/>
+                  </w:rPr>
+                  <m:t>(purge_succ)/Inlockdown=false</m:t>
+                </m:r>
+              </m:e>
+            </m:groupChr>
+          </m:e>
+        </m:box>
+        <m:r>
+          <w:rPr>
+            <w:rFonts w:ascii="Cambria Math" w:eastAsiaTheme="minorEastAsia" w:hAnsi="Cambria Math" w:cs="Times New Roman"/>
+            <w:sz w:val="24"/>
+          </w:rPr>
+          <m:t xml:space="preserve"> regulate_environment}</m:t>
+        </m:r>
+      </m:oMath>
+    </w:p>
+    <w:p>
+      <w:pPr>
+        <w:pStyle w:val="ListParagraph"/>
+        <w:numPr>
+          <w:ilvl w:val="0"/>
+          <w:numId w:val="3"/>
+        </w:numPr>
+        <w:rPr>
+          <w:rFonts w:ascii="Times New Roman" w:eastAsiaTheme="minorEastAsia" w:hAnsi="Times New Roman" w:cs="Times New Roman"/>
+          <w:sz w:val="24"/>
+        </w:rPr>
+      </w:pPr>
+      <m:oMath>
+        <m:r>
+          <m:rPr>
+            <m:sty m:val="p"/>
+          </m:rPr>
+          <w:rPr>
+            <w:rFonts w:ascii="Cambria Math" w:eastAsiaTheme="minorEastAsia" w:hAnsi="Cambria Math" w:cs="Times New Roman"/>
+            <w:sz w:val="24"/>
+          </w:rPr>
+          <m:t>Λ</m:t>
+        </m:r>
+        <m:r>
+          <w:rPr>
+            <w:rFonts w:ascii="Cambria Math" w:eastAsiaTheme="minorEastAsia" w:hAnsi="Cambria Math" w:cs="Times New Roman"/>
+            <w:sz w:val="24"/>
+          </w:rPr>
+          <m:t>={</m:t>
+        </m:r>
+        <m:r>
+          <w:rPr>
+            <w:rFonts w:ascii="Cambria Math" w:eastAsiaTheme="minorEastAsia" w:hAnsi="Cambria Math" w:cs="Times New Roman"/>
+            <w:sz w:val="24"/>
+          </w:rPr>
+          <m:t>lockdown</m:t>
+        </m:r>
+        <m:box>
+          <m:boxPr>
+            <m:opEmu m:val="1"/>
+            <m:ctrlPr>
+              <w:rPr>
+                <w:rFonts w:ascii="Cambria Math" w:eastAsiaTheme="minorEastAsia" w:hAnsi="Cambria Math" w:cs="Times New Roman"/>
+                <w:i/>
+                <w:sz w:val="24"/>
+              </w:rPr>
+            </m:ctrlPr>
+          </m:boxPr>
+          <m:e>
+            <m:groupChr>
+              <m:groupChrPr>
+                <m:chr m:val="→"/>
+                <m:vertJc m:val="bot"/>
+                <m:ctrlPr>
+                  <w:rPr>
+                    <w:rFonts w:ascii="Cambria Math" w:eastAsiaTheme="minorEastAsia" w:hAnsi="Cambria Math" w:cs="Times New Roman"/>
+                    <w:i/>
+                    <w:sz w:val="24"/>
+                  </w:rPr>
+                </m:ctrlPr>
+              </m:groupChrPr>
+              <m:e>
+                <m:r>
+                  <w:rPr>
+                    <w:rFonts w:ascii="Cambria Math" w:eastAsiaTheme="minorEastAsia" w:hAnsi="Cambria Math" w:cs="Times New Roman"/>
+                    <w:sz w:val="24"/>
+                  </w:rPr>
+                  <m:t>[Inlockdown = true]</m:t>
+                </m:r>
+              </m:e>
+            </m:groupChr>
+          </m:e>
+        </m:box>
+        <m:r>
+          <w:rPr>
+            <w:rFonts w:ascii="Cambria Math" w:eastAsiaTheme="minorEastAsia" w:hAnsi="Cambria Math" w:cs="Times New Roman"/>
+            <w:sz w:val="24"/>
+          </w:rPr>
+          <m:t xml:space="preserve"> </m:t>
+        </m:r>
+        <m:r>
+          <w:rPr>
+            <w:rFonts w:ascii="Cambria Math" w:eastAsiaTheme="minorEastAsia" w:hAnsi="Cambria Math" w:cs="Times New Roman"/>
+            <w:sz w:val="24"/>
+          </w:rPr>
+          <m:t>lockdown</m:t>
+        </m:r>
+        <m:r>
+          <w:rPr>
+            <w:rFonts w:ascii="Cambria Math" w:eastAsiaTheme="minorEastAsia" w:hAnsi="Cambria Math" w:cs="Times New Roman"/>
+            <w:sz w:val="24"/>
+          </w:rPr>
+          <m:t>}</m:t>
+        </m:r>
+      </m:oMath>
+    </w:p>
+    <w:p>
+      <w:pPr>
+        <w:pStyle w:val="ListParagraph"/>
+        <w:numPr>
+          <w:ilvl w:val="0"/>
+          <w:numId w:val="3"/>
+        </w:numPr>
+        <w:rPr>
+          <w:rFonts w:ascii="Times New Roman" w:eastAsiaTheme="minorEastAsia" w:hAnsi="Times New Roman" w:cs="Times New Roman"/>
+          <w:sz w:val="24"/>
+          <w:u w:val="single"/>
+        </w:rPr>
+      </w:pPr>
+      <m:oMath>
+        <m:r>
+          <m:rPr>
+            <m:sty m:val="p"/>
+          </m:rPr>
+          <w:rPr>
+            <w:rFonts w:ascii="Cambria Math" w:eastAsiaTheme="minorEastAsia" w:hAnsi="Cambria Math" w:cs="Times New Roman"/>
+            <w:sz w:val="24"/>
+          </w:rPr>
+          <m:t>Λ</m:t>
+        </m:r>
+        <m:r>
+          <w:rPr>
+            <w:rFonts w:ascii="Cambria Math" w:eastAsiaTheme="minorEastAsia" w:hAnsi="Cambria Math" w:cs="Times New Roman"/>
+            <w:sz w:val="24"/>
+          </w:rPr>
+          <m:t>={</m:t>
+        </m:r>
+        <m:r>
+          <w:rPr>
+            <w:rFonts w:ascii="Cambria Math" w:eastAsiaTheme="minorEastAsia" w:hAnsi="Cambria Math" w:cs="Times New Roman"/>
+            <w:sz w:val="24"/>
+          </w:rPr>
+          <m:t>→</m:t>
+        </m:r>
+        <w:bookmarkStart w:id="0" w:name="_GoBack"/>
+        <w:bookmarkEnd w:id="0"/>
+        <m:r>
+          <w:rPr>
+            <w:rFonts w:ascii="Cambria Math" w:eastAsiaTheme="minorEastAsia" w:hAnsi="Cambria Math" w:cs="Times New Roman"/>
+            <w:sz w:val="24"/>
+          </w:rPr>
+          <m:t>monitoring</m:t>
+        </m:r>
+        <m:box>
+          <m:boxPr>
+            <m:opEmu m:val="1"/>
+            <m:ctrlPr>
+              <w:rPr>
+                <w:rFonts w:ascii="Cambria Math" w:eastAsiaTheme="minorEastAsia" w:hAnsi="Cambria Math" w:cs="Times New Roman"/>
+                <w:i/>
+                <w:sz w:val="24"/>
+              </w:rPr>
+            </m:ctrlPr>
+          </m:boxPr>
+          <m:e>
+            <m:groupChr>
+              <m:groupChrPr>
+                <m:chr m:val="→"/>
+                <m:vertJc m:val="bot"/>
+                <m:ctrlPr>
+                  <w:rPr>
+                    <w:rFonts w:ascii="Cambria Math" w:eastAsiaTheme="minorEastAsia" w:hAnsi="Cambria Math" w:cs="Times New Roman"/>
+                    <w:i/>
+                    <w:sz w:val="24"/>
+                  </w:rPr>
+                </m:ctrlPr>
+              </m:groupChrPr>
+              <m:e>
+                <m:r>
+                  <w:rPr>
+                    <w:rFonts w:ascii="Cambria Math" w:eastAsiaTheme="minorEastAsia" w:hAnsi="Cambria Math" w:cs="Times New Roman"/>
+                    <w:sz w:val="24"/>
+                  </w:rPr>
+                  <m:t>[Inlockdown=true]</m:t>
+                </m:r>
+              </m:e>
+            </m:groupChr>
+          </m:e>
+        </m:box>
+        <m:r>
+          <w:rPr>
+            <w:rFonts w:ascii="Cambria Math" w:eastAsiaTheme="minorEastAsia" w:hAnsi="Cambria Math" w:cs="Times New Roman"/>
+            <w:sz w:val="24"/>
+          </w:rPr>
+          <m:t xml:space="preserve"> error_diagnosis</m:t>
+        </m:r>
+        <m:r>
+          <w:rPr>
+            <w:rFonts w:ascii="Cambria Math" w:eastAsiaTheme="minorEastAsia" w:hAnsi="Cambria Math" w:cs="Times New Roman"/>
+            <w:sz w:val="24"/>
+          </w:rPr>
+          <m:t xml:space="preserve"> </m:t>
+        </m:r>
+      </m:oMath>
+    </w:p>
+    <w:p>
+      <w:pPr>
+        <w:rPr>
+          <w:rFonts w:ascii="Times New Roman" w:eastAsiaTheme="minorEastAsia" w:hAnsi="Times New Roman" w:cs="Times New Roman"/>
+          <w:sz w:val="24"/>
+          <w:u w:val="single"/>
+        </w:rPr>
+      </w:pPr>
+      <w:r>
+        <w:rPr>
+          <w:rFonts w:ascii="Times New Roman" w:eastAsiaTheme="minorEastAsia" w:hAnsi="Times New Roman" w:cs="Times New Roman"/>
+          <w:sz w:val="24"/>
+        </w:rPr>
+        <w:lastRenderedPageBreak/>
+        <w:t xml:space="preserve"> </w:t>
+      </w:r>
+      <w:r>
+        <w:rPr>
+          <w:rFonts w:ascii="Times New Roman" w:eastAsiaTheme="minorEastAsia" w:hAnsi="Times New Roman" w:cs="Times New Roman"/>
+          <w:sz w:val="24"/>
+          <w:u w:val="single"/>
+        </w:rPr>
+        <w:t>Part IV</w:t>
+      </w:r>
+    </w:p>
+    <w:p>
+      <w:pPr>
+        <w:pStyle w:val="ListParagraph"/>
+        <w:numPr>
+          <w:ilvl w:val="0"/>
+          <w:numId w:val="5"/>
+        </w:numPr>
+        <w:rPr>
+          <w:rFonts w:ascii="Times New Roman" w:eastAsiaTheme="minorEastAsia" w:hAnsi="Times New Roman" w:cs="Times New Roman"/>
+          <w:sz w:val="24"/>
+        </w:rPr>
+      </w:pPr>
     </w:p>
     <w:sectPr>
       <w:pgSz w:w="12240" w:h="15840"/>
@@ -1881,6 +2176,95 @@
 <file path=word/numbering.xml><?xml version="1.0" encoding="utf-8"?>
 <w:numbering xmlns:wpc="http://schemas.microsoft.com/office/word/2010/wordprocessingCanvas" xmlns:mc="http://schemas.openxmlformats.org/markup-compatibility/2006" xmlns:o="urn:schemas-microsoft-com:office:office" xmlns:r="http://schemas.openxmlformats.org/officeDocument/2006/relationships" xmlns:m="http://schemas.openxmlformats.org/officeDocument/2006/math" xmlns:v="urn:schemas-microsoft-com:vml" xmlns:wp14="http://schemas.microsoft.com/office/word/2010/wordprocessingDrawing" xmlns:wp="http://schemas.openxmlformats.org/drawingml/2006/wordprocessingDrawing" xmlns:w10="urn:schemas-microsoft-com:office:word" xmlns:w="http://schemas.openxmlformats.org/wordprocessingml/2006/main" xmlns:w14="http://schemas.microsoft.com/office/word/2010/wordml" xmlns:w15="http://schemas.microsoft.com/office/word/2012/wordml" xmlns:wpg="http://schemas.microsoft.com/office/word/2010/wordprocessingGroup" xmlns:wpi="http://schemas.microsoft.com/office/word/2010/wordprocessingInk" xmlns:wne="http://schemas.microsoft.com/office/word/2006/wordml" xmlns:wps="http://schemas.microsoft.com/office/word/2010/wordprocessingShape" mc:Ignorable="w14 w15 wp14">
   <w:abstractNum w:abstractNumId="0">
+    <w:nsid w:val="0E870012"/>
+    <w:multiLevelType w:val="hybridMultilevel"/>
+    <w:tmpl w:val="2A124414"/>
+    <w:lvl w:ilvl="0" w:tplc="1009000F">
+      <w:start w:val="1"/>
+      <w:numFmt w:val="decimal"/>
+      <w:lvlText w:val="%1."/>
+      <w:lvlJc w:val="left"/>
+      <w:pPr>
+        <w:ind w:left="720" w:hanging="360"/>
+      </w:pPr>
+      <w:rPr>
+        <w:rFonts w:hint="default"/>
+      </w:rPr>
+    </w:lvl>
+    <w:lvl w:ilvl="1" w:tplc="10090019" w:tentative="1">
+      <w:start w:val="1"/>
+      <w:numFmt w:val="lowerLetter"/>
+      <w:lvlText w:val="%2."/>
+      <w:lvlJc w:val="left"/>
+      <w:pPr>
+        <w:ind w:left="1440" w:hanging="360"/>
+      </w:pPr>
+    </w:lvl>
+    <w:lvl w:ilvl="2" w:tplc="1009001B" w:tentative="1">
+      <w:start w:val="1"/>
+      <w:numFmt w:val="lowerRoman"/>
+      <w:lvlText w:val="%3."/>
+      <w:lvlJc w:val="right"/>
+      <w:pPr>
+        <w:ind w:left="2160" w:hanging="180"/>
+      </w:pPr>
+    </w:lvl>
+    <w:lvl w:ilvl="3" w:tplc="1009000F" w:tentative="1">
+      <w:start w:val="1"/>
+      <w:numFmt w:val="decimal"/>
+      <w:lvlText w:val="%4."/>
+      <w:lvlJc w:val="left"/>
+      <w:pPr>
+        <w:ind w:left="2880" w:hanging="360"/>
+      </w:pPr>
+    </w:lvl>
+    <w:lvl w:ilvl="4" w:tplc="10090019" w:tentative="1">
+      <w:start w:val="1"/>
+      <w:numFmt w:val="lowerLetter"/>
+      <w:lvlText w:val="%5."/>
+      <w:lvlJc w:val="left"/>
+      <w:pPr>
+        <w:ind w:left="3600" w:hanging="360"/>
+      </w:pPr>
+    </w:lvl>
+    <w:lvl w:ilvl="5" w:tplc="1009001B" w:tentative="1">
+      <w:start w:val="1"/>
+      <w:numFmt w:val="lowerRoman"/>
+      <w:lvlText w:val="%6."/>
+      <w:lvlJc w:val="right"/>
+      <w:pPr>
+        <w:ind w:left="4320" w:hanging="180"/>
+      </w:pPr>
+    </w:lvl>
+    <w:lvl w:ilvl="6" w:tplc="1009000F" w:tentative="1">
+      <w:start w:val="1"/>
+      <w:numFmt w:val="decimal"/>
+      <w:lvlText w:val="%7."/>
+      <w:lvlJc w:val="left"/>
+      <w:pPr>
+        <w:ind w:left="5040" w:hanging="360"/>
+      </w:pPr>
+    </w:lvl>
+    <w:lvl w:ilvl="7" w:tplc="10090019" w:tentative="1">
+      <w:start w:val="1"/>
+      <w:numFmt w:val="lowerLetter"/>
+      <w:lvlText w:val="%8."/>
+      <w:lvlJc w:val="left"/>
+      <w:pPr>
+        <w:ind w:left="5760" w:hanging="360"/>
+      </w:pPr>
+    </w:lvl>
+    <w:lvl w:ilvl="8" w:tplc="1009001B" w:tentative="1">
+      <w:start w:val="1"/>
+      <w:numFmt w:val="lowerRoman"/>
+      <w:lvlText w:val="%9."/>
+      <w:lvlJc w:val="right"/>
+      <w:pPr>
+        <w:ind w:left="6480" w:hanging="180"/>
+      </w:pPr>
+    </w:lvl>
+  </w:abstractNum>
+  <w:abstractNum w:abstractNumId="1">
     <w:nsid w:val="11E53468"/>
     <w:multiLevelType w:val="hybridMultilevel"/>
     <w:tmpl w:val="5CDE39E4"/>
@@ -1969,7 +2353,96 @@
       </w:pPr>
     </w:lvl>
   </w:abstractNum>
-  <w:abstractNum w:abstractNumId="1">
+  <w:abstractNum w:abstractNumId="2">
+    <w:nsid w:val="2B506900"/>
+    <w:multiLevelType w:val="hybridMultilevel"/>
+    <w:tmpl w:val="638EA1EC"/>
+    <w:lvl w:ilvl="0" w:tplc="F27E865E">
+      <w:start w:val="1"/>
+      <w:numFmt w:val="decimal"/>
+      <w:lvlText w:val="%1-"/>
+      <w:lvlJc w:val="left"/>
+      <w:pPr>
+        <w:ind w:left="720" w:hanging="360"/>
+      </w:pPr>
+      <w:rPr>
+        <w:rFonts w:hint="default"/>
+      </w:rPr>
+    </w:lvl>
+    <w:lvl w:ilvl="1" w:tplc="10090019" w:tentative="1">
+      <w:start w:val="1"/>
+      <w:numFmt w:val="lowerLetter"/>
+      <w:lvlText w:val="%2."/>
+      <w:lvlJc w:val="left"/>
+      <w:pPr>
+        <w:ind w:left="1440" w:hanging="360"/>
+      </w:pPr>
+    </w:lvl>
+    <w:lvl w:ilvl="2" w:tplc="1009001B" w:tentative="1">
+      <w:start w:val="1"/>
+      <w:numFmt w:val="lowerRoman"/>
+      <w:lvlText w:val="%3."/>
+      <w:lvlJc w:val="right"/>
+      <w:pPr>
+        <w:ind w:left="2160" w:hanging="180"/>
+      </w:pPr>
+    </w:lvl>
+    <w:lvl w:ilvl="3" w:tplc="1009000F" w:tentative="1">
+      <w:start w:val="1"/>
+      <w:numFmt w:val="decimal"/>
+      <w:lvlText w:val="%4."/>
+      <w:lvlJc w:val="left"/>
+      <w:pPr>
+        <w:ind w:left="2880" w:hanging="360"/>
+      </w:pPr>
+    </w:lvl>
+    <w:lvl w:ilvl="4" w:tplc="10090019" w:tentative="1">
+      <w:start w:val="1"/>
+      <w:numFmt w:val="lowerLetter"/>
+      <w:lvlText w:val="%5."/>
+      <w:lvlJc w:val="left"/>
+      <w:pPr>
+        <w:ind w:left="3600" w:hanging="360"/>
+      </w:pPr>
+    </w:lvl>
+    <w:lvl w:ilvl="5" w:tplc="1009001B" w:tentative="1">
+      <w:start w:val="1"/>
+      <w:numFmt w:val="lowerRoman"/>
+      <w:lvlText w:val="%6."/>
+      <w:lvlJc w:val="right"/>
+      <w:pPr>
+        <w:ind w:left="4320" w:hanging="180"/>
+      </w:pPr>
+    </w:lvl>
+    <w:lvl w:ilvl="6" w:tplc="1009000F" w:tentative="1">
+      <w:start w:val="1"/>
+      <w:numFmt w:val="decimal"/>
+      <w:lvlText w:val="%7."/>
+      <w:lvlJc w:val="left"/>
+      <w:pPr>
+        <w:ind w:left="5040" w:hanging="360"/>
+      </w:pPr>
+    </w:lvl>
+    <w:lvl w:ilvl="7" w:tplc="10090019" w:tentative="1">
+      <w:start w:val="1"/>
+      <w:numFmt w:val="lowerLetter"/>
+      <w:lvlText w:val="%8."/>
+      <w:lvlJc w:val="left"/>
+      <w:pPr>
+        <w:ind w:left="5760" w:hanging="360"/>
+      </w:pPr>
+    </w:lvl>
+    <w:lvl w:ilvl="8" w:tplc="1009001B" w:tentative="1">
+      <w:start w:val="1"/>
+      <w:numFmt w:val="lowerRoman"/>
+      <w:lvlText w:val="%9."/>
+      <w:lvlJc w:val="right"/>
+      <w:pPr>
+        <w:ind w:left="6480" w:hanging="180"/>
+      </w:pPr>
+    </w:lvl>
+  </w:abstractNum>
+  <w:abstractNum w:abstractNumId="3">
     <w:nsid w:val="4EE15747"/>
     <w:multiLevelType w:val="hybridMultilevel"/>
     <w:tmpl w:val="5CDE39E4"/>
@@ -2058,7 +2531,7 @@
       </w:pPr>
     </w:lvl>
   </w:abstractNum>
-  <w:abstractNum w:abstractNumId="2">
+  <w:abstractNum w:abstractNumId="4">
     <w:nsid w:val="71AA57AB"/>
     <w:multiLevelType w:val="hybridMultilevel"/>
     <w:tmpl w:val="5CDE39E4"/>
@@ -2148,12 +2621,18 @@
     </w:lvl>
   </w:abstractNum>
   <w:num w:numId="1">
+    <w:abstractNumId w:val="3"/>
+  </w:num>
+  <w:num w:numId="2">
     <w:abstractNumId w:val="1"/>
   </w:num>
-  <w:num w:numId="2">
+  <w:num w:numId="3">
+    <w:abstractNumId w:val="4"/>
+  </w:num>
+  <w:num w:numId="4">
     <w:abstractNumId w:val="0"/>
   </w:num>
-  <w:num w:numId="3">
+  <w:num w:numId="5">
     <w:abstractNumId w:val="2"/>
   </w:num>
 </w:numbering>
@@ -2870,7 +3349,7 @@
 </file>
 
 <file path=customXml/itemProps1.xml><?xml version="1.0" encoding="utf-8"?>
-<ds:datastoreItem xmlns:ds="http://schemas.openxmlformats.org/officeDocument/2006/customXml" ds:itemID="{8B2A992A-7A47-404A-9E08-C338930AF73F}">
+<ds:datastoreItem xmlns:ds="http://schemas.openxmlformats.org/officeDocument/2006/customXml" ds:itemID="{1C059464-8D38-495D-8264-32616DB75192}">
   <ds:schemaRefs>
     <ds:schemaRef ds:uri="http://schemas.openxmlformats.org/officeDocument/2006/bibliography"/>
   </ds:schemaRefs>

</xml_diff>

<commit_message>
Working on part 4
</commit_message>
<xml_diff>
--- a/Specs/Specs.docx
+++ b/Specs/Specs.docx
@@ -2064,8 +2064,6 @@
           </w:rPr>
           <m:t>→</m:t>
         </m:r>
-        <w:bookmarkStart w:id="0" w:name="_GoBack"/>
-        <w:bookmarkEnd w:id="0"/>
         <m:r>
           <w:rPr>
             <w:rFonts w:ascii="Cambria Math" w:eastAsiaTheme="minorEastAsia" w:hAnsi="Cambria Math" w:cs="Times New Roman"/>
@@ -2124,6 +2122,8 @@
           <m:t xml:space="preserve"> </m:t>
         </m:r>
       </m:oMath>
+      <w:bookmarkStart w:id="0" w:name="_GoBack"/>
+      <w:bookmarkEnd w:id="0"/>
     </w:p>
     <w:p>
       <w:pPr>
@@ -2155,7 +2155,497 @@
         <w:pStyle w:val="ListParagraph"/>
         <w:numPr>
           <w:ilvl w:val="0"/>
-          <w:numId w:val="5"/>
+          <w:numId w:val="6"/>
+        </w:numPr>
+        <w:rPr>
+          <w:rFonts w:ascii="Times New Roman" w:eastAsiaTheme="minorEastAsia" w:hAnsi="Times New Roman" w:cs="Times New Roman"/>
+          <w:sz w:val="24"/>
+        </w:rPr>
+      </w:pPr>
+      <m:oMath>
+        <m:r>
+          <m:rPr>
+            <m:sty m:val="p"/>
+          </m:rPr>
+          <w:rPr>
+            <w:rFonts w:ascii="Cambria Math" w:eastAsiaTheme="minorEastAsia" w:hAnsi="Cambria Math" w:cs="Times New Roman"/>
+            <w:sz w:val="24"/>
+          </w:rPr>
+          <m:t>Λ</m:t>
+        </m:r>
+        <m:r>
+          <w:rPr>
+            <w:rFonts w:ascii="Cambria Math" w:eastAsiaTheme="minorEastAsia" w:hAnsi="Cambria Math" w:cs="Times New Roman"/>
+            <w:sz w:val="24"/>
+          </w:rPr>
+          <m:t>={</m:t>
+        </m:r>
+        <m:r>
+          <w:rPr>
+            <w:rFonts w:ascii="Cambria Math" w:eastAsiaTheme="minorEastAsia" w:hAnsi="Cambria Math" w:cs="Times New Roman"/>
+            <w:sz w:val="24"/>
+          </w:rPr>
+          <m:t>→lockdown</m:t>
+        </m:r>
+        <m:box>
+          <m:boxPr>
+            <m:opEmu m:val="1"/>
+            <m:ctrlPr>
+              <w:rPr>
+                <w:rFonts w:ascii="Cambria Math" w:eastAsiaTheme="minorEastAsia" w:hAnsi="Cambria Math" w:cs="Times New Roman"/>
+                <w:i/>
+                <w:sz w:val="24"/>
+              </w:rPr>
+            </m:ctrlPr>
+          </m:boxPr>
+          <m:e>
+            <m:groupChr>
+              <m:groupChrPr>
+                <m:chr m:val="→"/>
+                <m:vertJc m:val="bot"/>
+                <m:ctrlPr>
+                  <w:rPr>
+                    <w:rFonts w:ascii="Cambria Math" w:eastAsiaTheme="minorEastAsia" w:hAnsi="Cambria Math" w:cs="Times New Roman"/>
+                    <w:i/>
+                    <w:sz w:val="24"/>
+                  </w:rPr>
+                </m:ctrlPr>
+              </m:groupChrPr>
+              <m:e/>
+            </m:groupChr>
+          </m:e>
+        </m:box>
+        <m:r>
+          <w:rPr>
+            <w:rFonts w:ascii="Cambria Math" w:eastAsiaTheme="minorEastAsia" w:hAnsi="Cambria Math" w:cs="Times New Roman"/>
+            <w:sz w:val="24"/>
+          </w:rPr>
+          <m:t xml:space="preserve"> </m:t>
+        </m:r>
+        <m:r>
+          <w:rPr>
+            <w:rFonts w:ascii="Cambria Math" w:eastAsiaTheme="minorEastAsia" w:hAnsi="Cambria Math" w:cs="Times New Roman"/>
+            <w:sz w:val="24"/>
+          </w:rPr>
+          <m:t>prep_vpurge</m:t>
+        </m:r>
+        <m:r>
+          <w:rPr>
+            <w:rFonts w:ascii="Cambria Math" w:eastAsiaTheme="minorEastAsia" w:hAnsi="Cambria Math" w:cs="Times New Roman"/>
+            <w:sz w:val="24"/>
+          </w:rPr>
+          <m:t>}</m:t>
+        </m:r>
+      </m:oMath>
+    </w:p>
+    <w:p>
+      <w:pPr>
+        <w:pStyle w:val="ListParagraph"/>
+        <w:numPr>
+          <w:ilvl w:val="0"/>
+          <w:numId w:val="6"/>
+        </w:numPr>
+        <w:rPr>
+          <w:rFonts w:ascii="Times New Roman" w:eastAsiaTheme="minorEastAsia" w:hAnsi="Times New Roman" w:cs="Times New Roman"/>
+          <w:sz w:val="24"/>
+        </w:rPr>
+      </w:pPr>
+      <m:oMath>
+        <m:r>
+          <m:rPr>
+            <m:sty m:val="p"/>
+          </m:rPr>
+          <w:rPr>
+            <w:rFonts w:ascii="Cambria Math" w:eastAsiaTheme="minorEastAsia" w:hAnsi="Cambria Math" w:cs="Times New Roman"/>
+            <w:sz w:val="24"/>
+          </w:rPr>
+          <m:t>Λ</m:t>
+        </m:r>
+        <m:r>
+          <w:rPr>
+            <w:rFonts w:ascii="Cambria Math" w:eastAsiaTheme="minorEastAsia" w:hAnsi="Cambria Math" w:cs="Times New Roman"/>
+            <w:sz w:val="24"/>
+          </w:rPr>
+          <m:t>={</m:t>
+        </m:r>
+        <m:r>
+          <w:rPr>
+            <w:rFonts w:ascii="Cambria Math" w:eastAsiaTheme="minorEastAsia" w:hAnsi="Cambria Math" w:cs="Times New Roman"/>
+            <w:sz w:val="24"/>
+          </w:rPr>
+          <m:t>prep_vpurge</m:t>
+        </m:r>
+        <m:groupChr>
+          <m:groupChrPr>
+            <m:chr m:val="→"/>
+            <m:vertJc m:val="bot"/>
+            <m:ctrlPr>
+              <w:rPr>
+                <w:rFonts w:ascii="Cambria Math" w:eastAsiaTheme="minorEastAsia" w:hAnsi="Cambria Math" w:cs="Times New Roman"/>
+                <w:i/>
+                <w:sz w:val="24"/>
+              </w:rPr>
+            </m:ctrlPr>
+          </m:groupChrPr>
+          <m:e>
+            <m:r>
+              <w:rPr>
+                <w:rFonts w:ascii="Cambria Math" w:eastAsiaTheme="minorEastAsia" w:hAnsi="Cambria Math" w:cs="Times New Roman"/>
+                <w:sz w:val="24"/>
+              </w:rPr>
+              <m:t>initiate_purge/lock_doors</m:t>
+            </m:r>
+          </m:e>
+        </m:groupChr>
+        <m:r>
+          <w:rPr>
+            <w:rFonts w:ascii="Cambria Math" w:eastAsiaTheme="minorEastAsia" w:hAnsi="Cambria Math" w:cs="Times New Roman"/>
+            <w:sz w:val="24"/>
+          </w:rPr>
+          <m:t>alt_temp, alt_psi</m:t>
+        </m:r>
+        <m:r>
+          <w:rPr>
+            <w:rFonts w:ascii="Cambria Math" w:eastAsiaTheme="minorEastAsia" w:hAnsi="Cambria Math" w:cs="Times New Roman"/>
+            <w:sz w:val="24"/>
+          </w:rPr>
+          <m:t>}</m:t>
+        </m:r>
+      </m:oMath>
+    </w:p>
+    <w:p>
+      <w:pPr>
+        <w:pStyle w:val="ListParagraph"/>
+        <w:numPr>
+          <w:ilvl w:val="0"/>
+          <w:numId w:val="6"/>
+        </w:numPr>
+        <w:rPr>
+          <w:rFonts w:ascii="Times New Roman" w:eastAsiaTheme="minorEastAsia" w:hAnsi="Times New Roman" w:cs="Times New Roman"/>
+          <w:sz w:val="24"/>
+        </w:rPr>
+      </w:pPr>
+      <m:oMath>
+        <m:r>
+          <m:rPr>
+            <m:sty m:val="p"/>
+          </m:rPr>
+          <w:rPr>
+            <w:rFonts w:ascii="Cambria Math" w:eastAsiaTheme="minorEastAsia" w:hAnsi="Cambria Math" w:cs="Times New Roman"/>
+            <w:sz w:val="24"/>
+          </w:rPr>
+          <m:t>Λ</m:t>
+        </m:r>
+        <m:r>
+          <w:rPr>
+            <w:rFonts w:ascii="Cambria Math" w:eastAsiaTheme="minorEastAsia" w:hAnsi="Cambria Math" w:cs="Times New Roman"/>
+            <w:sz w:val="24"/>
+          </w:rPr>
+          <m:t>={</m:t>
+        </m:r>
+        <m:r>
+          <w:rPr>
+            <w:rFonts w:ascii="Cambria Math" w:eastAsiaTheme="minorEastAsia" w:hAnsi="Cambria Math" w:cs="Times New Roman"/>
+            <w:sz w:val="24"/>
+          </w:rPr>
+          <m:t>alt_temp, alt_psi</m:t>
+        </m:r>
+        <m:box>
+          <m:boxPr>
+            <m:opEmu m:val="1"/>
+            <m:ctrlPr>
+              <w:rPr>
+                <w:rFonts w:ascii="Cambria Math" w:eastAsiaTheme="minorEastAsia" w:hAnsi="Cambria Math" w:cs="Times New Roman"/>
+                <w:i/>
+                <w:sz w:val="24"/>
+              </w:rPr>
+            </m:ctrlPr>
+          </m:boxPr>
+          <m:e>
+            <m:groupChr>
+              <m:groupChrPr>
+                <m:chr m:val="→"/>
+                <m:vertJc m:val="bot"/>
+                <m:ctrlPr>
+                  <w:rPr>
+                    <w:rFonts w:ascii="Cambria Math" w:eastAsiaTheme="minorEastAsia" w:hAnsi="Cambria Math" w:cs="Times New Roman"/>
+                    <w:i/>
+                    <w:sz w:val="24"/>
+                  </w:rPr>
+                </m:ctrlPr>
+              </m:groupChrPr>
+              <m:e>
+                <m:r>
+                  <w:rPr>
+                    <w:rFonts w:ascii="Cambria Math" w:eastAsiaTheme="minorEastAsia" w:hAnsi="Cambria Math" w:cs="Times New Roman"/>
+                    <w:sz w:val="24"/>
+                  </w:rPr>
+                  <m:t>tcy</m:t>
+                </m:r>
+                <m:r>
+                  <w:rPr>
+                    <w:rFonts w:ascii="Cambria Math" w:eastAsiaTheme="minorEastAsia" w:hAnsi="Cambria Math" w:cs="Times New Roman"/>
+                    <w:sz w:val="24"/>
+                  </w:rPr>
+                  <m:t>c_comp</m:t>
+                </m:r>
+                <m:r>
+                  <w:rPr>
+                    <w:rFonts w:ascii="Cambria Math" w:eastAsiaTheme="minorEastAsia" w:hAnsi="Cambria Math" w:cs="Times New Roman"/>
+                    <w:sz w:val="24"/>
+                  </w:rPr>
+                  <m:t>,   psicy</m:t>
+                </m:r>
+                <m:r>
+                  <w:rPr>
+                    <w:rFonts w:ascii="Cambria Math" w:eastAsiaTheme="minorEastAsia" w:hAnsi="Cambria Math" w:cs="Times New Roman"/>
+                    <w:sz w:val="24"/>
+                  </w:rPr>
+                  <m:t>c_comp</m:t>
+                </m:r>
+              </m:e>
+            </m:groupChr>
+          </m:e>
+        </m:box>
+        <m:r>
+          <w:rPr>
+            <w:rFonts w:ascii="Cambria Math" w:eastAsiaTheme="minorEastAsia" w:hAnsi="Cambria Math" w:cs="Times New Roman"/>
+            <w:sz w:val="24"/>
+          </w:rPr>
+          <m:t xml:space="preserve"> </m:t>
+        </m:r>
+        <m:r>
+          <w:rPr>
+            <w:rFonts w:ascii="Cambria Math" w:eastAsiaTheme="minorEastAsia" w:hAnsi="Cambria Math" w:cs="Times New Roman"/>
+            <w:sz w:val="24"/>
+          </w:rPr>
+          <m:t>risk_assess</m:t>
+        </m:r>
+        <m:r>
+          <w:rPr>
+            <w:rFonts w:ascii="Cambria Math" w:eastAsiaTheme="minorEastAsia" w:hAnsi="Cambria Math" w:cs="Times New Roman"/>
+            <w:sz w:val="24"/>
+          </w:rPr>
+          <m:t xml:space="preserve"> </m:t>
+        </m:r>
+        <m:r>
+          <w:rPr>
+            <w:rFonts w:ascii="Cambria Math" w:eastAsiaTheme="minorEastAsia" w:hAnsi="Cambria Math" w:cs="Times New Roman"/>
+            <w:sz w:val="24"/>
+          </w:rPr>
+          <m:t>}</m:t>
+        </m:r>
+      </m:oMath>
+    </w:p>
+    <w:p>
+      <w:pPr>
+        <w:pStyle w:val="ListParagraph"/>
+        <w:numPr>
+          <w:ilvl w:val="0"/>
+          <w:numId w:val="6"/>
+        </w:numPr>
+        <w:rPr>
+          <w:rFonts w:ascii="Times New Roman" w:eastAsiaTheme="minorEastAsia" w:hAnsi="Times New Roman" w:cs="Times New Roman"/>
+          <w:sz w:val="24"/>
+        </w:rPr>
+      </w:pPr>
+      <m:oMath>
+        <m:r>
+          <m:rPr>
+            <m:sty m:val="p"/>
+          </m:rPr>
+          <w:rPr>
+            <w:rFonts w:ascii="Cambria Math" w:eastAsiaTheme="minorEastAsia" w:hAnsi="Cambria Math" w:cs="Times New Roman"/>
+            <w:sz w:val="24"/>
+          </w:rPr>
+          <m:t>Λ</m:t>
+        </m:r>
+        <m:r>
+          <w:rPr>
+            <w:rFonts w:ascii="Cambria Math" w:eastAsiaTheme="minorEastAsia" w:hAnsi="Cambria Math" w:cs="Times New Roman"/>
+            <w:sz w:val="24"/>
+          </w:rPr>
+          <m:t>={</m:t>
+        </m:r>
+        <m:r>
+          <w:rPr>
+            <w:rFonts w:ascii="Cambria Math" w:eastAsiaTheme="minorEastAsia" w:hAnsi="Cambria Math" w:cs="Times New Roman"/>
+            <w:sz w:val="24"/>
+          </w:rPr>
+          <m:t>risk_assess</m:t>
+        </m:r>
+        <m:box>
+          <m:boxPr>
+            <m:opEmu m:val="1"/>
+            <m:ctrlPr>
+              <w:rPr>
+                <w:rFonts w:ascii="Cambria Math" w:eastAsiaTheme="minorEastAsia" w:hAnsi="Cambria Math" w:cs="Times New Roman"/>
+                <w:i/>
+                <w:sz w:val="24"/>
+              </w:rPr>
+            </m:ctrlPr>
+          </m:boxPr>
+          <m:e>
+            <m:groupChr>
+              <m:groupChrPr>
+                <m:chr m:val="→"/>
+                <m:vertJc m:val="bot"/>
+                <m:ctrlPr>
+                  <w:rPr>
+                    <w:rFonts w:ascii="Cambria Math" w:eastAsiaTheme="minorEastAsia" w:hAnsi="Cambria Math" w:cs="Times New Roman"/>
+                    <w:i/>
+                    <w:sz w:val="24"/>
+                  </w:rPr>
+                </m:ctrlPr>
+              </m:groupChrPr>
+              <m:e>
+                <m:d>
+                  <m:dPr>
+                    <m:begChr m:val="["/>
+                    <m:endChr m:val="]"/>
+                    <m:ctrlPr>
+                      <w:rPr>
+                        <w:rFonts w:ascii="Cambria Math" w:eastAsiaTheme="minorEastAsia" w:hAnsi="Cambria Math" w:cs="Times New Roman"/>
+                        <w:i/>
+                        <w:sz w:val="24"/>
+                      </w:rPr>
+                    </m:ctrlPr>
+                  </m:dPr>
+                  <m:e>
+                    <m:r>
+                      <w:rPr>
+                        <w:rFonts w:ascii="Cambria Math" w:eastAsiaTheme="minorEastAsia" w:hAnsi="Cambria Math" w:cs="Times New Roman"/>
+                        <w:sz w:val="24"/>
+                      </w:rPr>
+                      <m:t>risk &gt; 1%</m:t>
+                    </m:r>
+                  </m:e>
+                </m:d>
+              </m:e>
+            </m:groupChr>
+          </m:e>
+        </m:box>
+        <m:r>
+          <w:rPr>
+            <w:rFonts w:ascii="Cambria Math" w:eastAsiaTheme="minorEastAsia" w:hAnsi="Cambria Math" w:cs="Times New Roman"/>
+            <w:sz w:val="24"/>
+          </w:rPr>
+          <m:t>prer_vpurge</m:t>
+        </m:r>
+        <m:r>
+          <w:rPr>
+            <w:rFonts w:ascii="Cambria Math" w:eastAsiaTheme="minorEastAsia" w:hAnsi="Cambria Math" w:cs="Times New Roman"/>
+            <w:sz w:val="24"/>
+          </w:rPr>
+          <m:t>}</m:t>
+        </m:r>
+      </m:oMath>
+    </w:p>
+    <w:p>
+      <w:pPr>
+        <w:pStyle w:val="ListParagraph"/>
+        <w:numPr>
+          <w:ilvl w:val="0"/>
+          <w:numId w:val="6"/>
+        </w:numPr>
+        <w:rPr>
+          <w:rFonts w:ascii="Times New Roman" w:eastAsiaTheme="minorEastAsia" w:hAnsi="Times New Roman" w:cs="Times New Roman"/>
+          <w:sz w:val="24"/>
+        </w:rPr>
+      </w:pPr>
+      <m:oMath>
+        <m:r>
+          <m:rPr>
+            <m:sty m:val="p"/>
+          </m:rPr>
+          <w:rPr>
+            <w:rFonts w:ascii="Cambria Math" w:eastAsiaTheme="minorEastAsia" w:hAnsi="Cambria Math" w:cs="Times New Roman"/>
+            <w:sz w:val="24"/>
+          </w:rPr>
+          <m:t>Λ</m:t>
+        </m:r>
+        <m:r>
+          <w:rPr>
+            <w:rFonts w:ascii="Cambria Math" w:eastAsiaTheme="minorEastAsia" w:hAnsi="Cambria Math" w:cs="Times New Roman"/>
+            <w:sz w:val="24"/>
+          </w:rPr>
+          <m:t>={</m:t>
+        </m:r>
+        <m:r>
+          <w:rPr>
+            <w:rFonts w:ascii="Cambria Math" w:eastAsiaTheme="minorEastAsia" w:hAnsi="Cambria Math" w:cs="Times New Roman"/>
+            <w:sz w:val="24"/>
+          </w:rPr>
+          <m:t>risk_assess</m:t>
+        </m:r>
+        <m:box>
+          <m:boxPr>
+            <m:opEmu m:val="1"/>
+            <m:ctrlPr>
+              <w:rPr>
+                <w:rFonts w:ascii="Cambria Math" w:eastAsiaTheme="minorEastAsia" w:hAnsi="Cambria Math" w:cs="Times New Roman"/>
+                <w:i/>
+                <w:sz w:val="24"/>
+              </w:rPr>
+            </m:ctrlPr>
+          </m:boxPr>
+          <m:e>
+            <m:groupChr>
+              <m:groupChrPr>
+                <m:chr m:val="→"/>
+                <m:vertJc m:val="bot"/>
+                <m:ctrlPr>
+                  <w:rPr>
+                    <w:rFonts w:ascii="Cambria Math" w:eastAsiaTheme="minorEastAsia" w:hAnsi="Cambria Math" w:cs="Times New Roman"/>
+                    <w:i/>
+                    <w:sz w:val="24"/>
+                  </w:rPr>
+                </m:ctrlPr>
+              </m:groupChrPr>
+              <m:e>
+                <m:r>
+                  <w:rPr>
+                    <w:rFonts w:ascii="Cambria Math" w:eastAsiaTheme="minorEastAsia" w:hAnsi="Cambria Math" w:cs="Times New Roman"/>
+                    <w:sz w:val="24"/>
+                  </w:rPr>
+                  <m:t>[risk &lt; 1%]/(unlock_doors)</m:t>
+                </m:r>
+              </m:e>
+            </m:groupChr>
+          </m:e>
+        </m:box>
+        <m:r>
+          <w:rPr>
+            <w:rFonts w:ascii="Cambria Math" w:eastAsiaTheme="minorEastAsia" w:hAnsi="Cambria Math" w:cs="Times New Roman"/>
+            <w:sz w:val="24"/>
+          </w:rPr>
+          <m:t xml:space="preserve"> regulate_environment}</m:t>
+        </m:r>
+      </m:oMath>
+    </w:p>
+    <w:p>
+      <w:pPr>
+        <w:rPr>
+          <w:rFonts w:ascii="Times New Roman" w:eastAsiaTheme="minorEastAsia" w:hAnsi="Times New Roman" w:cs="Times New Roman"/>
+          <w:sz w:val="24"/>
+          <w:u w:val="single"/>
+        </w:rPr>
+      </w:pPr>
+      <w:r>
+        <w:rPr>
+          <w:rFonts w:ascii="Times New Roman" w:eastAsiaTheme="minorEastAsia" w:hAnsi="Times New Roman" w:cs="Times New Roman"/>
+          <w:sz w:val="24"/>
+          <w:u w:val="single"/>
+        </w:rPr>
+        <w:t>Part V</w:t>
+      </w:r>
+    </w:p>
+    <w:p>
+      <w:pPr>
+        <w:pStyle w:val="ListParagraph"/>
+        <w:numPr>
+          <w:ilvl w:val="0"/>
+          <w:numId w:val="7"/>
         </w:numPr>
         <w:rPr>
           <w:rFonts w:ascii="Times New Roman" w:eastAsiaTheme="minorEastAsia" w:hAnsi="Times New Roman" w:cs="Times New Roman"/>
@@ -2443,6 +2933,95 @@
     </w:lvl>
   </w:abstractNum>
   <w:abstractNum w:abstractNumId="3">
+    <w:nsid w:val="3C0F4849"/>
+    <w:multiLevelType w:val="hybridMultilevel"/>
+    <w:tmpl w:val="5CDE39E4"/>
+    <w:lvl w:ilvl="0" w:tplc="3238116A">
+      <w:start w:val="1"/>
+      <w:numFmt w:val="decimal"/>
+      <w:lvlText w:val="%1-"/>
+      <w:lvlJc w:val="left"/>
+      <w:pPr>
+        <w:ind w:left="1080" w:hanging="360"/>
+      </w:pPr>
+      <w:rPr>
+        <w:rFonts w:hint="default"/>
+      </w:rPr>
+    </w:lvl>
+    <w:lvl w:ilvl="1" w:tplc="10090019">
+      <w:start w:val="1"/>
+      <w:numFmt w:val="lowerLetter"/>
+      <w:lvlText w:val="%2."/>
+      <w:lvlJc w:val="left"/>
+      <w:pPr>
+        <w:ind w:left="1800" w:hanging="360"/>
+      </w:pPr>
+    </w:lvl>
+    <w:lvl w:ilvl="2" w:tplc="1009001B" w:tentative="1">
+      <w:start w:val="1"/>
+      <w:numFmt w:val="lowerRoman"/>
+      <w:lvlText w:val="%3."/>
+      <w:lvlJc w:val="right"/>
+      <w:pPr>
+        <w:ind w:left="2520" w:hanging="180"/>
+      </w:pPr>
+    </w:lvl>
+    <w:lvl w:ilvl="3" w:tplc="1009000F" w:tentative="1">
+      <w:start w:val="1"/>
+      <w:numFmt w:val="decimal"/>
+      <w:lvlText w:val="%4."/>
+      <w:lvlJc w:val="left"/>
+      <w:pPr>
+        <w:ind w:left="3240" w:hanging="360"/>
+      </w:pPr>
+    </w:lvl>
+    <w:lvl w:ilvl="4" w:tplc="10090019" w:tentative="1">
+      <w:start w:val="1"/>
+      <w:numFmt w:val="lowerLetter"/>
+      <w:lvlText w:val="%5."/>
+      <w:lvlJc w:val="left"/>
+      <w:pPr>
+        <w:ind w:left="3960" w:hanging="360"/>
+      </w:pPr>
+    </w:lvl>
+    <w:lvl w:ilvl="5" w:tplc="1009001B" w:tentative="1">
+      <w:start w:val="1"/>
+      <w:numFmt w:val="lowerRoman"/>
+      <w:lvlText w:val="%6."/>
+      <w:lvlJc w:val="right"/>
+      <w:pPr>
+        <w:ind w:left="4680" w:hanging="180"/>
+      </w:pPr>
+    </w:lvl>
+    <w:lvl w:ilvl="6" w:tplc="1009000F" w:tentative="1">
+      <w:start w:val="1"/>
+      <w:numFmt w:val="decimal"/>
+      <w:lvlText w:val="%7."/>
+      <w:lvlJc w:val="left"/>
+      <w:pPr>
+        <w:ind w:left="5400" w:hanging="360"/>
+      </w:pPr>
+    </w:lvl>
+    <w:lvl w:ilvl="7" w:tplc="10090019" w:tentative="1">
+      <w:start w:val="1"/>
+      <w:numFmt w:val="lowerLetter"/>
+      <w:lvlText w:val="%8."/>
+      <w:lvlJc w:val="left"/>
+      <w:pPr>
+        <w:ind w:left="6120" w:hanging="360"/>
+      </w:pPr>
+    </w:lvl>
+    <w:lvl w:ilvl="8" w:tplc="1009001B" w:tentative="1">
+      <w:start w:val="1"/>
+      <w:numFmt w:val="lowerRoman"/>
+      <w:lvlText w:val="%9."/>
+      <w:lvlJc w:val="right"/>
+      <w:pPr>
+        <w:ind w:left="6840" w:hanging="180"/>
+      </w:pPr>
+    </w:lvl>
+  </w:abstractNum>
+  <w:abstractNum w:abstractNumId="4">
     <w:nsid w:val="4EE15747"/>
     <w:multiLevelType w:val="hybridMultilevel"/>
     <w:tmpl w:val="5CDE39E4"/>
@@ -2531,7 +3110,96 @@
       </w:pPr>
     </w:lvl>
   </w:abstractNum>
-  <w:abstractNum w:abstractNumId="4">
+  <w:abstractNum w:abstractNumId="5">
+    <w:nsid w:val="68A1472D"/>
+    <w:multiLevelType w:val="hybridMultilevel"/>
+    <w:tmpl w:val="8DC8D898"/>
+    <w:lvl w:ilvl="0" w:tplc="42562E7A">
+      <w:start w:val="1"/>
+      <w:numFmt w:val="decimal"/>
+      <w:lvlText w:val="%1-"/>
+      <w:lvlJc w:val="left"/>
+      <w:pPr>
+        <w:ind w:left="720" w:hanging="360"/>
+      </w:pPr>
+      <w:rPr>
+        <w:rFonts w:hint="default"/>
+      </w:rPr>
+    </w:lvl>
+    <w:lvl w:ilvl="1" w:tplc="10090019" w:tentative="1">
+      <w:start w:val="1"/>
+      <w:numFmt w:val="lowerLetter"/>
+      <w:lvlText w:val="%2."/>
+      <w:lvlJc w:val="left"/>
+      <w:pPr>
+        <w:ind w:left="1440" w:hanging="360"/>
+      </w:pPr>
+    </w:lvl>
+    <w:lvl w:ilvl="2" w:tplc="1009001B" w:tentative="1">
+      <w:start w:val="1"/>
+      <w:numFmt w:val="lowerRoman"/>
+      <w:lvlText w:val="%3."/>
+      <w:lvlJc w:val="right"/>
+      <w:pPr>
+        <w:ind w:left="2160" w:hanging="180"/>
+      </w:pPr>
+    </w:lvl>
+    <w:lvl w:ilvl="3" w:tplc="1009000F" w:tentative="1">
+      <w:start w:val="1"/>
+      <w:numFmt w:val="decimal"/>
+      <w:lvlText w:val="%4."/>
+      <w:lvlJc w:val="left"/>
+      <w:pPr>
+        <w:ind w:left="2880" w:hanging="360"/>
+      </w:pPr>
+    </w:lvl>
+    <w:lvl w:ilvl="4" w:tplc="10090019" w:tentative="1">
+      <w:start w:val="1"/>
+      <w:numFmt w:val="lowerLetter"/>
+      <w:lvlText w:val="%5."/>
+      <w:lvlJc w:val="left"/>
+      <w:pPr>
+        <w:ind w:left="3600" w:hanging="360"/>
+      </w:pPr>
+    </w:lvl>
+    <w:lvl w:ilvl="5" w:tplc="1009001B" w:tentative="1">
+      <w:start w:val="1"/>
+      <w:numFmt w:val="lowerRoman"/>
+      <w:lvlText w:val="%6."/>
+      <w:lvlJc w:val="right"/>
+      <w:pPr>
+        <w:ind w:left="4320" w:hanging="180"/>
+      </w:pPr>
+    </w:lvl>
+    <w:lvl w:ilvl="6" w:tplc="1009000F" w:tentative="1">
+      <w:start w:val="1"/>
+      <w:numFmt w:val="decimal"/>
+      <w:lvlText w:val="%7."/>
+      <w:lvlJc w:val="left"/>
+      <w:pPr>
+        <w:ind w:left="5040" w:hanging="360"/>
+      </w:pPr>
+    </w:lvl>
+    <w:lvl w:ilvl="7" w:tplc="10090019" w:tentative="1">
+      <w:start w:val="1"/>
+      <w:numFmt w:val="lowerLetter"/>
+      <w:lvlText w:val="%8."/>
+      <w:lvlJc w:val="left"/>
+      <w:pPr>
+        <w:ind w:left="5760" w:hanging="360"/>
+      </w:pPr>
+    </w:lvl>
+    <w:lvl w:ilvl="8" w:tplc="1009001B" w:tentative="1">
+      <w:start w:val="1"/>
+      <w:numFmt w:val="lowerRoman"/>
+      <w:lvlText w:val="%9."/>
+      <w:lvlJc w:val="right"/>
+      <w:pPr>
+        <w:ind w:left="6480" w:hanging="180"/>
+      </w:pPr>
+    </w:lvl>
+  </w:abstractNum>
+  <w:abstractNum w:abstractNumId="6">
     <w:nsid w:val="71AA57AB"/>
     <w:multiLevelType w:val="hybridMultilevel"/>
     <w:tmpl w:val="5CDE39E4"/>
@@ -2621,19 +3289,25 @@
     </w:lvl>
   </w:abstractNum>
   <w:num w:numId="1">
-    <w:abstractNumId w:val="3"/>
+    <w:abstractNumId w:val="4"/>
   </w:num>
   <w:num w:numId="2">
     <w:abstractNumId w:val="1"/>
   </w:num>
   <w:num w:numId="3">
-    <w:abstractNumId w:val="4"/>
+    <w:abstractNumId w:val="6"/>
   </w:num>
   <w:num w:numId="4">
     <w:abstractNumId w:val="0"/>
   </w:num>
   <w:num w:numId="5">
     <w:abstractNumId w:val="2"/>
+  </w:num>
+  <w:num w:numId="6">
+    <w:abstractNumId w:val="3"/>
+  </w:num>
+  <w:num w:numId="7">
+    <w:abstractNumId w:val="5"/>
   </w:num>
 </w:numbering>
 </file>
@@ -3349,7 +4023,7 @@
 </file>
 
 <file path=customXml/itemProps1.xml><?xml version="1.0" encoding="utf-8"?>
-<ds:datastoreItem xmlns:ds="http://schemas.openxmlformats.org/officeDocument/2006/customXml" ds:itemID="{1C059464-8D38-495D-8264-32616DB75192}">
+<ds:datastoreItem xmlns:ds="http://schemas.openxmlformats.org/officeDocument/2006/customXml" ds:itemID="{DB0E2CC9-C1BC-4F11-A2A0-8A1C85B6D35A}">
   <ds:schemaRefs>
     <ds:schemaRef ds:uri="http://schemas.openxmlformats.org/officeDocument/2006/bibliography"/>
   </ds:schemaRefs>

</xml_diff>

<commit_message>
Corrected Part 3 Specs and Working on Part 4
</commit_message>
<xml_diff>
--- a/Specs/Specs.docx
+++ b/Specs/Specs.docx
@@ -2057,13 +2057,8 @@
           </w:rPr>
           <m:t>={</m:t>
         </m:r>
-        <m:r>
-          <w:rPr>
-            <w:rFonts w:ascii="Cambria Math" w:eastAsiaTheme="minorEastAsia" w:hAnsi="Cambria Math" w:cs="Times New Roman"/>
-            <w:sz w:val="24"/>
-          </w:rPr>
-          <m:t>→</m:t>
-        </m:r>
+        <w:bookmarkStart w:id="0" w:name="_GoBack"/>
+        <w:bookmarkEnd w:id="0"/>
         <m:r>
           <w:rPr>
             <w:rFonts w:ascii="Cambria Math" w:eastAsiaTheme="minorEastAsia" w:hAnsi="Cambria Math" w:cs="Times New Roman"/>
@@ -2122,8 +2117,6 @@
           <m:t xml:space="preserve"> </m:t>
         </m:r>
       </m:oMath>
-      <w:bookmarkStart w:id="0" w:name="_GoBack"/>
-      <w:bookmarkEnd w:id="0"/>
     </w:p>
     <w:p>
       <w:pPr>
@@ -4023,7 +4016,7 @@
 </file>
 
 <file path=customXml/itemProps1.xml><?xml version="1.0" encoding="utf-8"?>
-<ds:datastoreItem xmlns:ds="http://schemas.openxmlformats.org/officeDocument/2006/customXml" ds:itemID="{DB0E2CC9-C1BC-4F11-A2A0-8A1C85B6D35A}">
+<ds:datastoreItem xmlns:ds="http://schemas.openxmlformats.org/officeDocument/2006/customXml" ds:itemID="{CFFFDC4D-99B2-4EC3-B2F7-FAD5BEB42A5D}">
   <ds:schemaRefs>
     <ds:schemaRef ds:uri="http://schemas.openxmlformats.org/officeDocument/2006/bibliography"/>
   </ds:schemaRefs>

</xml_diff>

<commit_message>
Modified diagram of part 4
</commit_message>
<xml_diff>
--- a/Specs/Specs.docx
+++ b/Specs/Specs.docx
@@ -2057,8 +2057,6 @@
           </w:rPr>
           <m:t>={</m:t>
         </m:r>
-        <w:bookmarkStart w:id="0" w:name="_GoBack"/>
-        <w:bookmarkEnd w:id="0"/>
         <m:r>
           <w:rPr>
             <w:rFonts w:ascii="Cambria Math" w:eastAsiaTheme="minorEastAsia" w:hAnsi="Cambria Math" w:cs="Times New Roman"/>
@@ -2295,8 +2293,17 @@
             <w:rFonts w:ascii="Cambria Math" w:eastAsiaTheme="minorEastAsia" w:hAnsi="Cambria Math" w:cs="Times New Roman"/>
             <w:sz w:val="24"/>
           </w:rPr>
-          <m:t>alt_temp, alt_psi</m:t>
-        </m:r>
+          <m:t>alt_</m:t>
+        </m:r>
+        <m:r>
+          <w:rPr>
+            <w:rFonts w:ascii="Cambria Math" w:eastAsiaTheme="minorEastAsia" w:hAnsi="Cambria Math" w:cs="Times New Roman"/>
+            <w:sz w:val="24"/>
+          </w:rPr>
+          <m:t>temp</m:t>
+        </m:r>
+        <w:bookmarkStart w:id="0" w:name="_GoBack"/>
+        <w:bookmarkEnd w:id="0"/>
         <m:r>
           <w:rPr>
             <w:rFonts w:ascii="Cambria Math" w:eastAsiaTheme="minorEastAsia" w:hAnsi="Cambria Math" w:cs="Times New Roman"/>
@@ -2305,6 +2312,80 @@
           <m:t>}</m:t>
         </m:r>
       </m:oMath>
+    </w:p>
+    <w:p>
+      <w:pPr>
+        <w:pStyle w:val="ListParagraph"/>
+        <w:numPr>
+          <w:ilvl w:val="0"/>
+          <w:numId w:val="6"/>
+        </w:numPr>
+        <w:rPr>
+          <w:rFonts w:ascii="Times New Roman" w:eastAsiaTheme="minorEastAsia" w:hAnsi="Times New Roman" w:cs="Times New Roman"/>
+          <w:sz w:val="24"/>
+        </w:rPr>
+      </w:pPr>
+      <m:oMath>
+        <m:r>
+          <m:rPr>
+            <m:sty m:val="p"/>
+          </m:rPr>
+          <w:rPr>
+            <w:rFonts w:ascii="Cambria Math" w:eastAsiaTheme="minorEastAsia" w:hAnsi="Cambria Math" w:cs="Times New Roman"/>
+            <w:sz w:val="24"/>
+          </w:rPr>
+          <m:t>Λ</m:t>
+        </m:r>
+        <m:r>
+          <w:rPr>
+            <w:rFonts w:ascii="Cambria Math" w:eastAsiaTheme="minorEastAsia" w:hAnsi="Cambria Math" w:cs="Times New Roman"/>
+            <w:sz w:val="24"/>
+          </w:rPr>
+          <m:t>={prep_vpurge</m:t>
+        </m:r>
+        <m:groupChr>
+          <m:groupChrPr>
+            <m:chr m:val="→"/>
+            <m:vertJc m:val="bot"/>
+            <m:ctrlPr>
+              <w:rPr>
+                <w:rFonts w:ascii="Cambria Math" w:eastAsiaTheme="minorEastAsia" w:hAnsi="Cambria Math" w:cs="Times New Roman"/>
+                <w:i/>
+                <w:sz w:val="24"/>
+              </w:rPr>
+            </m:ctrlPr>
+          </m:groupChrPr>
+          <m:e>
+            <m:r>
+              <w:rPr>
+                <w:rFonts w:ascii="Cambria Math" w:eastAsiaTheme="minorEastAsia" w:hAnsi="Cambria Math" w:cs="Times New Roman"/>
+                <w:sz w:val="24"/>
+              </w:rPr>
+              <m:t>initiate_purge/lock_doors</m:t>
+            </m:r>
+          </m:e>
+        </m:groupChr>
+        <m:r>
+          <w:rPr>
+            <w:rFonts w:ascii="Cambria Math" w:eastAsiaTheme="minorEastAsia" w:hAnsi="Cambria Math" w:cs="Times New Roman"/>
+            <w:sz w:val="24"/>
+          </w:rPr>
+          <m:t>alt_psi}</m:t>
+        </m:r>
+      </m:oMath>
+    </w:p>
+    <w:p>
+      <w:pPr>
+        <w:pStyle w:val="ListParagraph"/>
+        <w:numPr>
+          <w:ilvl w:val="0"/>
+          <w:numId w:val="6"/>
+        </w:numPr>
+        <w:rPr>
+          <w:rFonts w:ascii="Times New Roman" w:eastAsiaTheme="minorEastAsia" w:hAnsi="Times New Roman" w:cs="Times New Roman"/>
+          <w:sz w:val="24"/>
+        </w:rPr>
+      </w:pPr>
     </w:p>
     <w:p>
       <w:pPr>
@@ -4016,7 +4097,7 @@
 </file>
 
 <file path=customXml/itemProps1.xml><?xml version="1.0" encoding="utf-8"?>
-<ds:datastoreItem xmlns:ds="http://schemas.openxmlformats.org/officeDocument/2006/customXml" ds:itemID="{CFFFDC4D-99B2-4EC3-B2F7-FAD5BEB42A5D}">
+<ds:datastoreItem xmlns:ds="http://schemas.openxmlformats.org/officeDocument/2006/customXml" ds:itemID="{D2334ECD-B405-4183-A60E-E4D898C8B74F}">
   <ds:schemaRefs>
     <ds:schemaRef ds:uri="http://schemas.openxmlformats.org/officeDocument/2006/bibliography"/>
   </ds:schemaRefs>

</xml_diff>

<commit_message>
Added event after fork in part 4 diagram
</commit_message>
<xml_diff>
--- a/Specs/Specs.docx
+++ b/Specs/Specs.docx
@@ -2279,13 +2279,93 @@
             </m:ctrlPr>
           </m:groupChrPr>
           <m:e>
-            <m:r>
-              <w:rPr>
-                <w:rFonts w:ascii="Cambria Math" w:eastAsiaTheme="minorEastAsia" w:hAnsi="Cambria Math" w:cs="Times New Roman"/>
-                <w:sz w:val="24"/>
-              </w:rPr>
-              <m:t>initiate_purge/lock_doors</m:t>
-            </m:r>
+            <m:f>
+              <m:fPr>
+                <m:ctrlPr>
+                  <w:rPr>
+                    <w:rFonts w:ascii="Cambria Math" w:eastAsiaTheme="minorEastAsia" w:hAnsi="Cambria Math" w:cs="Times New Roman"/>
+                    <w:i/>
+                    <w:sz w:val="24"/>
+                  </w:rPr>
+                </m:ctrlPr>
+              </m:fPr>
+              <m:num>
+                <m:r>
+                  <w:rPr>
+                    <w:rFonts w:ascii="Cambria Math" w:eastAsiaTheme="minorEastAsia" w:hAnsi="Cambria Math" w:cs="Times New Roman"/>
+                    <w:sz w:val="24"/>
+                  </w:rPr>
+                  <m:t>initiat</m:t>
+                </m:r>
+                <m:sSub>
+                  <m:sSubPr>
+                    <m:ctrlPr>
+                      <w:rPr>
+                        <w:rFonts w:ascii="Cambria Math" w:eastAsiaTheme="minorEastAsia" w:hAnsi="Cambria Math" w:cs="Times New Roman"/>
+                        <w:i/>
+                        <w:sz w:val="24"/>
+                      </w:rPr>
+                    </m:ctrlPr>
+                  </m:sSubPr>
+                  <m:e>
+                    <m:r>
+                      <w:rPr>
+                        <w:rFonts w:ascii="Cambria Math" w:eastAsiaTheme="minorEastAsia" w:hAnsi="Cambria Math" w:cs="Times New Roman"/>
+                        <w:sz w:val="24"/>
+                      </w:rPr>
+                      <m:t>e</m:t>
+                    </m:r>
+                  </m:e>
+                  <m:sub>
+                    <m:r>
+                      <w:rPr>
+                        <w:rFonts w:ascii="Cambria Math" w:eastAsiaTheme="minorEastAsia" w:hAnsi="Cambria Math" w:cs="Times New Roman"/>
+                        <w:sz w:val="24"/>
+                      </w:rPr>
+                      <m:t>purge</m:t>
+                    </m:r>
+                  </m:sub>
+                </m:sSub>
+              </m:num>
+              <m:den>
+                <m:r>
+                  <w:rPr>
+                    <w:rFonts w:ascii="Cambria Math" w:eastAsiaTheme="minorEastAsia" w:hAnsi="Cambria Math" w:cs="Times New Roman"/>
+                    <w:sz w:val="24"/>
+                  </w:rPr>
+                  <m:t>loc</m:t>
+                </m:r>
+                <m:sSub>
+                  <m:sSubPr>
+                    <m:ctrlPr>
+                      <w:rPr>
+                        <w:rFonts w:ascii="Cambria Math" w:eastAsiaTheme="minorEastAsia" w:hAnsi="Cambria Math" w:cs="Times New Roman"/>
+                        <w:i/>
+                        <w:sz w:val="24"/>
+                      </w:rPr>
+                    </m:ctrlPr>
+                  </m:sSubPr>
+                  <m:e>
+                    <m:r>
+                      <w:rPr>
+                        <w:rFonts w:ascii="Cambria Math" w:eastAsiaTheme="minorEastAsia" w:hAnsi="Cambria Math" w:cs="Times New Roman"/>
+                        <w:sz w:val="24"/>
+                      </w:rPr>
+                      <m:t>k</m:t>
+                    </m:r>
+                  </m:e>
+                  <m:sub>
+                    <m:r>
+                      <w:rPr>
+                        <w:rFonts w:ascii="Cambria Math" w:eastAsiaTheme="minorEastAsia" w:hAnsi="Cambria Math" w:cs="Times New Roman"/>
+                        <w:sz w:val="24"/>
+                      </w:rPr>
+                      <m:t>doors</m:t>
+                    </m:r>
+                  </m:sub>
+                </m:sSub>
+              </m:den>
+            </m:f>
           </m:e>
         </m:groupChr>
         <m:r>
@@ -2302,77 +2382,71 @@
           </w:rPr>
           <m:t>temp</m:t>
         </m:r>
-        <w:bookmarkStart w:id="0" w:name="_GoBack"/>
-        <w:bookmarkEnd w:id="0"/>
-        <m:r>
-          <w:rPr>
-            <w:rFonts w:ascii="Cambria Math" w:eastAsiaTheme="minorEastAsia" w:hAnsi="Cambria Math" w:cs="Times New Roman"/>
-            <w:sz w:val="24"/>
-          </w:rPr>
-          <m:t>}</m:t>
+        <m:r>
+          <w:rPr>
+            <w:rFonts w:ascii="Cambria Math" w:eastAsiaTheme="minorEastAsia" w:hAnsi="Cambria Math" w:cs="Times New Roman"/>
+            <w:sz w:val="24"/>
+          </w:rPr>
+          <m:t>,</m:t>
         </m:r>
       </m:oMath>
     </w:p>
     <w:p>
       <w:pPr>
-        <w:pStyle w:val="ListParagraph"/>
-        <w:numPr>
-          <w:ilvl w:val="0"/>
-          <w:numId w:val="6"/>
-        </w:numPr>
-        <w:rPr>
-          <w:rFonts w:ascii="Times New Roman" w:eastAsiaTheme="minorEastAsia" w:hAnsi="Times New Roman" w:cs="Times New Roman"/>
-          <w:sz w:val="24"/>
-        </w:rPr>
-      </w:pPr>
-      <m:oMath>
-        <m:r>
-          <m:rPr>
-            <m:sty m:val="p"/>
-          </m:rPr>
-          <w:rPr>
-            <w:rFonts w:ascii="Cambria Math" w:eastAsiaTheme="minorEastAsia" w:hAnsi="Cambria Math" w:cs="Times New Roman"/>
-            <w:sz w:val="24"/>
-          </w:rPr>
-          <m:t>Λ</m:t>
-        </m:r>
-        <m:r>
-          <w:rPr>
-            <w:rFonts w:ascii="Cambria Math" w:eastAsiaTheme="minorEastAsia" w:hAnsi="Cambria Math" w:cs="Times New Roman"/>
-            <w:sz w:val="24"/>
-          </w:rPr>
-          <m:t>={prep_vpurge</m:t>
-        </m:r>
-        <m:groupChr>
-          <m:groupChrPr>
-            <m:chr m:val="→"/>
-            <m:vertJc m:val="bot"/>
-            <m:ctrlPr>
-              <w:rPr>
-                <w:rFonts w:ascii="Cambria Math" w:eastAsiaTheme="minorEastAsia" w:hAnsi="Cambria Math" w:cs="Times New Roman"/>
-                <w:i/>
-                <w:sz w:val="24"/>
-              </w:rPr>
-            </m:ctrlPr>
-          </m:groupChrPr>
-          <m:e>
-            <m:r>
-              <w:rPr>
-                <w:rFonts w:ascii="Cambria Math" w:eastAsiaTheme="minorEastAsia" w:hAnsi="Cambria Math" w:cs="Times New Roman"/>
-                <w:sz w:val="24"/>
-              </w:rPr>
-              <m:t>initiate_purge/lock_doors</m:t>
-            </m:r>
-          </m:e>
-        </m:groupChr>
-        <m:r>
-          <w:rPr>
-            <w:rFonts w:ascii="Cambria Math" w:eastAsiaTheme="minorEastAsia" w:hAnsi="Cambria Math" w:cs="Times New Roman"/>
-            <w:sz w:val="24"/>
-          </w:rPr>
-          <m:t>alt_psi}</m:t>
-        </m:r>
-      </m:oMath>
+        <w:rPr>
+          <w:rFonts w:ascii="Times New Roman" w:eastAsiaTheme="minorEastAsia" w:hAnsi="Times New Roman" w:cs="Times New Roman"/>
+          <w:sz w:val="24"/>
+        </w:rPr>
+      </w:pPr>
+      <w:bookmarkStart w:id="0" w:name="_GoBack"/>
+      <w:bookmarkEnd w:id="0"/>
+      <m:oMathPara>
+        <m:oMath>
+          <m:r>
+            <w:rPr>
+              <w:rFonts w:ascii="Cambria Math" w:eastAsiaTheme="minorEastAsia" w:hAnsi="Cambria Math" w:cs="Times New Roman"/>
+              <w:sz w:val="24"/>
+            </w:rPr>
+            <m:t>p</m:t>
+          </m:r>
+          <m:r>
+            <w:rPr>
+              <w:rFonts w:ascii="Cambria Math" w:eastAsiaTheme="minorEastAsia" w:hAnsi="Cambria Math" w:cs="Times New Roman"/>
+              <w:sz w:val="24"/>
+            </w:rPr>
+            <m:t>rep_vpurge</m:t>
+          </m:r>
+          <m:groupChr>
+            <m:groupChrPr>
+              <m:chr m:val="→"/>
+              <m:vertJc m:val="bot"/>
+              <m:ctrlPr>
+                <w:rPr>
+                  <w:rFonts w:ascii="Cambria Math" w:eastAsiaTheme="minorEastAsia" w:hAnsi="Cambria Math" w:cs="Times New Roman"/>
+                  <w:i/>
+                  <w:sz w:val="24"/>
+                </w:rPr>
+              </m:ctrlPr>
+            </m:groupChrPr>
+            <m:e>
+              <m:r>
+                <w:rPr>
+                  <w:rFonts w:ascii="Cambria Math" w:eastAsiaTheme="minorEastAsia" w:hAnsi="Cambria Math" w:cs="Times New Roman"/>
+                  <w:sz w:val="24"/>
+                </w:rPr>
+                <m:t>initiate_purge/lock_doors</m:t>
+              </m:r>
+            </m:e>
+          </m:groupChr>
+          <m:r>
+            <w:rPr>
+              <w:rFonts w:ascii="Cambria Math" w:eastAsiaTheme="minorEastAsia" w:hAnsi="Cambria Math" w:cs="Times New Roman"/>
+              <w:sz w:val="24"/>
+            </w:rPr>
+            <m:t>alt_psi}</m:t>
+          </m:r>
+        </m:oMath>
+      </m:oMathPara>
     </w:p>
     <w:p>
       <w:pPr>
@@ -4097,7 +4171,7 @@
 </file>
 
 <file path=customXml/itemProps1.xml><?xml version="1.0" encoding="utf-8"?>
-<ds:datastoreItem xmlns:ds="http://schemas.openxmlformats.org/officeDocument/2006/customXml" ds:itemID="{D2334ECD-B405-4183-A60E-E4D898C8B74F}">
+<ds:datastoreItem xmlns:ds="http://schemas.openxmlformats.org/officeDocument/2006/customXml" ds:itemID="{EEA51918-74F7-407E-B270-CB5007B1A194}">
   <ds:schemaRefs>
     <ds:schemaRef ds:uri="http://schemas.openxmlformats.org/officeDocument/2006/bibliography"/>
   </ds:schemaRefs>

</xml_diff>

<commit_message>
Removed brackets from Specs and working on part 5
</commit_message>
<xml_diff>
--- a/Specs/Specs.docx
+++ b/Specs/Specs.docx
@@ -65,21 +65,11 @@
       </w:pPr>
       <m:oMath>
         <m:r>
-          <m:rPr>
-            <m:sty m:val="p"/>
-          </m:rPr>
-          <w:rPr>
-            <w:rFonts w:ascii="Cambria Math" w:eastAsiaTheme="minorEastAsia" w:hAnsi="Cambria Math" w:cs="Times New Roman"/>
-            <w:sz w:val="24"/>
-          </w:rPr>
-          <m:t>Λ</m:t>
-        </m:r>
-        <m:r>
-          <w:rPr>
-            <w:rFonts w:ascii="Cambria Math" w:eastAsiaTheme="minorEastAsia" w:hAnsi="Cambria Math" w:cs="Times New Roman"/>
-            <w:sz w:val="24"/>
-          </w:rPr>
-          <m:t>={Dormant</m:t>
+          <w:rPr>
+            <w:rFonts w:ascii="Cambria Math" w:eastAsiaTheme="minorEastAsia" w:hAnsi="Cambria Math" w:cs="Times New Roman"/>
+            <w:sz w:val="24"/>
+          </w:rPr>
+          <m:t>Dormant</m:t>
         </m:r>
         <m:box>
           <m:boxPr>
@@ -122,7 +112,7 @@
             <w:rFonts w:ascii="Cambria Math" w:eastAsiaTheme="minorEastAsia" w:hAnsi="Cambria Math" w:cs="Times New Roman"/>
             <w:sz w:val="24"/>
           </w:rPr>
-          <m:t>Init}</m:t>
+          <m:t>Init</m:t>
         </m:r>
       </m:oMath>
     </w:p>
@@ -140,21 +130,11 @@
       </w:pPr>
       <m:oMath>
         <m:r>
-          <m:rPr>
-            <m:sty m:val="p"/>
-          </m:rPr>
-          <w:rPr>
-            <w:rFonts w:ascii="Cambria Math" w:eastAsiaTheme="minorEastAsia" w:hAnsi="Cambria Math" w:cs="Times New Roman"/>
-            <w:sz w:val="24"/>
-          </w:rPr>
-          <m:t>Λ</m:t>
-        </m:r>
-        <m:r>
-          <w:rPr>
-            <w:rFonts w:ascii="Cambria Math" w:eastAsiaTheme="minorEastAsia" w:hAnsi="Cambria Math" w:cs="Times New Roman"/>
-            <w:sz w:val="24"/>
-          </w:rPr>
-          <m:t>={Init</m:t>
+          <w:rPr>
+            <w:rFonts w:ascii="Cambria Math" w:eastAsiaTheme="minorEastAsia" w:hAnsi="Cambria Math" w:cs="Times New Roman"/>
+            <w:sz w:val="24"/>
+          </w:rPr>
+          <m:t>Init</m:t>
         </m:r>
         <m:box>
           <m:boxPr>
@@ -197,7 +177,7 @@
             <w:rFonts w:ascii="Cambria Math" w:eastAsiaTheme="minorEastAsia" w:hAnsi="Cambria Math" w:cs="Times New Roman"/>
             <w:sz w:val="24"/>
           </w:rPr>
-          <m:t>Idle}</m:t>
+          <m:t>Idle</m:t>
         </m:r>
       </m:oMath>
     </w:p>
@@ -215,21 +195,11 @@
       </w:pPr>
       <m:oMath>
         <m:r>
-          <m:rPr>
-            <m:sty m:val="p"/>
-          </m:rPr>
-          <w:rPr>
-            <w:rFonts w:ascii="Cambria Math" w:eastAsiaTheme="minorEastAsia" w:hAnsi="Cambria Math" w:cs="Times New Roman"/>
-            <w:sz w:val="24"/>
-          </w:rPr>
-          <m:t>Λ</m:t>
-        </m:r>
-        <m:r>
-          <w:rPr>
-            <w:rFonts w:ascii="Cambria Math" w:eastAsiaTheme="minorEastAsia" w:hAnsi="Cambria Math" w:cs="Times New Roman"/>
-            <w:sz w:val="24"/>
-          </w:rPr>
-          <m:t>={Idle</m:t>
+          <w:rPr>
+            <w:rFonts w:ascii="Cambria Math" w:eastAsiaTheme="minorEastAsia" w:hAnsi="Cambria Math" w:cs="Times New Roman"/>
+            <w:sz w:val="24"/>
+          </w:rPr>
+          <m:t>Idle</m:t>
         </m:r>
         <m:box>
           <m:boxPr>
@@ -272,7 +242,7 @@
             <w:rFonts w:ascii="Cambria Math" w:eastAsiaTheme="minorEastAsia" w:hAnsi="Cambria Math" w:cs="Times New Roman"/>
             <w:sz w:val="24"/>
           </w:rPr>
-          <m:t>error_diagnosis}</m:t>
+          <m:t>error_diagnosis</m:t>
         </m:r>
       </m:oMath>
     </w:p>
@@ -290,21 +260,11 @@
       </w:pPr>
       <m:oMath>
         <m:r>
-          <m:rPr>
-            <m:sty m:val="p"/>
-          </m:rPr>
-          <w:rPr>
-            <w:rFonts w:ascii="Cambria Math" w:eastAsiaTheme="minorEastAsia" w:hAnsi="Cambria Math" w:cs="Times New Roman"/>
-            <w:sz w:val="24"/>
-          </w:rPr>
-          <m:t>Λ</m:t>
-        </m:r>
-        <m:r>
-          <w:rPr>
-            <w:rFonts w:ascii="Cambria Math" w:eastAsiaTheme="minorEastAsia" w:hAnsi="Cambria Math" w:cs="Times New Roman"/>
-            <w:sz w:val="24"/>
-          </w:rPr>
-          <m:t>={error_diagnosis</m:t>
+          <w:rPr>
+            <w:rFonts w:ascii="Cambria Math" w:eastAsiaTheme="minorEastAsia" w:hAnsi="Cambria Math" w:cs="Times New Roman"/>
+            <w:sz w:val="24"/>
+          </w:rPr>
+          <m:t>error_diagnosis</m:t>
         </m:r>
         <m:box>
           <m:boxPr>
@@ -347,7 +307,7 @@
             <w:rFonts w:ascii="Cambria Math" w:eastAsiaTheme="minorEastAsia" w:hAnsi="Cambria Math" w:cs="Times New Roman"/>
             <w:sz w:val="24"/>
           </w:rPr>
-          <m:t>Idle}</m:t>
+          <m:t>Idle</m:t>
         </m:r>
       </m:oMath>
     </w:p>
@@ -365,21 +325,11 @@
       </w:pPr>
       <m:oMath>
         <m:r>
-          <m:rPr>
-            <m:sty m:val="p"/>
-          </m:rPr>
-          <w:rPr>
-            <w:rFonts w:ascii="Cambria Math" w:eastAsiaTheme="minorEastAsia" w:hAnsi="Cambria Math" w:cs="Times New Roman"/>
-            <w:sz w:val="24"/>
-          </w:rPr>
-          <m:t>Λ</m:t>
-        </m:r>
-        <m:r>
-          <w:rPr>
-            <w:rFonts w:ascii="Cambria Math" w:eastAsiaTheme="minorEastAsia" w:hAnsi="Cambria Math" w:cs="Times New Roman"/>
-            <w:sz w:val="24"/>
-          </w:rPr>
-          <m:t>={Idle</m:t>
+          <w:rPr>
+            <w:rFonts w:ascii="Cambria Math" w:eastAsiaTheme="minorEastAsia" w:hAnsi="Cambria Math" w:cs="Times New Roman"/>
+            <w:sz w:val="24"/>
+          </w:rPr>
+          <m:t>Idle</m:t>
         </m:r>
         <m:box>
           <m:boxPr>
@@ -422,7 +372,7 @@
             <w:rFonts w:ascii="Cambria Math" w:eastAsiaTheme="minorEastAsia" w:hAnsi="Cambria Math" w:cs="Times New Roman"/>
             <w:sz w:val="24"/>
           </w:rPr>
-          <m:t>monitoring}</m:t>
+          <m:t>monitoring</m:t>
         </m:r>
       </m:oMath>
     </w:p>
@@ -440,21 +390,11 @@
       </w:pPr>
       <m:oMath>
         <m:r>
-          <m:rPr>
-            <m:sty m:val="p"/>
-          </m:rPr>
-          <w:rPr>
-            <w:rFonts w:ascii="Cambria Math" w:eastAsiaTheme="minorEastAsia" w:hAnsi="Cambria Math" w:cs="Times New Roman"/>
-            <w:sz w:val="24"/>
-          </w:rPr>
-          <m:t>Λ</m:t>
-        </m:r>
-        <m:r>
-          <w:rPr>
-            <w:rFonts w:ascii="Cambria Math" w:eastAsiaTheme="minorEastAsia" w:hAnsi="Cambria Math" w:cs="Times New Roman"/>
-            <w:sz w:val="24"/>
-          </w:rPr>
-          <m:t>={monitoring</m:t>
+          <w:rPr>
+            <w:rFonts w:ascii="Cambria Math" w:eastAsiaTheme="minorEastAsia" w:hAnsi="Cambria Math" w:cs="Times New Roman"/>
+            <w:sz w:val="24"/>
+          </w:rPr>
+          <m:t>monitoring</m:t>
         </m:r>
         <m:box>
           <m:boxPr>
@@ -497,7 +437,7 @@
             <w:rFonts w:ascii="Cambria Math" w:eastAsiaTheme="minorEastAsia" w:hAnsi="Cambria Math" w:cs="Times New Roman"/>
             <w:sz w:val="24"/>
           </w:rPr>
-          <m:t>error_diagnosis}</m:t>
+          <m:t>error_diagnosis</m:t>
         </m:r>
       </m:oMath>
     </w:p>
@@ -515,21 +455,11 @@
       </w:pPr>
       <m:oMath>
         <m:r>
-          <m:rPr>
-            <m:sty m:val="p"/>
-          </m:rPr>
-          <w:rPr>
-            <w:rFonts w:ascii="Cambria Math" w:eastAsiaTheme="minorEastAsia" w:hAnsi="Cambria Math" w:cs="Times New Roman"/>
-            <w:sz w:val="24"/>
-          </w:rPr>
-          <m:t>Λ</m:t>
-        </m:r>
-        <m:r>
-          <w:rPr>
-            <w:rFonts w:ascii="Cambria Math" w:eastAsiaTheme="minorEastAsia" w:hAnsi="Cambria Math" w:cs="Times New Roman"/>
-            <w:sz w:val="24"/>
-          </w:rPr>
-          <m:t>={error_diagnosis</m:t>
+          <w:rPr>
+            <w:rFonts w:ascii="Cambria Math" w:eastAsiaTheme="minorEastAsia" w:hAnsi="Cambria Math" w:cs="Times New Roman"/>
+            <w:sz w:val="24"/>
+          </w:rPr>
+          <m:t>error_diagnosis</m:t>
         </m:r>
         <m:box>
           <m:boxPr>
@@ -572,7 +502,7 @@
             <w:rFonts w:ascii="Cambria Math" w:eastAsiaTheme="minorEastAsia" w:hAnsi="Cambria Math" w:cs="Times New Roman"/>
             <w:sz w:val="24"/>
           </w:rPr>
-          <m:t>monitoring}</m:t>
+          <m:t>monitoring</m:t>
         </m:r>
       </m:oMath>
     </w:p>
@@ -590,21 +520,11 @@
       </w:pPr>
       <m:oMath>
         <m:r>
-          <m:rPr>
-            <m:sty m:val="p"/>
-          </m:rPr>
-          <w:rPr>
-            <w:rFonts w:ascii="Cambria Math" w:eastAsiaTheme="minorEastAsia" w:hAnsi="Cambria Math" w:cs="Times New Roman"/>
-            <w:sz w:val="24"/>
-          </w:rPr>
-          <m:t>Λ</m:t>
-        </m:r>
-        <m:r>
-          <w:rPr>
-            <w:rFonts w:ascii="Cambria Math" w:eastAsiaTheme="minorEastAsia" w:hAnsi="Cambria Math" w:cs="Times New Roman"/>
-            <w:sz w:val="24"/>
-          </w:rPr>
-          <m:t>={Idle</m:t>
+          <w:rPr>
+            <w:rFonts w:ascii="Cambria Math" w:eastAsiaTheme="minorEastAsia" w:hAnsi="Cambria Math" w:cs="Times New Roman"/>
+            <w:sz w:val="24"/>
+          </w:rPr>
+          <m:t>Idle</m:t>
         </m:r>
         <m:box>
           <m:boxPr>
@@ -647,7 +567,7 @@
             <w:rFonts w:ascii="Cambria Math" w:eastAsiaTheme="minorEastAsia" w:hAnsi="Cambria Math" w:cs="Times New Roman"/>
             <w:sz w:val="24"/>
           </w:rPr>
-          <m:t>error_diagnosis}</m:t>
+          <m:t>error_diagnosis</m:t>
         </m:r>
       </m:oMath>
     </w:p>
@@ -665,21 +585,11 @@
       </w:pPr>
       <m:oMath>
         <m:r>
-          <m:rPr>
-            <m:sty m:val="p"/>
-          </m:rPr>
-          <w:rPr>
-            <w:rFonts w:ascii="Cambria Math" w:eastAsiaTheme="minorEastAsia" w:hAnsi="Cambria Math" w:cs="Times New Roman"/>
-            <w:sz w:val="24"/>
-          </w:rPr>
-          <m:t>Λ</m:t>
-        </m:r>
-        <m:r>
-          <w:rPr>
-            <w:rFonts w:ascii="Cambria Math" w:eastAsiaTheme="minorEastAsia" w:hAnsi="Cambria Math" w:cs="Times New Roman"/>
-            <w:sz w:val="24"/>
-          </w:rPr>
-          <m:t>={error_diagnosis</m:t>
+          <w:rPr>
+            <w:rFonts w:ascii="Cambria Math" w:eastAsiaTheme="minorEastAsia" w:hAnsi="Cambria Math" w:cs="Times New Roman"/>
+            <w:sz w:val="24"/>
+          </w:rPr>
+          <m:t>error_diagnosis</m:t>
         </m:r>
         <m:box>
           <m:boxPr>
@@ -744,7 +654,7 @@
             <w:rFonts w:ascii="Cambria Math" w:eastAsiaTheme="minorEastAsia" w:hAnsi="Cambria Math" w:cs="Times New Roman"/>
             <w:sz w:val="24"/>
           </w:rPr>
-          <m:t>safe_shutdown}</m:t>
+          <m:t>safe_shutdown</m:t>
         </m:r>
       </m:oMath>
     </w:p>
@@ -762,21 +672,11 @@
       </w:pPr>
       <m:oMath>
         <m:r>
-          <m:rPr>
-            <m:sty m:val="p"/>
-          </m:rPr>
-          <w:rPr>
-            <w:rFonts w:ascii="Cambria Math" w:eastAsiaTheme="minorEastAsia" w:hAnsi="Cambria Math" w:cs="Times New Roman"/>
-            <w:sz w:val="24"/>
-          </w:rPr>
-          <m:t>Λ</m:t>
-        </m:r>
-        <m:r>
-          <w:rPr>
-            <w:rFonts w:ascii="Cambria Math" w:eastAsiaTheme="minorEastAsia" w:hAnsi="Cambria Math" w:cs="Times New Roman"/>
-            <w:sz w:val="24"/>
-          </w:rPr>
-          <m:t>={error_diagnosis</m:t>
+          <w:rPr>
+            <w:rFonts w:ascii="Cambria Math" w:eastAsiaTheme="minorEastAsia" w:hAnsi="Cambria Math" w:cs="Times New Roman"/>
+            <w:sz w:val="24"/>
+          </w:rPr>
+          <m:t>error_diagnosis</m:t>
         </m:r>
         <m:box>
           <m:boxPr>
@@ -848,7 +748,7 @@
             <w:rFonts w:ascii="Cambria Math" w:eastAsiaTheme="minorEastAsia" w:hAnsi="Cambria Math" w:cs="Times New Roman"/>
             <w:sz w:val="24"/>
           </w:rPr>
-          <m:t>Init}</m:t>
+          <m:t>Init</m:t>
         </m:r>
       </m:oMath>
     </w:p>
@@ -866,21 +766,11 @@
       </w:pPr>
       <m:oMath>
         <m:r>
-          <m:rPr>
-            <m:sty m:val="p"/>
-          </m:rPr>
-          <w:rPr>
-            <w:rFonts w:ascii="Cambria Math" w:eastAsiaTheme="minorEastAsia" w:hAnsi="Cambria Math" w:cs="Times New Roman"/>
-            <w:sz w:val="24"/>
-          </w:rPr>
-          <m:t>Λ</m:t>
-        </m:r>
-        <m:r>
-          <w:rPr>
-            <w:rFonts w:ascii="Cambria Math" w:eastAsiaTheme="minorEastAsia" w:hAnsi="Cambria Math" w:cs="Times New Roman"/>
-            <w:sz w:val="24"/>
-          </w:rPr>
-          <m:t>={safe_shutdown</m:t>
+          <w:rPr>
+            <w:rFonts w:ascii="Cambria Math" w:eastAsiaTheme="minorEastAsia" w:hAnsi="Cambria Math" w:cs="Times New Roman"/>
+            <w:sz w:val="24"/>
+          </w:rPr>
+          <m:t>safe_shutdown</m:t>
         </m:r>
         <m:box>
           <m:boxPr>
@@ -923,7 +813,7 @@
             <w:rFonts w:ascii="Cambria Math" w:eastAsiaTheme="minorEastAsia" w:hAnsi="Cambria Math" w:cs="Times New Roman"/>
             <w:sz w:val="24"/>
           </w:rPr>
-          <m:t>Dormant}</m:t>
+          <m:t>Dormant</m:t>
         </m:r>
       </m:oMath>
     </w:p>
@@ -941,21 +831,11 @@
       </w:pPr>
       <m:oMath>
         <m:r>
-          <m:rPr>
-            <m:sty m:val="p"/>
-          </m:rPr>
-          <w:rPr>
-            <w:rFonts w:ascii="Cambria Math" w:eastAsiaTheme="minorEastAsia" w:hAnsi="Cambria Math" w:cs="Times New Roman"/>
-            <w:sz w:val="24"/>
-          </w:rPr>
-          <m:t>Λ</m:t>
-        </m:r>
-        <m:r>
-          <w:rPr>
-            <w:rFonts w:ascii="Cambria Math" w:eastAsiaTheme="minorEastAsia" w:hAnsi="Cambria Math" w:cs="Times New Roman"/>
-            <w:sz w:val="24"/>
-          </w:rPr>
-          <m:t>={Dormant</m:t>
+          <w:rPr>
+            <w:rFonts w:ascii="Cambria Math" w:eastAsiaTheme="minorEastAsia" w:hAnsi="Cambria Math" w:cs="Times New Roman"/>
+            <w:sz w:val="24"/>
+          </w:rPr>
+          <m:t>Dormant</m:t>
         </m:r>
         <m:box>
           <m:boxPr>
@@ -999,14 +879,7 @@
             <w:color w:val="FF0000"/>
             <w:sz w:val="24"/>
           </w:rPr>
-          <m:t>Final</m:t>
-        </m:r>
-        <m:r>
-          <w:rPr>
-            <w:rFonts w:ascii="Cambria Math" w:eastAsiaTheme="minorEastAsia" w:hAnsi="Cambria Math" w:cs="Times New Roman"/>
-            <w:sz w:val="24"/>
-          </w:rPr>
-          <m:t>}</m:t>
+          <m:t>Final State</m:t>
         </m:r>
       </m:oMath>
     </w:p>
@@ -1040,23 +913,6 @@
         </w:rPr>
       </w:pPr>
       <m:oMath>
-        <m:r>
-          <m:rPr>
-            <m:sty m:val="p"/>
-          </m:rPr>
-          <w:rPr>
-            <w:rFonts w:ascii="Cambria Math" w:eastAsiaTheme="minorEastAsia" w:hAnsi="Cambria Math" w:cs="Times New Roman"/>
-            <w:sz w:val="24"/>
-          </w:rPr>
-          <m:t>Λ</m:t>
-        </m:r>
-        <m:r>
-          <w:rPr>
-            <w:rFonts w:ascii="Cambria Math" w:eastAsiaTheme="minorEastAsia" w:hAnsi="Cambria Math" w:cs="Times New Roman"/>
-            <w:sz w:val="24"/>
-          </w:rPr>
-          <m:t>={</m:t>
-        </m:r>
         <m:r>
           <m:rPr>
             <m:sty m:val="p"/>
@@ -1093,23 +949,9 @@
             <w:rFonts w:ascii="Cambria Math" w:eastAsiaTheme="minorEastAsia" w:hAnsi="Cambria Math" w:cs="Times New Roman"/>
             <w:sz w:val="24"/>
           </w:rPr>
-          <m:t xml:space="preserve"> boot_hw </m:t>
+          <m:t xml:space="preserve"> boot_hw</m:t>
         </m:r>
       </m:oMath>
-      <w:r>
-        <w:rPr>
-          <w:rFonts w:ascii="Times New Roman" w:eastAsiaTheme="minorEastAsia" w:hAnsi="Times New Roman" w:cs="Times New Roman"/>
-          <w:sz w:val="24"/>
-        </w:rPr>
-        <w:t xml:space="preserve"> </w:t>
-      </w:r>
-      <w:r>
-        <w:rPr>
-          <w:rFonts w:ascii="Times New Roman" w:eastAsiaTheme="minorEastAsia" w:hAnsi="Times New Roman" w:cs="Times New Roman"/>
-          <w:sz w:val="24"/>
-        </w:rPr>
-        <w:t>}</w:t>
-      </w:r>
     </w:p>
     <w:p>
       <w:pPr>
@@ -1125,118 +967,11 @@
       </w:pPr>
       <m:oMath>
         <m:r>
-          <m:rPr>
-            <m:sty m:val="p"/>
-          </m:rPr>
-          <w:rPr>
-            <w:rFonts w:ascii="Cambria Math" w:eastAsiaTheme="minorEastAsia" w:hAnsi="Cambria Math" w:cs="Times New Roman"/>
-            <w:sz w:val="24"/>
-          </w:rPr>
-          <m:t>Λ</m:t>
-        </m:r>
-        <m:r>
-          <w:rPr>
-            <w:rFonts w:ascii="Cambria Math" w:eastAsiaTheme="minorEastAsia" w:hAnsi="Cambria Math" w:cs="Times New Roman"/>
-            <w:sz w:val="24"/>
-          </w:rPr>
-          <m:t>=</m:t>
-        </m:r>
-        <m:d>
-          <m:dPr>
-            <m:begChr m:val="{"/>
-            <m:endChr m:val="}"/>
-            <m:ctrlPr>
-              <w:rPr>
-                <w:rFonts w:ascii="Cambria Math" w:eastAsiaTheme="minorEastAsia" w:hAnsi="Cambria Math" w:cs="Times New Roman"/>
-                <w:i/>
-                <w:sz w:val="24"/>
-              </w:rPr>
-            </m:ctrlPr>
-          </m:dPr>
-          <m:e>
-            <m:r>
-              <w:rPr>
-                <w:rFonts w:ascii="Cambria Math" w:eastAsiaTheme="minorEastAsia" w:hAnsi="Cambria Math" w:cs="Times New Roman"/>
-                <w:sz w:val="24"/>
-              </w:rPr>
-              <m:t>boot_hw</m:t>
-            </m:r>
-            <m:box>
-              <m:boxPr>
-                <m:opEmu m:val="1"/>
-                <m:ctrlPr>
-                  <w:rPr>
-                    <w:rFonts w:ascii="Cambria Math" w:eastAsiaTheme="minorEastAsia" w:hAnsi="Cambria Math" w:cs="Times New Roman"/>
-                    <w:i/>
-                    <w:sz w:val="24"/>
-                  </w:rPr>
-                </m:ctrlPr>
-              </m:boxPr>
-              <m:e>
-                <m:groupChr>
-                  <m:groupChrPr>
-                    <m:chr m:val="→"/>
-                    <m:vertJc m:val="bot"/>
-                    <m:ctrlPr>
-                      <w:rPr>
-                        <w:rFonts w:ascii="Cambria Math" w:eastAsiaTheme="minorEastAsia" w:hAnsi="Cambria Math" w:cs="Times New Roman"/>
-                        <w:i/>
-                        <w:sz w:val="24"/>
-                      </w:rPr>
-                    </m:ctrlPr>
-                  </m:groupChrPr>
-                  <m:e>
-                    <m:r>
-                      <w:rPr>
-                        <w:rFonts w:ascii="Cambria Math" w:eastAsiaTheme="minorEastAsia" w:hAnsi="Cambria Math" w:cs="Times New Roman"/>
-                        <w:sz w:val="24"/>
-                      </w:rPr>
-                      <m:t>hw_ok</m:t>
-                    </m:r>
-                  </m:e>
-                </m:groupChr>
-              </m:e>
-            </m:box>
-            <m:r>
-              <w:rPr>
-                <w:rFonts w:ascii="Cambria Math" w:eastAsiaTheme="minorEastAsia" w:hAnsi="Cambria Math" w:cs="Times New Roman"/>
-                <w:sz w:val="24"/>
-              </w:rPr>
-              <m:t>senchk</m:t>
-            </m:r>
-          </m:e>
-        </m:d>
-      </m:oMath>
-    </w:p>
-    <w:p>
-      <w:pPr>
-        <w:pStyle w:val="ListParagraph"/>
-        <w:numPr>
-          <w:ilvl w:val="0"/>
-          <w:numId w:val="2"/>
-        </w:numPr>
-        <w:rPr>
-          <w:rFonts w:ascii="Times New Roman" w:eastAsiaTheme="minorEastAsia" w:hAnsi="Times New Roman" w:cs="Times New Roman"/>
-          <w:sz w:val="24"/>
-        </w:rPr>
-      </w:pPr>
-      <m:oMath>
-        <m:r>
-          <m:rPr>
-            <m:sty m:val="p"/>
-          </m:rPr>
-          <w:rPr>
-            <w:rFonts w:ascii="Cambria Math" w:eastAsiaTheme="minorEastAsia" w:hAnsi="Cambria Math" w:cs="Times New Roman"/>
-            <w:sz w:val="24"/>
-          </w:rPr>
-          <m:t>Λ</m:t>
-        </m:r>
-        <m:r>
-          <w:rPr>
-            <w:rFonts w:ascii="Cambria Math" w:eastAsiaTheme="minorEastAsia" w:hAnsi="Cambria Math" w:cs="Times New Roman"/>
-            <w:sz w:val="24"/>
-          </w:rPr>
-          <m:t>={senchk</m:t>
+          <w:rPr>
+            <w:rFonts w:ascii="Cambria Math" w:eastAsiaTheme="minorEastAsia" w:hAnsi="Cambria Math" w:cs="Times New Roman"/>
+            <w:sz w:val="24"/>
+          </w:rPr>
+          <m:t xml:space="preserve"> boot_hw</m:t>
         </m:r>
         <m:box>
           <m:boxPr>
@@ -1268,8 +1003,37 @@
                     <w:rFonts w:ascii="Cambria Math" w:eastAsiaTheme="minorEastAsia" w:hAnsi="Cambria Math" w:cs="Times New Roman"/>
                     <w:sz w:val="24"/>
                   </w:rPr>
-                  <m:t>senok</m:t>
+                  <m:t>h</m:t>
                 </m:r>
+                <m:sSub>
+                  <m:sSubPr>
+                    <m:ctrlPr>
+                      <w:rPr>
+                        <w:rFonts w:ascii="Cambria Math" w:eastAsiaTheme="minorEastAsia" w:hAnsi="Cambria Math" w:cs="Times New Roman"/>
+                        <w:i/>
+                        <w:sz w:val="24"/>
+                      </w:rPr>
+                    </m:ctrlPr>
+                  </m:sSubPr>
+                  <m:e>
+                    <m:r>
+                      <w:rPr>
+                        <w:rFonts w:ascii="Cambria Math" w:eastAsiaTheme="minorEastAsia" w:hAnsi="Cambria Math" w:cs="Times New Roman"/>
+                        <w:sz w:val="24"/>
+                      </w:rPr>
+                      <m:t>w</m:t>
+                    </m:r>
+                  </m:e>
+                  <m:sub>
+                    <m:r>
+                      <w:rPr>
+                        <w:rFonts w:ascii="Cambria Math" w:eastAsiaTheme="minorEastAsia" w:hAnsi="Cambria Math" w:cs="Times New Roman"/>
+                        <w:sz w:val="24"/>
+                      </w:rPr>
+                      <m:t>ok</m:t>
+                    </m:r>
+                  </m:sub>
+                </m:sSub>
               </m:e>
             </m:groupChr>
           </m:e>
@@ -1279,7 +1043,7 @@
             <w:rFonts w:ascii="Cambria Math" w:eastAsiaTheme="minorEastAsia" w:hAnsi="Cambria Math" w:cs="Times New Roman"/>
             <w:sz w:val="24"/>
           </w:rPr>
-          <m:t>tchk}</m:t>
+          <m:t>senchk</m:t>
         </m:r>
       </m:oMath>
     </w:p>
@@ -1297,21 +1061,11 @@
       </w:pPr>
       <m:oMath>
         <m:r>
-          <m:rPr>
-            <m:sty m:val="p"/>
-          </m:rPr>
-          <w:rPr>
-            <w:rFonts w:ascii="Cambria Math" w:eastAsiaTheme="minorEastAsia" w:hAnsi="Cambria Math" w:cs="Times New Roman"/>
-            <w:sz w:val="24"/>
-          </w:rPr>
-          <m:t>Λ</m:t>
-        </m:r>
-        <m:r>
-          <w:rPr>
-            <w:rFonts w:ascii="Cambria Math" w:eastAsiaTheme="minorEastAsia" w:hAnsi="Cambria Math" w:cs="Times New Roman"/>
-            <w:sz w:val="24"/>
-          </w:rPr>
-          <m:t>={tchk</m:t>
+          <w:rPr>
+            <w:rFonts w:ascii="Cambria Math" w:eastAsiaTheme="minorEastAsia" w:hAnsi="Cambria Math" w:cs="Times New Roman"/>
+            <w:sz w:val="24"/>
+          </w:rPr>
+          <m:t>senchk</m:t>
         </m:r>
         <m:box>
           <m:boxPr>
@@ -1343,7 +1097,7 @@
                     <w:rFonts w:ascii="Cambria Math" w:eastAsiaTheme="minorEastAsia" w:hAnsi="Cambria Math" w:cs="Times New Roman"/>
                     <w:sz w:val="24"/>
                   </w:rPr>
-                  <m:t>t_ok</m:t>
+                  <m:t>senok</m:t>
                 </m:r>
               </m:e>
             </m:groupChr>
@@ -1354,7 +1108,7 @@
             <w:rFonts w:ascii="Cambria Math" w:eastAsiaTheme="minorEastAsia" w:hAnsi="Cambria Math" w:cs="Times New Roman"/>
             <w:sz w:val="24"/>
           </w:rPr>
-          <m:t>psichk}</m:t>
+          <m:t>tchk</m:t>
         </m:r>
       </m:oMath>
     </w:p>
@@ -1372,21 +1126,11 @@
       </w:pPr>
       <m:oMath>
         <m:r>
-          <m:rPr>
-            <m:sty m:val="p"/>
-          </m:rPr>
-          <w:rPr>
-            <w:rFonts w:ascii="Cambria Math" w:eastAsiaTheme="minorEastAsia" w:hAnsi="Cambria Math" w:cs="Times New Roman"/>
-            <w:sz w:val="24"/>
-          </w:rPr>
-          <m:t>Λ</m:t>
-        </m:r>
-        <m:r>
-          <w:rPr>
-            <w:rFonts w:ascii="Cambria Math" w:eastAsiaTheme="minorEastAsia" w:hAnsi="Cambria Math" w:cs="Times New Roman"/>
-            <w:sz w:val="24"/>
-          </w:rPr>
-          <m:t>={psichk</m:t>
+          <w:rPr>
+            <w:rFonts w:ascii="Cambria Math" w:eastAsiaTheme="minorEastAsia" w:hAnsi="Cambria Math" w:cs="Times New Roman"/>
+            <w:sz w:val="24"/>
+          </w:rPr>
+          <m:t>tchk</m:t>
         </m:r>
         <m:box>
           <m:boxPr>
@@ -1418,7 +1162,7 @@
                     <w:rFonts w:ascii="Cambria Math" w:eastAsiaTheme="minorEastAsia" w:hAnsi="Cambria Math" w:cs="Times New Roman"/>
                     <w:sz w:val="24"/>
                   </w:rPr>
-                  <m:t>psi_ok</m:t>
+                  <m:t>t_ok</m:t>
                 </m:r>
               </m:e>
             </m:groupChr>
@@ -1429,33 +1173,16 @@
             <w:rFonts w:ascii="Cambria Math" w:eastAsiaTheme="minorEastAsia" w:hAnsi="Cambria Math" w:cs="Times New Roman"/>
             <w:sz w:val="24"/>
           </w:rPr>
-          <m:t>ready}</m:t>
+          <m:t>psichk</m:t>
         </m:r>
       </m:oMath>
     </w:p>
     <w:p>
       <w:pPr>
-        <w:rPr>
-          <w:rFonts w:ascii="Times New Roman" w:eastAsiaTheme="minorEastAsia" w:hAnsi="Times New Roman" w:cs="Times New Roman"/>
-          <w:sz w:val="24"/>
-          <w:u w:val="single"/>
-        </w:rPr>
-      </w:pPr>
-      <w:r>
-        <w:rPr>
-          <w:rFonts w:ascii="Times New Roman" w:eastAsiaTheme="minorEastAsia" w:hAnsi="Times New Roman" w:cs="Times New Roman"/>
-          <w:sz w:val="24"/>
-          <w:u w:val="single"/>
-        </w:rPr>
-        <w:t>Part III</w:t>
-      </w:r>
-    </w:p>
-    <w:p>
-      <w:pPr>
         <w:pStyle w:val="ListParagraph"/>
         <w:numPr>
           <w:ilvl w:val="0"/>
-          <w:numId w:val="3"/>
+          <w:numId w:val="2"/>
         </w:numPr>
         <w:rPr>
           <w:rFonts w:ascii="Times New Roman" w:eastAsiaTheme="minorEastAsia" w:hAnsi="Times New Roman" w:cs="Times New Roman"/>
@@ -1464,110 +1191,11 @@
       </w:pPr>
       <m:oMath>
         <m:r>
-          <m:rPr>
-            <m:sty m:val="p"/>
-          </m:rPr>
-          <w:rPr>
-            <w:rFonts w:ascii="Cambria Math" w:eastAsiaTheme="minorEastAsia" w:hAnsi="Cambria Math" w:cs="Times New Roman"/>
-            <w:sz w:val="24"/>
-          </w:rPr>
-          <m:t>Λ</m:t>
-        </m:r>
-        <m:r>
-          <w:rPr>
-            <w:rFonts w:ascii="Cambria Math" w:eastAsiaTheme="minorEastAsia" w:hAnsi="Cambria Math" w:cs="Times New Roman"/>
-            <w:sz w:val="24"/>
-          </w:rPr>
-          <m:t>=</m:t>
-        </m:r>
-        <m:d>
-          <m:dPr>
-            <m:begChr m:val="{"/>
-            <m:endChr m:val="}"/>
-            <m:ctrlPr>
-              <w:rPr>
-                <w:rFonts w:ascii="Cambria Math" w:eastAsiaTheme="minorEastAsia" w:hAnsi="Cambria Math" w:cs="Times New Roman"/>
-                <w:i/>
-                <w:sz w:val="24"/>
-              </w:rPr>
-            </m:ctrlPr>
-          </m:dPr>
-          <m:e>
-            <m:r>
-              <w:rPr>
-                <w:rFonts w:ascii="Cambria Math" w:eastAsiaTheme="minorEastAsia" w:hAnsi="Cambria Math" w:cs="Times New Roman"/>
-                <w:sz w:val="24"/>
-              </w:rPr>
-              <m:t>→monitoring</m:t>
-            </m:r>
-            <m:box>
-              <m:boxPr>
-                <m:opEmu m:val="1"/>
-                <m:ctrlPr>
-                  <w:rPr>
-                    <w:rFonts w:ascii="Cambria Math" w:eastAsiaTheme="minorEastAsia" w:hAnsi="Cambria Math" w:cs="Times New Roman"/>
-                    <w:i/>
-                    <w:sz w:val="24"/>
-                  </w:rPr>
-                </m:ctrlPr>
-              </m:boxPr>
-              <m:e>
-                <m:groupChr>
-                  <m:groupChrPr>
-                    <m:chr m:val="→"/>
-                    <m:vertJc m:val="bot"/>
-                    <m:ctrlPr>
-                      <w:rPr>
-                        <w:rFonts w:ascii="Cambria Math" w:eastAsiaTheme="minorEastAsia" w:hAnsi="Cambria Math" w:cs="Times New Roman"/>
-                        <w:i/>
-                        <w:sz w:val="24"/>
-                      </w:rPr>
-                    </m:ctrlPr>
-                  </m:groupChrPr>
-                  <m:e/>
-                </m:groupChr>
-              </m:e>
-            </m:box>
-            <m:r>
-              <w:rPr>
-                <w:rFonts w:ascii="Cambria Math" w:eastAsiaTheme="minorEastAsia" w:hAnsi="Cambria Math" w:cs="Times New Roman"/>
-                <w:sz w:val="24"/>
-              </w:rPr>
-              <m:t>monidle</m:t>
-            </m:r>
-          </m:e>
-        </m:d>
-      </m:oMath>
-    </w:p>
-    <w:p>
-      <w:pPr>
-        <w:pStyle w:val="ListParagraph"/>
-        <w:numPr>
-          <w:ilvl w:val="0"/>
-          <w:numId w:val="3"/>
-        </w:numPr>
-        <w:rPr>
-          <w:rFonts w:ascii="Times New Roman" w:eastAsiaTheme="minorEastAsia" w:hAnsi="Times New Roman" w:cs="Times New Roman"/>
-          <w:sz w:val="24"/>
-        </w:rPr>
-      </w:pPr>
-      <m:oMath>
-        <m:r>
-          <m:rPr>
-            <m:sty m:val="p"/>
-          </m:rPr>
-          <w:rPr>
-            <w:rFonts w:ascii="Cambria Math" w:eastAsiaTheme="minorEastAsia" w:hAnsi="Cambria Math" w:cs="Times New Roman"/>
-            <w:sz w:val="24"/>
-          </w:rPr>
-          <m:t>Λ</m:t>
-        </m:r>
-        <m:r>
-          <w:rPr>
-            <w:rFonts w:ascii="Cambria Math" w:eastAsiaTheme="minorEastAsia" w:hAnsi="Cambria Math" w:cs="Times New Roman"/>
-            <w:sz w:val="24"/>
-          </w:rPr>
-          <m:t>={monidle</m:t>
+          <w:rPr>
+            <w:rFonts w:ascii="Cambria Math" w:eastAsiaTheme="minorEastAsia" w:hAnsi="Cambria Math" w:cs="Times New Roman"/>
+            <w:sz w:val="24"/>
+          </w:rPr>
+          <m:t>psichk</m:t>
         </m:r>
         <m:box>
           <m:boxPr>
@@ -1599,21 +1227,7 @@
                     <w:rFonts w:ascii="Cambria Math" w:eastAsiaTheme="minorEastAsia" w:hAnsi="Cambria Math" w:cs="Times New Roman"/>
                     <w:sz w:val="24"/>
                   </w:rPr>
-                  <m:t>n</m:t>
-                </m:r>
-                <m:r>
-                  <w:rPr>
-                    <w:rFonts w:ascii="Cambria Math" w:eastAsiaTheme="minorEastAsia" w:hAnsi="Cambria Math" w:cs="Times New Roman"/>
-                    <w:sz w:val="24"/>
-                  </w:rPr>
-                  <m:t>o_contagion</m:t>
-                </m:r>
-                <m:r>
-                  <w:rPr>
-                    <w:rFonts w:ascii="Cambria Math" w:eastAsiaTheme="minorEastAsia" w:hAnsi="Cambria Math" w:cs="Times New Roman"/>
-                    <w:sz w:val="24"/>
-                  </w:rPr>
-                  <m:t>/[received no contagion]</m:t>
+                  <m:t>psi_ok</m:t>
                 </m:r>
               </m:e>
             </m:groupChr>
@@ -1624,16 +1238,26 @@
             <w:rFonts w:ascii="Cambria Math" w:eastAsiaTheme="minorEastAsia" w:hAnsi="Cambria Math" w:cs="Times New Roman"/>
             <w:sz w:val="24"/>
           </w:rPr>
-          <m:t xml:space="preserve"> regulate_environment</m:t>
-        </m:r>
-        <m:r>
-          <w:rPr>
-            <w:rFonts w:ascii="Cambria Math" w:eastAsiaTheme="minorEastAsia" w:hAnsi="Cambria Math" w:cs="Times New Roman"/>
-            <w:sz w:val="24"/>
-          </w:rPr>
-          <m:t>}</m:t>
+          <m:t>ready</m:t>
         </m:r>
       </m:oMath>
+    </w:p>
+    <w:p>
+      <w:pPr>
+        <w:rPr>
+          <w:rFonts w:ascii="Times New Roman" w:eastAsiaTheme="minorEastAsia" w:hAnsi="Times New Roman" w:cs="Times New Roman"/>
+          <w:sz w:val="24"/>
+          <w:u w:val="single"/>
+        </w:rPr>
+      </w:pPr>
+      <w:r>
+        <w:rPr>
+          <w:rFonts w:ascii="Times New Roman" w:eastAsiaTheme="minorEastAsia" w:hAnsi="Times New Roman" w:cs="Times New Roman"/>
+          <w:sz w:val="24"/>
+          <w:u w:val="single"/>
+        </w:rPr>
+        <w:t>Part III</w:t>
+      </w:r>
     </w:p>
     <w:p>
       <w:pPr>
@@ -1649,28 +1273,11 @@
       </w:pPr>
       <m:oMath>
         <m:r>
-          <m:rPr>
-            <m:sty m:val="p"/>
-          </m:rPr>
-          <w:rPr>
-            <w:rFonts w:ascii="Cambria Math" w:eastAsiaTheme="minorEastAsia" w:hAnsi="Cambria Math" w:cs="Times New Roman"/>
-            <w:sz w:val="24"/>
-          </w:rPr>
-          <m:t>Λ</m:t>
-        </m:r>
-        <m:r>
-          <w:rPr>
-            <w:rFonts w:ascii="Cambria Math" w:eastAsiaTheme="minorEastAsia" w:hAnsi="Cambria Math" w:cs="Times New Roman"/>
-            <w:sz w:val="24"/>
-          </w:rPr>
-          <m:t>={</m:t>
-        </m:r>
-        <m:r>
-          <w:rPr>
-            <w:rFonts w:ascii="Cambria Math" w:eastAsiaTheme="minorEastAsia" w:hAnsi="Cambria Math" w:cs="Times New Roman"/>
-            <w:sz w:val="24"/>
-          </w:rPr>
-          <m:t>regulate_environment</m:t>
+          <w:rPr>
+            <w:rFonts w:ascii="Cambria Math" w:eastAsiaTheme="minorEastAsia" w:hAnsi="Cambria Math" w:cs="Times New Roman"/>
+            <w:sz w:val="24"/>
+          </w:rPr>
+          <m:t>→monitoring</m:t>
         </m:r>
         <m:box>
           <m:boxPr>
@@ -1696,15 +1303,7 @@
                   </w:rPr>
                 </m:ctrlPr>
               </m:groupChrPr>
-              <m:e>
-                <m:r>
-                  <w:rPr>
-                    <w:rFonts w:ascii="Cambria Math" w:eastAsiaTheme="minorEastAsia" w:hAnsi="Cambria Math" w:cs="Times New Roman"/>
-                    <w:sz w:val="24"/>
-                  </w:rPr>
-                  <m:t>after_100ms</m:t>
-                </m:r>
-              </m:e>
+              <m:e/>
             </m:groupChr>
           </m:e>
         </m:box>
@@ -1713,21 +1312,7 @@
             <w:rFonts w:ascii="Cambria Math" w:eastAsiaTheme="minorEastAsia" w:hAnsi="Cambria Math" w:cs="Times New Roman"/>
             <w:sz w:val="24"/>
           </w:rPr>
-          <m:t xml:space="preserve"> </m:t>
-        </m:r>
-        <m:r>
-          <w:rPr>
-            <w:rFonts w:ascii="Cambria Math" w:eastAsiaTheme="minorEastAsia" w:hAnsi="Cambria Math" w:cs="Times New Roman"/>
-            <w:sz w:val="24"/>
-          </w:rPr>
           <m:t>monidle</m:t>
-        </m:r>
-        <m:r>
-          <w:rPr>
-            <w:rFonts w:ascii="Cambria Math" w:eastAsiaTheme="minorEastAsia" w:hAnsi="Cambria Math" w:cs="Times New Roman"/>
-            <w:sz w:val="24"/>
-          </w:rPr>
-          <m:t>}</m:t>
         </m:r>
       </m:oMath>
     </w:p>
@@ -1745,21 +1330,11 @@
       </w:pPr>
       <m:oMath>
         <m:r>
-          <m:rPr>
-            <m:sty m:val="p"/>
-          </m:rPr>
-          <w:rPr>
-            <w:rFonts w:ascii="Cambria Math" w:eastAsiaTheme="minorEastAsia" w:hAnsi="Cambria Math" w:cs="Times New Roman"/>
-            <w:sz w:val="24"/>
-          </w:rPr>
-          <m:t>Λ</m:t>
-        </m:r>
-        <m:r>
-          <w:rPr>
-            <w:rFonts w:ascii="Cambria Math" w:eastAsiaTheme="minorEastAsia" w:hAnsi="Cambria Math" w:cs="Times New Roman"/>
-            <w:sz w:val="24"/>
-          </w:rPr>
-          <m:t>={monidle</m:t>
+          <w:rPr>
+            <w:rFonts w:ascii="Cambria Math" w:eastAsiaTheme="minorEastAsia" w:hAnsi="Cambria Math" w:cs="Times New Roman"/>
+            <w:sz w:val="24"/>
+          </w:rPr>
+          <m:t>monidle</m:t>
         </m:r>
         <m:box>
           <m:boxPr>
@@ -1791,35 +1366,7 @@
                     <w:rFonts w:ascii="Cambria Math" w:eastAsiaTheme="minorEastAsia" w:hAnsi="Cambria Math" w:cs="Times New Roman"/>
                     <w:sz w:val="24"/>
                   </w:rPr>
-                  <m:t>(</m:t>
-                </m:r>
-                <m:r>
-                  <w:rPr>
-                    <w:rFonts w:ascii="Cambria Math" w:eastAsiaTheme="minorEastAsia" w:hAnsi="Cambria Math" w:cs="Times New Roman"/>
-                    <w:sz w:val="24"/>
-                  </w:rPr>
-                  <m:t>contagion</m:t>
-                </m:r>
-                <m:r>
-                  <w:rPr>
-                    <w:rFonts w:ascii="Cambria Math" w:eastAsiaTheme="minorEastAsia" w:hAnsi="Cambria Math" w:cs="Times New Roman"/>
-                    <w:sz w:val="24"/>
-                  </w:rPr>
-                  <m:t>_alert)/(FACILITY_(CRIT_MESG ) )</m:t>
-                </m:r>
-                <m:r>
-                  <w:rPr>
-                    <w:rFonts w:ascii="Cambria Math" w:eastAsiaTheme="minorEastAsia" w:hAnsi="Cambria Math" w:cs="Times New Roman"/>
-                    <w:sz w:val="24"/>
-                  </w:rPr>
-                  <m:t xml:space="preserve">, </m:t>
-                </m:r>
-                <m:r>
-                  <w:rPr>
-                    <w:rFonts w:ascii="Cambria Math" w:eastAsiaTheme="minorEastAsia" w:hAnsi="Cambria Math" w:cs="Times New Roman"/>
-                    <w:sz w:val="24"/>
-                  </w:rPr>
-                  <m:t>Inlcokdown=true</m:t>
+                  <m:t>no_contagion/[received no contagion]</m:t>
                 </m:r>
               </m:e>
             </m:groupChr>
@@ -1830,21 +1377,7 @@
             <w:rFonts w:ascii="Cambria Math" w:eastAsiaTheme="minorEastAsia" w:hAnsi="Cambria Math" w:cs="Times New Roman"/>
             <w:sz w:val="24"/>
           </w:rPr>
-          <m:t xml:space="preserve"> </m:t>
-        </m:r>
-        <m:r>
-          <w:rPr>
-            <w:rFonts w:ascii="Cambria Math" w:eastAsiaTheme="minorEastAsia" w:hAnsi="Cambria Math" w:cs="Times New Roman"/>
-            <w:sz w:val="24"/>
-          </w:rPr>
-          <m:t>lockdown</m:t>
-        </m:r>
-        <m:r>
-          <w:rPr>
-            <w:rFonts w:ascii="Cambria Math" w:eastAsiaTheme="minorEastAsia" w:hAnsi="Cambria Math" w:cs="Times New Roman"/>
-            <w:sz w:val="24"/>
-          </w:rPr>
-          <m:t>}</m:t>
+          <m:t xml:space="preserve"> regulate_environment</m:t>
         </m:r>
       </m:oMath>
     </w:p>
@@ -1862,28 +1395,11 @@
       </w:pPr>
       <m:oMath>
         <m:r>
-          <m:rPr>
-            <m:sty m:val="p"/>
-          </m:rPr>
-          <w:rPr>
-            <w:rFonts w:ascii="Cambria Math" w:eastAsiaTheme="minorEastAsia" w:hAnsi="Cambria Math" w:cs="Times New Roman"/>
-            <w:sz w:val="24"/>
-          </w:rPr>
-          <m:t>Λ</m:t>
-        </m:r>
-        <m:r>
-          <w:rPr>
-            <w:rFonts w:ascii="Cambria Math" w:eastAsiaTheme="minorEastAsia" w:hAnsi="Cambria Math" w:cs="Times New Roman"/>
-            <w:sz w:val="24"/>
-          </w:rPr>
-          <m:t>={</m:t>
-        </m:r>
-        <m:r>
-          <w:rPr>
-            <w:rFonts w:ascii="Cambria Math" w:eastAsiaTheme="minorEastAsia" w:hAnsi="Cambria Math" w:cs="Times New Roman"/>
-            <w:sz w:val="24"/>
-          </w:rPr>
-          <m:t>lockdown</m:t>
+          <w:rPr>
+            <w:rFonts w:ascii="Cambria Math" w:eastAsiaTheme="minorEastAsia" w:hAnsi="Cambria Math" w:cs="Times New Roman"/>
+            <w:sz w:val="24"/>
+          </w:rPr>
+          <m:t>regulate_environment</m:t>
         </m:r>
         <m:box>
           <m:boxPr>
@@ -1915,7 +1431,7 @@
                     <w:rFonts w:ascii="Cambria Math" w:eastAsiaTheme="minorEastAsia" w:hAnsi="Cambria Math" w:cs="Times New Roman"/>
                     <w:sz w:val="24"/>
                   </w:rPr>
-                  <m:t>(purge_succ)/Inlockdown=false</m:t>
+                  <m:t>after_100ms</m:t>
                 </m:r>
               </m:e>
             </m:groupChr>
@@ -1926,7 +1442,7 @@
             <w:rFonts w:ascii="Cambria Math" w:eastAsiaTheme="minorEastAsia" w:hAnsi="Cambria Math" w:cs="Times New Roman"/>
             <w:sz w:val="24"/>
           </w:rPr>
-          <m:t xml:space="preserve"> regulate_environment}</m:t>
+          <m:t xml:space="preserve"> monidle</m:t>
         </m:r>
       </m:oMath>
     </w:p>
@@ -1944,28 +1460,11 @@
       </w:pPr>
       <m:oMath>
         <m:r>
-          <m:rPr>
-            <m:sty m:val="p"/>
-          </m:rPr>
-          <w:rPr>
-            <w:rFonts w:ascii="Cambria Math" w:eastAsiaTheme="minorEastAsia" w:hAnsi="Cambria Math" w:cs="Times New Roman"/>
-            <w:sz w:val="24"/>
-          </w:rPr>
-          <m:t>Λ</m:t>
-        </m:r>
-        <m:r>
-          <w:rPr>
-            <w:rFonts w:ascii="Cambria Math" w:eastAsiaTheme="minorEastAsia" w:hAnsi="Cambria Math" w:cs="Times New Roman"/>
-            <w:sz w:val="24"/>
-          </w:rPr>
-          <m:t>={</m:t>
-        </m:r>
-        <m:r>
-          <w:rPr>
-            <w:rFonts w:ascii="Cambria Math" w:eastAsiaTheme="minorEastAsia" w:hAnsi="Cambria Math" w:cs="Times New Roman"/>
-            <w:sz w:val="24"/>
-          </w:rPr>
-          <m:t>lockdown</m:t>
+          <w:rPr>
+            <w:rFonts w:ascii="Cambria Math" w:eastAsiaTheme="minorEastAsia" w:hAnsi="Cambria Math" w:cs="Times New Roman"/>
+            <w:sz w:val="24"/>
+          </w:rPr>
+          <m:t>monidle</m:t>
         </m:r>
         <m:box>
           <m:boxPr>
@@ -1997,7 +1496,7 @@
                     <w:rFonts w:ascii="Cambria Math" w:eastAsiaTheme="minorEastAsia" w:hAnsi="Cambria Math" w:cs="Times New Roman"/>
                     <w:sz w:val="24"/>
                   </w:rPr>
-                  <m:t>[Inlockdown = true]</m:t>
+                  <m:t>(contagion_alert)/(FACILITY_(CRIT_MESG ) ), Inlcokdown=true</m:t>
                 </m:r>
               </m:e>
             </m:groupChr>
@@ -2008,21 +1507,7 @@
             <w:rFonts w:ascii="Cambria Math" w:eastAsiaTheme="minorEastAsia" w:hAnsi="Cambria Math" w:cs="Times New Roman"/>
             <w:sz w:val="24"/>
           </w:rPr>
-          <m:t xml:space="preserve"> </m:t>
-        </m:r>
-        <m:r>
-          <w:rPr>
-            <w:rFonts w:ascii="Cambria Math" w:eastAsiaTheme="minorEastAsia" w:hAnsi="Cambria Math" w:cs="Times New Roman"/>
-            <w:sz w:val="24"/>
-          </w:rPr>
-          <m:t>lockdown</m:t>
-        </m:r>
-        <m:r>
-          <w:rPr>
-            <w:rFonts w:ascii="Cambria Math" w:eastAsiaTheme="minorEastAsia" w:hAnsi="Cambria Math" w:cs="Times New Roman"/>
-            <w:sz w:val="24"/>
-          </w:rPr>
-          <m:t>}</m:t>
+          <m:t xml:space="preserve"> lockdown</m:t>
         </m:r>
       </m:oMath>
     </w:p>
@@ -2036,33 +1521,15 @@
         <w:rPr>
           <w:rFonts w:ascii="Times New Roman" w:eastAsiaTheme="minorEastAsia" w:hAnsi="Times New Roman" w:cs="Times New Roman"/>
           <w:sz w:val="24"/>
-          <w:u w:val="single"/>
         </w:rPr>
       </w:pPr>
       <m:oMath>
         <m:r>
-          <m:rPr>
-            <m:sty m:val="p"/>
-          </m:rPr>
-          <w:rPr>
-            <w:rFonts w:ascii="Cambria Math" w:eastAsiaTheme="minorEastAsia" w:hAnsi="Cambria Math" w:cs="Times New Roman"/>
-            <w:sz w:val="24"/>
-          </w:rPr>
-          <m:t>Λ</m:t>
-        </m:r>
-        <m:r>
-          <w:rPr>
-            <w:rFonts w:ascii="Cambria Math" w:eastAsiaTheme="minorEastAsia" w:hAnsi="Cambria Math" w:cs="Times New Roman"/>
-            <w:sz w:val="24"/>
-          </w:rPr>
-          <m:t>={</m:t>
-        </m:r>
-        <m:r>
-          <w:rPr>
-            <w:rFonts w:ascii="Cambria Math" w:eastAsiaTheme="minorEastAsia" w:hAnsi="Cambria Math" w:cs="Times New Roman"/>
-            <w:sz w:val="24"/>
-          </w:rPr>
-          <m:t>monitoring</m:t>
+          <w:rPr>
+            <w:rFonts w:ascii="Cambria Math" w:eastAsiaTheme="minorEastAsia" w:hAnsi="Cambria Math" w:cs="Times New Roman"/>
+            <w:sz w:val="24"/>
+          </w:rPr>
+          <m:t>lockdown</m:t>
         </m:r>
         <m:box>
           <m:boxPr>
@@ -2094,7 +1561,7 @@
                     <w:rFonts w:ascii="Cambria Math" w:eastAsiaTheme="minorEastAsia" w:hAnsi="Cambria Math" w:cs="Times New Roman"/>
                     <w:sz w:val="24"/>
                   </w:rPr>
-                  <m:t>[Inlockdown=true]</m:t>
+                  <m:t>(purge_succ)/Inlockdown=false</m:t>
                 </m:r>
               </m:e>
             </m:groupChr>
@@ -2105,48 +1572,16 @@
             <w:rFonts w:ascii="Cambria Math" w:eastAsiaTheme="minorEastAsia" w:hAnsi="Cambria Math" w:cs="Times New Roman"/>
             <w:sz w:val="24"/>
           </w:rPr>
-          <m:t xml:space="preserve"> error_diagnosis</m:t>
-        </m:r>
-        <m:r>
-          <w:rPr>
-            <w:rFonts w:ascii="Cambria Math" w:eastAsiaTheme="minorEastAsia" w:hAnsi="Cambria Math" w:cs="Times New Roman"/>
-            <w:sz w:val="24"/>
-          </w:rPr>
-          <m:t xml:space="preserve"> </m:t>
+          <m:t xml:space="preserve"> regulate_environment</m:t>
         </m:r>
       </m:oMath>
     </w:p>
     <w:p>
       <w:pPr>
-        <w:rPr>
-          <w:rFonts w:ascii="Times New Roman" w:eastAsiaTheme="minorEastAsia" w:hAnsi="Times New Roman" w:cs="Times New Roman"/>
-          <w:sz w:val="24"/>
-          <w:u w:val="single"/>
-        </w:rPr>
-      </w:pPr>
-      <w:r>
-        <w:rPr>
-          <w:rFonts w:ascii="Times New Roman" w:eastAsiaTheme="minorEastAsia" w:hAnsi="Times New Roman" w:cs="Times New Roman"/>
-          <w:sz w:val="24"/>
-        </w:rPr>
-        <w:lastRenderedPageBreak/>
-        <w:t xml:space="preserve"> </w:t>
-      </w:r>
-      <w:r>
-        <w:rPr>
-          <w:rFonts w:ascii="Times New Roman" w:eastAsiaTheme="minorEastAsia" w:hAnsi="Times New Roman" w:cs="Times New Roman"/>
-          <w:sz w:val="24"/>
-          <w:u w:val="single"/>
-        </w:rPr>
-        <w:t>Part IV</w:t>
-      </w:r>
-    </w:p>
-    <w:p>
-      <w:pPr>
         <w:pStyle w:val="ListParagraph"/>
         <w:numPr>
           <w:ilvl w:val="0"/>
-          <w:numId w:val="6"/>
+          <w:numId w:val="3"/>
         </w:numPr>
         <w:rPr>
           <w:rFonts w:ascii="Times New Roman" w:eastAsiaTheme="minorEastAsia" w:hAnsi="Times New Roman" w:cs="Times New Roman"/>
@@ -2155,28 +1590,11 @@
       </w:pPr>
       <m:oMath>
         <m:r>
-          <m:rPr>
-            <m:sty m:val="p"/>
-          </m:rPr>
-          <w:rPr>
-            <w:rFonts w:ascii="Cambria Math" w:eastAsiaTheme="minorEastAsia" w:hAnsi="Cambria Math" w:cs="Times New Roman"/>
-            <w:sz w:val="24"/>
-          </w:rPr>
-          <m:t>Λ</m:t>
-        </m:r>
-        <m:r>
-          <w:rPr>
-            <w:rFonts w:ascii="Cambria Math" w:eastAsiaTheme="minorEastAsia" w:hAnsi="Cambria Math" w:cs="Times New Roman"/>
-            <w:sz w:val="24"/>
-          </w:rPr>
-          <m:t>={</m:t>
-        </m:r>
-        <m:r>
-          <w:rPr>
-            <w:rFonts w:ascii="Cambria Math" w:eastAsiaTheme="minorEastAsia" w:hAnsi="Cambria Math" w:cs="Times New Roman"/>
-            <w:sz w:val="24"/>
-          </w:rPr>
-          <m:t>→lockdown</m:t>
+          <w:rPr>
+            <w:rFonts w:ascii="Cambria Math" w:eastAsiaTheme="minorEastAsia" w:hAnsi="Cambria Math" w:cs="Times New Roman"/>
+            <w:sz w:val="24"/>
+          </w:rPr>
+          <m:t>lockdown</m:t>
         </m:r>
         <m:box>
           <m:boxPr>
@@ -2202,7 +1620,15 @@
                   </w:rPr>
                 </m:ctrlPr>
               </m:groupChrPr>
-              <m:e/>
+              <m:e>
+                <m:r>
+                  <w:rPr>
+                    <w:rFonts w:ascii="Cambria Math" w:eastAsiaTheme="minorEastAsia" w:hAnsi="Cambria Math" w:cs="Times New Roman"/>
+                    <w:sz w:val="24"/>
+                  </w:rPr>
+                  <m:t>[Inlockdown = true]</m:t>
+                </m:r>
+              </m:e>
             </m:groupChr>
           </m:e>
         </m:box>
@@ -2211,23 +1637,142 @@
             <w:rFonts w:ascii="Cambria Math" w:eastAsiaTheme="minorEastAsia" w:hAnsi="Cambria Math" w:cs="Times New Roman"/>
             <w:sz w:val="24"/>
           </w:rPr>
-          <m:t xml:space="preserve"> </m:t>
-        </m:r>
-        <m:r>
-          <w:rPr>
-            <w:rFonts w:ascii="Cambria Math" w:eastAsiaTheme="minorEastAsia" w:hAnsi="Cambria Math" w:cs="Times New Roman"/>
-            <w:sz w:val="24"/>
-          </w:rPr>
-          <m:t>prep_vpurge</m:t>
-        </m:r>
-        <m:r>
-          <w:rPr>
-            <w:rFonts w:ascii="Cambria Math" w:eastAsiaTheme="minorEastAsia" w:hAnsi="Cambria Math" w:cs="Times New Roman"/>
-            <w:sz w:val="24"/>
-          </w:rPr>
-          <m:t>}</m:t>
+          <m:t xml:space="preserve"> lockdown</m:t>
         </m:r>
       </m:oMath>
+    </w:p>
+    <w:p>
+      <w:pPr>
+        <w:pStyle w:val="ListParagraph"/>
+        <w:numPr>
+          <w:ilvl w:val="0"/>
+          <w:numId w:val="3"/>
+        </w:numPr>
+        <w:rPr>
+          <w:rFonts w:ascii="Times New Roman" w:eastAsiaTheme="minorEastAsia" w:hAnsi="Times New Roman" w:cs="Times New Roman"/>
+          <w:sz w:val="24"/>
+          <w:u w:val="single"/>
+        </w:rPr>
+      </w:pPr>
+      <m:oMath>
+        <m:r>
+          <w:rPr>
+            <w:rFonts w:ascii="Cambria Math" w:eastAsiaTheme="minorEastAsia" w:hAnsi="Cambria Math" w:cs="Times New Roman"/>
+            <w:sz w:val="24"/>
+          </w:rPr>
+          <m:t>monitoring</m:t>
+        </m:r>
+        <m:box>
+          <m:boxPr>
+            <m:opEmu m:val="1"/>
+            <m:ctrlPr>
+              <w:rPr>
+                <w:rFonts w:ascii="Cambria Math" w:eastAsiaTheme="minorEastAsia" w:hAnsi="Cambria Math" w:cs="Times New Roman"/>
+                <w:i/>
+                <w:sz w:val="24"/>
+              </w:rPr>
+            </m:ctrlPr>
+          </m:boxPr>
+          <m:e>
+            <m:groupChr>
+              <m:groupChrPr>
+                <m:chr m:val="→"/>
+                <m:vertJc m:val="bot"/>
+                <m:ctrlPr>
+                  <w:rPr>
+                    <w:rFonts w:ascii="Cambria Math" w:eastAsiaTheme="minorEastAsia" w:hAnsi="Cambria Math" w:cs="Times New Roman"/>
+                    <w:i/>
+                    <w:sz w:val="24"/>
+                  </w:rPr>
+                </m:ctrlPr>
+              </m:groupChrPr>
+              <m:e>
+                <m:r>
+                  <w:rPr>
+                    <w:rFonts w:ascii="Cambria Math" w:eastAsiaTheme="minorEastAsia" w:hAnsi="Cambria Math" w:cs="Times New Roman"/>
+                    <w:sz w:val="24"/>
+                  </w:rPr>
+                  <m:t>[Inlockdown=true]</m:t>
+                </m:r>
+              </m:e>
+            </m:groupChr>
+          </m:e>
+        </m:box>
+        <m:r>
+          <w:rPr>
+            <w:rFonts w:ascii="Cambria Math" w:eastAsiaTheme="minorEastAsia" w:hAnsi="Cambria Math" w:cs="Times New Roman"/>
+            <w:sz w:val="24"/>
+          </w:rPr>
+          <m:t xml:space="preserve"> error_diagnosis</m:t>
+        </m:r>
+      </m:oMath>
+    </w:p>
+    <w:p>
+      <w:pPr>
+        <w:rPr>
+          <w:rFonts w:ascii="Times New Roman" w:eastAsiaTheme="minorEastAsia" w:hAnsi="Times New Roman" w:cs="Times New Roman"/>
+          <w:sz w:val="24"/>
+          <w:u w:val="single"/>
+        </w:rPr>
+      </w:pPr>
+      <w:r>
+        <w:rPr>
+          <w:rFonts w:ascii="Times New Roman" w:eastAsiaTheme="minorEastAsia" w:hAnsi="Times New Roman" w:cs="Times New Roman"/>
+          <w:sz w:val="24"/>
+        </w:rPr>
+        <w:lastRenderedPageBreak/>
+        <w:t xml:space="preserve"> </w:t>
+      </w:r>
+      <w:r>
+        <w:rPr>
+          <w:rFonts w:ascii="Times New Roman" w:eastAsiaTheme="minorEastAsia" w:hAnsi="Times New Roman" w:cs="Times New Roman"/>
+          <w:sz w:val="24"/>
+          <w:u w:val="single"/>
+        </w:rPr>
+        <w:t>Part IV</w:t>
+      </w:r>
+      <w:r>
+        <w:rPr>
+          <w:rFonts w:ascii="Times New Roman" w:eastAsiaTheme="minorEastAsia" w:hAnsi="Times New Roman" w:cs="Times New Roman"/>
+          <w:sz w:val="24"/>
+          <w:u w:val="single"/>
+        </w:rPr>
+        <w:t xml:space="preserve"> </w:t>
+      </w:r>
+      <w:r>
+        <w:rPr>
+          <w:rFonts w:ascii="Times New Roman" w:eastAsiaTheme="minorEastAsia" w:hAnsi="Times New Roman" w:cs="Times New Roman"/>
+          <w:sz w:val="24"/>
+          <w:u w:val="single"/>
+        </w:rPr>
+        <w:t>(</w:t>
+      </w:r>
+      <w:r>
+        <w:rPr>
+          <w:rFonts w:ascii="Times New Roman" w:eastAsiaTheme="minorEastAsia" w:hAnsi="Times New Roman" w:cs="Times New Roman"/>
+          <w:color w:val="FF0000"/>
+          <w:sz w:val="24"/>
+          <w:u w:val="single"/>
+        </w:rPr>
+        <w:t>NEEDS REVIEW</w:t>
+      </w:r>
+      <w:r>
+        <w:rPr>
+          <w:rFonts w:ascii="Times New Roman" w:eastAsiaTheme="minorEastAsia" w:hAnsi="Times New Roman" w:cs="Times New Roman"/>
+          <w:color w:val="FF0000"/>
+          <w:sz w:val="24"/>
+          <w:u w:val="single"/>
+        </w:rPr>
+        <w:t xml:space="preserve"> AND INCOMPLETE</w:t>
+      </w:r>
+      <w:r>
+        <w:rPr>
+          <w:rFonts w:ascii="Times New Roman" w:eastAsiaTheme="minorEastAsia" w:hAnsi="Times New Roman" w:cs="Times New Roman"/>
+          <w:sz w:val="24"/>
+          <w:u w:val="single"/>
+        </w:rPr>
+        <w:t>)</w:t>
+      </w:r>
     </w:p>
     <w:p>
       <w:pPr>
@@ -2243,22 +1788,62 @@
       </w:pPr>
       <m:oMath>
         <m:r>
-          <m:rPr>
-            <m:sty m:val="p"/>
-          </m:rPr>
-          <w:rPr>
-            <w:rFonts w:ascii="Cambria Math" w:eastAsiaTheme="minorEastAsia" w:hAnsi="Cambria Math" w:cs="Times New Roman"/>
-            <w:sz w:val="24"/>
-          </w:rPr>
-          <m:t>Λ</m:t>
-        </m:r>
-        <m:r>
-          <w:rPr>
-            <w:rFonts w:ascii="Cambria Math" w:eastAsiaTheme="minorEastAsia" w:hAnsi="Cambria Math" w:cs="Times New Roman"/>
-            <w:sz w:val="24"/>
-          </w:rPr>
-          <m:t>={</m:t>
-        </m:r>
+          <w:rPr>
+            <w:rFonts w:ascii="Cambria Math" w:eastAsiaTheme="minorEastAsia" w:hAnsi="Cambria Math" w:cs="Times New Roman"/>
+            <w:sz w:val="24"/>
+          </w:rPr>
+          <m:t>→lockdown</m:t>
+        </m:r>
+        <m:box>
+          <m:boxPr>
+            <m:opEmu m:val="1"/>
+            <m:ctrlPr>
+              <w:rPr>
+                <w:rFonts w:ascii="Cambria Math" w:eastAsiaTheme="minorEastAsia" w:hAnsi="Cambria Math" w:cs="Times New Roman"/>
+                <w:i/>
+                <w:sz w:val="24"/>
+              </w:rPr>
+            </m:ctrlPr>
+          </m:boxPr>
+          <m:e>
+            <m:groupChr>
+              <m:groupChrPr>
+                <m:chr m:val="→"/>
+                <m:vertJc m:val="bot"/>
+                <m:ctrlPr>
+                  <w:rPr>
+                    <w:rFonts w:ascii="Cambria Math" w:eastAsiaTheme="minorEastAsia" w:hAnsi="Cambria Math" w:cs="Times New Roman"/>
+                    <w:i/>
+                    <w:sz w:val="24"/>
+                  </w:rPr>
+                </m:ctrlPr>
+              </m:groupChrPr>
+              <m:e/>
+            </m:groupChr>
+          </m:e>
+        </m:box>
+        <m:r>
+          <w:rPr>
+            <w:rFonts w:ascii="Cambria Math" w:eastAsiaTheme="minorEastAsia" w:hAnsi="Cambria Math" w:cs="Times New Roman"/>
+            <w:sz w:val="24"/>
+          </w:rPr>
+          <m:t xml:space="preserve"> prep_vpurge</m:t>
+        </m:r>
+      </m:oMath>
+    </w:p>
+    <w:p>
+      <w:pPr>
+        <w:pStyle w:val="ListParagraph"/>
+        <w:numPr>
+          <w:ilvl w:val="0"/>
+          <w:numId w:val="6"/>
+        </w:numPr>
+        <w:rPr>
+          <w:rFonts w:ascii="Times New Roman" w:eastAsiaTheme="minorEastAsia" w:hAnsi="Times New Roman" w:cs="Times New Roman"/>
+          <w:sz w:val="24"/>
+        </w:rPr>
+      </w:pPr>
+      <m:oMath>
         <m:r>
           <w:rPr>
             <w:rFonts w:ascii="Cambria Math" w:eastAsiaTheme="minorEastAsia" w:hAnsi="Cambria Math" w:cs="Times New Roman"/>
@@ -2373,80 +1958,9 @@
             <w:rFonts w:ascii="Cambria Math" w:eastAsiaTheme="minorEastAsia" w:hAnsi="Cambria Math" w:cs="Times New Roman"/>
             <w:sz w:val="24"/>
           </w:rPr>
-          <m:t>alt_</m:t>
-        </m:r>
-        <m:r>
-          <w:rPr>
-            <w:rFonts w:ascii="Cambria Math" w:eastAsiaTheme="minorEastAsia" w:hAnsi="Cambria Math" w:cs="Times New Roman"/>
-            <w:sz w:val="24"/>
-          </w:rPr>
-          <m:t>temp</m:t>
-        </m:r>
-        <m:r>
-          <w:rPr>
-            <w:rFonts w:ascii="Cambria Math" w:eastAsiaTheme="minorEastAsia" w:hAnsi="Cambria Math" w:cs="Times New Roman"/>
-            <w:sz w:val="24"/>
-          </w:rPr>
-          <m:t>,</m:t>
+          <m:t>alt_temp,</m:t>
         </m:r>
       </m:oMath>
-    </w:p>
-    <w:p>
-      <w:pPr>
-        <w:rPr>
-          <w:rFonts w:ascii="Times New Roman" w:eastAsiaTheme="minorEastAsia" w:hAnsi="Times New Roman" w:cs="Times New Roman"/>
-          <w:sz w:val="24"/>
-        </w:rPr>
-      </w:pPr>
-      <w:bookmarkStart w:id="0" w:name="_GoBack"/>
-      <w:bookmarkEnd w:id="0"/>
-      <m:oMathPara>
-        <m:oMath>
-          <m:r>
-            <w:rPr>
-              <w:rFonts w:ascii="Cambria Math" w:eastAsiaTheme="minorEastAsia" w:hAnsi="Cambria Math" w:cs="Times New Roman"/>
-              <w:sz w:val="24"/>
-            </w:rPr>
-            <m:t>p</m:t>
-          </m:r>
-          <m:r>
-            <w:rPr>
-              <w:rFonts w:ascii="Cambria Math" w:eastAsiaTheme="minorEastAsia" w:hAnsi="Cambria Math" w:cs="Times New Roman"/>
-              <w:sz w:val="24"/>
-            </w:rPr>
-            <m:t>rep_vpurge</m:t>
-          </m:r>
-          <m:groupChr>
-            <m:groupChrPr>
-              <m:chr m:val="→"/>
-              <m:vertJc m:val="bot"/>
-              <m:ctrlPr>
-                <w:rPr>
-                  <w:rFonts w:ascii="Cambria Math" w:eastAsiaTheme="minorEastAsia" w:hAnsi="Cambria Math" w:cs="Times New Roman"/>
-                  <w:i/>
-                  <w:sz w:val="24"/>
-                </w:rPr>
-              </m:ctrlPr>
-            </m:groupChrPr>
-            <m:e>
-              <m:r>
-                <w:rPr>
-                  <w:rFonts w:ascii="Cambria Math" w:eastAsiaTheme="minorEastAsia" w:hAnsi="Cambria Math" w:cs="Times New Roman"/>
-                  <w:sz w:val="24"/>
-                </w:rPr>
-                <m:t>initiate_purge/lock_doors</m:t>
-              </m:r>
-            </m:e>
-          </m:groupChr>
-          <m:r>
-            <w:rPr>
-              <w:rFonts w:ascii="Cambria Math" w:eastAsiaTheme="minorEastAsia" w:hAnsi="Cambria Math" w:cs="Times New Roman"/>
-              <w:sz w:val="24"/>
-            </w:rPr>
-            <m:t>alt_psi}</m:t>
-          </m:r>
-        </m:oMath>
-      </m:oMathPara>
     </w:p>
     <w:p>
       <w:pPr>
@@ -2460,6 +1974,44 @@
           <w:sz w:val="24"/>
         </w:rPr>
       </w:pPr>
+      <m:oMath>
+        <m:r>
+          <w:rPr>
+            <w:rFonts w:ascii="Cambria Math" w:eastAsiaTheme="minorEastAsia" w:hAnsi="Cambria Math" w:cs="Times New Roman"/>
+            <w:sz w:val="24"/>
+          </w:rPr>
+          <m:t>prep_vpurge</m:t>
+        </m:r>
+        <m:groupChr>
+          <m:groupChrPr>
+            <m:chr m:val="→"/>
+            <m:vertJc m:val="bot"/>
+            <m:ctrlPr>
+              <w:rPr>
+                <w:rFonts w:ascii="Cambria Math" w:eastAsiaTheme="minorEastAsia" w:hAnsi="Cambria Math" w:cs="Times New Roman"/>
+                <w:i/>
+                <w:sz w:val="24"/>
+              </w:rPr>
+            </m:ctrlPr>
+          </m:groupChrPr>
+          <m:e>
+            <m:r>
+              <w:rPr>
+                <w:rFonts w:ascii="Cambria Math" w:eastAsiaTheme="minorEastAsia" w:hAnsi="Cambria Math" w:cs="Times New Roman"/>
+                <w:sz w:val="24"/>
+              </w:rPr>
+              <m:t>initiate_purge/lock_doors</m:t>
+            </m:r>
+          </m:e>
+        </m:groupChr>
+        <m:r>
+          <w:rPr>
+            <w:rFonts w:ascii="Cambria Math" w:eastAsiaTheme="minorEastAsia" w:hAnsi="Cambria Math" w:cs="Times New Roman"/>
+            <w:sz w:val="24"/>
+          </w:rPr>
+          <m:t>alt_psi</m:t>
+        </m:r>
+      </m:oMath>
     </w:p>
     <w:p>
       <w:pPr>
@@ -2474,23 +2026,6 @@
         </w:rPr>
       </w:pPr>
       <m:oMath>
-        <m:r>
-          <m:rPr>
-            <m:sty m:val="p"/>
-          </m:rPr>
-          <w:rPr>
-            <w:rFonts w:ascii="Cambria Math" w:eastAsiaTheme="minorEastAsia" w:hAnsi="Cambria Math" w:cs="Times New Roman"/>
-            <w:sz w:val="24"/>
-          </w:rPr>
-          <m:t>Λ</m:t>
-        </m:r>
-        <m:r>
-          <w:rPr>
-            <w:rFonts w:ascii="Cambria Math" w:eastAsiaTheme="minorEastAsia" w:hAnsi="Cambria Math" w:cs="Times New Roman"/>
-            <w:sz w:val="24"/>
-          </w:rPr>
-          <m:t>={</m:t>
-        </m:r>
         <m:r>
           <w:rPr>
             <w:rFonts w:ascii="Cambria Math" w:eastAsiaTheme="minorEastAsia" w:hAnsi="Cambria Math" w:cs="Times New Roman"/>
@@ -2528,28 +2063,7 @@
                     <w:rFonts w:ascii="Cambria Math" w:eastAsiaTheme="minorEastAsia" w:hAnsi="Cambria Math" w:cs="Times New Roman"/>
                     <w:sz w:val="24"/>
                   </w:rPr>
-                  <m:t>tcy</m:t>
-                </m:r>
-                <m:r>
-                  <w:rPr>
-                    <w:rFonts w:ascii="Cambria Math" w:eastAsiaTheme="minorEastAsia" w:hAnsi="Cambria Math" w:cs="Times New Roman"/>
-                    <w:sz w:val="24"/>
-                  </w:rPr>
-                  <m:t>c_comp</m:t>
-                </m:r>
-                <m:r>
-                  <w:rPr>
-                    <w:rFonts w:ascii="Cambria Math" w:eastAsiaTheme="minorEastAsia" w:hAnsi="Cambria Math" w:cs="Times New Roman"/>
-                    <w:sz w:val="24"/>
-                  </w:rPr>
-                  <m:t>,   psicy</m:t>
-                </m:r>
-                <m:r>
-                  <w:rPr>
-                    <w:rFonts w:ascii="Cambria Math" w:eastAsiaTheme="minorEastAsia" w:hAnsi="Cambria Math" w:cs="Times New Roman"/>
-                    <w:sz w:val="24"/>
-                  </w:rPr>
-                  <m:t>c_comp</m:t>
+                  <m:t>tcyc_comp,   psicyc_comp</m:t>
                 </m:r>
               </m:e>
             </m:groupChr>
@@ -2560,28 +2074,7 @@
             <w:rFonts w:ascii="Cambria Math" w:eastAsiaTheme="minorEastAsia" w:hAnsi="Cambria Math" w:cs="Times New Roman"/>
             <w:sz w:val="24"/>
           </w:rPr>
-          <m:t xml:space="preserve"> </m:t>
-        </m:r>
-        <m:r>
-          <w:rPr>
-            <w:rFonts w:ascii="Cambria Math" w:eastAsiaTheme="minorEastAsia" w:hAnsi="Cambria Math" w:cs="Times New Roman"/>
-            <w:sz w:val="24"/>
-          </w:rPr>
-          <m:t>risk_assess</m:t>
-        </m:r>
-        <m:r>
-          <w:rPr>
-            <w:rFonts w:ascii="Cambria Math" w:eastAsiaTheme="minorEastAsia" w:hAnsi="Cambria Math" w:cs="Times New Roman"/>
-            <w:sz w:val="24"/>
-          </w:rPr>
-          <m:t xml:space="preserve"> </m:t>
-        </m:r>
-        <m:r>
-          <w:rPr>
-            <w:rFonts w:ascii="Cambria Math" w:eastAsiaTheme="minorEastAsia" w:hAnsi="Cambria Math" w:cs="Times New Roman"/>
-            <w:sz w:val="24"/>
-          </w:rPr>
-          <m:t>}</m:t>
+          <m:t xml:space="preserve"> risk_assess </m:t>
         </m:r>
       </m:oMath>
     </w:p>
@@ -2598,23 +2091,6 @@
         </w:rPr>
       </w:pPr>
       <m:oMath>
-        <m:r>
-          <m:rPr>
-            <m:sty m:val="p"/>
-          </m:rPr>
-          <w:rPr>
-            <w:rFonts w:ascii="Cambria Math" w:eastAsiaTheme="minorEastAsia" w:hAnsi="Cambria Math" w:cs="Times New Roman"/>
-            <w:sz w:val="24"/>
-          </w:rPr>
-          <m:t>Λ</m:t>
-        </m:r>
-        <m:r>
-          <w:rPr>
-            <w:rFonts w:ascii="Cambria Math" w:eastAsiaTheme="minorEastAsia" w:hAnsi="Cambria Math" w:cs="Times New Roman"/>
-            <w:sz w:val="24"/>
-          </w:rPr>
-          <m:t>={</m:t>
-        </m:r>
         <m:r>
           <w:rPr>
             <w:rFonts w:ascii="Cambria Math" w:eastAsiaTheme="minorEastAsia" w:hAnsi="Cambria Math" w:cs="Times New Roman"/>
@@ -2680,13 +2156,6 @@
           </w:rPr>
           <m:t>prer_vpurge</m:t>
         </m:r>
-        <m:r>
-          <w:rPr>
-            <w:rFonts w:ascii="Cambria Math" w:eastAsiaTheme="minorEastAsia" w:hAnsi="Cambria Math" w:cs="Times New Roman"/>
-            <w:sz w:val="24"/>
-          </w:rPr>
-          <m:t>}</m:t>
-        </m:r>
       </m:oMath>
     </w:p>
     <w:p>
@@ -2702,23 +2171,6 @@
         </w:rPr>
       </w:pPr>
       <m:oMath>
-        <m:r>
-          <m:rPr>
-            <m:sty m:val="p"/>
-          </m:rPr>
-          <w:rPr>
-            <w:rFonts w:ascii="Cambria Math" w:eastAsiaTheme="minorEastAsia" w:hAnsi="Cambria Math" w:cs="Times New Roman"/>
-            <w:sz w:val="24"/>
-          </w:rPr>
-          <m:t>Λ</m:t>
-        </m:r>
-        <m:r>
-          <w:rPr>
-            <w:rFonts w:ascii="Cambria Math" w:eastAsiaTheme="minorEastAsia" w:hAnsi="Cambria Math" w:cs="Times New Roman"/>
-            <w:sz w:val="24"/>
-          </w:rPr>
-          <m:t>={</m:t>
-        </m:r>
         <m:r>
           <w:rPr>
             <w:rFonts w:ascii="Cambria Math" w:eastAsiaTheme="minorEastAsia" w:hAnsi="Cambria Math" w:cs="Times New Roman"/>
@@ -2767,7 +2219,7 @@
             <w:rFonts w:ascii="Cambria Math" w:eastAsiaTheme="minorEastAsia" w:hAnsi="Cambria Math" w:cs="Times New Roman"/>
             <w:sz w:val="24"/>
           </w:rPr>
-          <m:t xml:space="preserve"> regulate_environment}</m:t>
+          <m:t xml:space="preserve"> regulate_environment</m:t>
         </m:r>
       </m:oMath>
     </w:p>
@@ -2787,19 +2239,310 @@
         </w:rPr>
         <w:t>Part V</w:t>
       </w:r>
+      <w:bookmarkStart w:id="0" w:name="_GoBack"/>
+      <w:bookmarkEnd w:id="0"/>
     </w:p>
     <w:p>
       <w:pPr>
         <w:pStyle w:val="ListParagraph"/>
         <w:numPr>
           <w:ilvl w:val="0"/>
-          <w:numId w:val="7"/>
+          <w:numId w:val="8"/>
         </w:numPr>
         <w:rPr>
           <w:rFonts w:ascii="Times New Roman" w:eastAsiaTheme="minorEastAsia" w:hAnsi="Times New Roman" w:cs="Times New Roman"/>
           <w:sz w:val="24"/>
         </w:rPr>
       </w:pPr>
+      <m:oMath>
+        <m:r>
+          <w:rPr>
+            <w:rFonts w:ascii="Cambria Math" w:eastAsiaTheme="minorEastAsia" w:hAnsi="Cambria Math" w:cs="Times New Roman"/>
+            <w:sz w:val="24"/>
+          </w:rPr>
+          <m:t>→error_diagnosis</m:t>
+        </m:r>
+        <m:box>
+          <m:boxPr>
+            <m:opEmu m:val="1"/>
+            <m:ctrlPr>
+              <w:rPr>
+                <w:rFonts w:ascii="Cambria Math" w:eastAsiaTheme="minorEastAsia" w:hAnsi="Cambria Math" w:cs="Times New Roman"/>
+                <w:i/>
+                <w:sz w:val="24"/>
+              </w:rPr>
+            </m:ctrlPr>
+          </m:boxPr>
+          <m:e>
+            <m:groupChr>
+              <m:groupChrPr>
+                <m:chr m:val="→"/>
+                <m:vertJc m:val="bot"/>
+                <m:ctrlPr>
+                  <w:rPr>
+                    <w:rFonts w:ascii="Cambria Math" w:eastAsiaTheme="minorEastAsia" w:hAnsi="Cambria Math" w:cs="Times New Roman"/>
+                    <w:i/>
+                    <w:sz w:val="24"/>
+                  </w:rPr>
+                </m:ctrlPr>
+              </m:groupChrPr>
+              <m:e/>
+            </m:groupChr>
+          </m:e>
+        </m:box>
+        <m:r>
+          <w:rPr>
+            <w:rFonts w:ascii="Cambria Math" w:eastAsiaTheme="minorEastAsia" w:hAnsi="Cambria Math" w:cs="Times New Roman"/>
+            <w:sz w:val="24"/>
+          </w:rPr>
+          <m:t xml:space="preserve"> error_rcv</m:t>
+        </m:r>
+      </m:oMath>
+    </w:p>
+    <w:p>
+      <w:pPr>
+        <w:pStyle w:val="ListParagraph"/>
+        <w:numPr>
+          <w:ilvl w:val="0"/>
+          <w:numId w:val="8"/>
+        </w:numPr>
+        <w:rPr>
+          <w:rFonts w:ascii="Times New Roman" w:eastAsiaTheme="minorEastAsia" w:hAnsi="Times New Roman" w:cs="Times New Roman"/>
+          <w:sz w:val="24"/>
+        </w:rPr>
+      </w:pPr>
+      <m:oMath>
+        <m:r>
+          <w:rPr>
+            <w:rFonts w:ascii="Cambria Math" w:eastAsiaTheme="minorEastAsia" w:hAnsi="Cambria Math" w:cs="Times New Roman"/>
+            <w:sz w:val="24"/>
+          </w:rPr>
+          <m:t>error_</m:t>
+        </m:r>
+        <m:r>
+          <w:rPr>
+            <w:rFonts w:ascii="Cambria Math" w:eastAsiaTheme="minorEastAsia" w:hAnsi="Cambria Math" w:cs="Times New Roman"/>
+            <w:sz w:val="24"/>
+          </w:rPr>
+          <m:t>rcv</m:t>
+        </m:r>
+        <m:groupChr>
+          <m:groupChrPr>
+            <m:chr m:val="→"/>
+            <m:vertJc m:val="bot"/>
+            <m:ctrlPr>
+              <w:rPr>
+                <w:rFonts w:ascii="Cambria Math" w:eastAsiaTheme="minorEastAsia" w:hAnsi="Cambria Math" w:cs="Times New Roman"/>
+                <w:i/>
+                <w:sz w:val="24"/>
+              </w:rPr>
+            </m:ctrlPr>
+          </m:groupChrPr>
+          <m:e>
+            <m:r>
+              <w:rPr>
+                <w:rFonts w:ascii="Cambria Math" w:eastAsiaTheme="minorEastAsia" w:hAnsi="Cambria Math" w:cs="Times New Roman"/>
+                <w:sz w:val="24"/>
+              </w:rPr>
+              <m:t>[err_protocol_</m:t>
+            </m:r>
+            <m:func>
+              <m:funcPr>
+                <m:ctrlPr>
+                  <w:rPr>
+                    <w:rFonts w:ascii="Cambria Math" w:eastAsiaTheme="minorEastAsia" w:hAnsi="Cambria Math" w:cs="Times New Roman"/>
+                    <w:i/>
+                    <w:sz w:val="24"/>
+                  </w:rPr>
+                </m:ctrlPr>
+              </m:funcPr>
+              <m:fName>
+                <m:r>
+                  <m:rPr>
+                    <m:sty m:val="p"/>
+                  </m:rPr>
+                  <w:rPr>
+                    <w:rFonts w:ascii="Cambria Math" w:eastAsiaTheme="minorEastAsia" w:hAnsi="Cambria Math" w:cs="Times New Roman"/>
+                    <w:sz w:val="24"/>
+                  </w:rPr>
+                  <m:t>def</m:t>
+                </m:r>
+              </m:fName>
+              <m:e>
+                <m:r>
+                  <w:rPr>
+                    <w:rFonts w:ascii="Cambria Math" w:eastAsiaTheme="minorEastAsia" w:hAnsi="Cambria Math" w:cs="Times New Roman"/>
+                    <w:sz w:val="24"/>
+                  </w:rPr>
+                  <m:t>=true</m:t>
+                </m:r>
+              </m:e>
+            </m:func>
+            <m:r>
+              <w:rPr>
+                <w:rFonts w:ascii="Cambria Math" w:eastAsiaTheme="minorEastAsia" w:hAnsi="Cambria Math" w:cs="Times New Roman"/>
+                <w:sz w:val="24"/>
+              </w:rPr>
+              <m:t>]</m:t>
+            </m:r>
+          </m:e>
+        </m:groupChr>
+        <m:r>
+          <w:rPr>
+            <w:rFonts w:ascii="Cambria Math" w:eastAsiaTheme="minorEastAsia" w:hAnsi="Cambria Math" w:cs="Times New Roman"/>
+            <w:sz w:val="24"/>
+          </w:rPr>
+          <m:t>applicable_</m:t>
+        </m:r>
+        <m:r>
+          <w:rPr>
+            <w:rFonts w:ascii="Cambria Math" w:eastAsiaTheme="minorEastAsia" w:hAnsi="Cambria Math" w:cs="Times New Roman"/>
+            <w:sz w:val="24"/>
+          </w:rPr>
+          <m:t>rescue</m:t>
+        </m:r>
+      </m:oMath>
+    </w:p>
+    <w:p>
+      <w:pPr>
+        <w:pStyle w:val="ListParagraph"/>
+        <w:numPr>
+          <w:ilvl w:val="0"/>
+          <w:numId w:val="8"/>
+        </w:numPr>
+        <w:rPr>
+          <w:rFonts w:ascii="Times New Roman" w:eastAsiaTheme="minorEastAsia" w:hAnsi="Times New Roman" w:cs="Times New Roman"/>
+          <w:sz w:val="24"/>
+        </w:rPr>
+      </w:pPr>
+      <m:oMath>
+        <m:r>
+          <w:rPr>
+            <w:rFonts w:ascii="Cambria Math" w:eastAsiaTheme="minorEastAsia" w:hAnsi="Cambria Math" w:cs="Times New Roman"/>
+            <w:sz w:val="24"/>
+          </w:rPr>
+          <m:t>error_rcv</m:t>
+        </m:r>
+        <m:groupChr>
+          <m:groupChrPr>
+            <m:chr m:val="→"/>
+            <m:vertJc m:val="bot"/>
+            <m:ctrlPr>
+              <w:rPr>
+                <w:rFonts w:ascii="Cambria Math" w:eastAsiaTheme="minorEastAsia" w:hAnsi="Cambria Math" w:cs="Times New Roman"/>
+                <w:i/>
+                <w:sz w:val="24"/>
+              </w:rPr>
+            </m:ctrlPr>
+          </m:groupChrPr>
+          <m:e>
+            <m:r>
+              <w:rPr>
+                <w:rFonts w:ascii="Cambria Math" w:eastAsiaTheme="minorEastAsia" w:hAnsi="Cambria Math" w:cs="Times New Roman"/>
+                <w:sz w:val="24"/>
+              </w:rPr>
+              <m:t>[err_protocol_</m:t>
+            </m:r>
+            <m:func>
+              <m:funcPr>
+                <m:ctrlPr>
+                  <w:rPr>
+                    <w:rFonts w:ascii="Cambria Math" w:eastAsiaTheme="minorEastAsia" w:hAnsi="Cambria Math" w:cs="Times New Roman"/>
+                    <w:i/>
+                    <w:sz w:val="24"/>
+                  </w:rPr>
+                </m:ctrlPr>
+              </m:funcPr>
+              <m:fName>
+                <m:r>
+                  <m:rPr>
+                    <m:sty m:val="p"/>
+                  </m:rPr>
+                  <w:rPr>
+                    <w:rFonts w:ascii="Cambria Math" w:eastAsiaTheme="minorEastAsia" w:hAnsi="Cambria Math" w:cs="Times New Roman"/>
+                    <w:sz w:val="24"/>
+                  </w:rPr>
+                  <m:t>def</m:t>
+                </m:r>
+              </m:fName>
+              <m:e>
+                <m:r>
+                  <w:rPr>
+                    <w:rFonts w:ascii="Cambria Math" w:eastAsiaTheme="minorEastAsia" w:hAnsi="Cambria Math" w:cs="Times New Roman"/>
+                    <w:sz w:val="24"/>
+                  </w:rPr>
+                  <m:t>=true</m:t>
+                </m:r>
+              </m:e>
+            </m:func>
+            <m:r>
+              <w:rPr>
+                <w:rFonts w:ascii="Cambria Math" w:eastAsiaTheme="minorEastAsia" w:hAnsi="Cambria Math" w:cs="Times New Roman"/>
+                <w:sz w:val="24"/>
+              </w:rPr>
+              <m:t>]</m:t>
+            </m:r>
+          </m:e>
+        </m:groupChr>
+        <m:r>
+          <w:rPr>
+            <w:rFonts w:ascii="Cambria Math" w:eastAsiaTheme="minorEastAsia" w:hAnsi="Cambria Math" w:cs="Times New Roman"/>
+            <w:sz w:val="24"/>
+          </w:rPr>
+          <m:t>applicable_rescue</m:t>
+        </m:r>
+      </m:oMath>
+    </w:p>
+    <w:p>
+      <w:pPr>
+        <w:pStyle w:val="ListParagraph"/>
+        <w:numPr>
+          <w:ilvl w:val="0"/>
+          <w:numId w:val="8"/>
+        </w:numPr>
+        <w:rPr>
+          <w:rFonts w:ascii="Times New Roman" w:eastAsiaTheme="minorEastAsia" w:hAnsi="Times New Roman" w:cs="Times New Roman"/>
+          <w:sz w:val="24"/>
+        </w:rPr>
+      </w:pPr>
+      <m:oMath>
+        <m:r>
+          <w:rPr>
+            <w:rFonts w:ascii="Cambria Math" w:eastAsiaTheme="minorEastAsia" w:hAnsi="Cambria Math" w:cs="Times New Roman"/>
+            <w:sz w:val="24"/>
+          </w:rPr>
+          <m:t>error_rcv</m:t>
+        </m:r>
+        <m:groupChr>
+          <m:groupChrPr>
+            <m:chr m:val="→"/>
+            <m:vertJc m:val="bot"/>
+            <m:ctrlPr>
+              <w:rPr>
+                <w:rFonts w:ascii="Cambria Math" w:eastAsiaTheme="minorEastAsia" w:hAnsi="Cambria Math" w:cs="Times New Roman"/>
+                <w:i/>
+                <w:sz w:val="24"/>
+              </w:rPr>
+            </m:ctrlPr>
+          </m:groupChrPr>
+          <m:e>
+            <m:r>
+              <w:rPr>
+                <w:rFonts w:ascii="Cambria Math" w:eastAsiaTheme="minorEastAsia" w:hAnsi="Cambria Math" w:cs="Times New Roman"/>
+                <w:sz w:val="24"/>
+              </w:rPr>
+              <m:t>[err_protocol_def=false]</m:t>
+            </m:r>
+          </m:e>
+        </m:groupChr>
+        <m:r>
+          <w:rPr>
+            <w:rFonts w:ascii="Cambria Math" w:eastAsiaTheme="minorEastAsia" w:hAnsi="Cambria Math" w:cs="Times New Roman"/>
+            <w:sz w:val="24"/>
+          </w:rPr>
+          <m:t>reset_module_data</m:t>
+        </m:r>
+      </m:oMath>
     </w:p>
     <w:sectPr>
       <w:pgSz w:w="12240" w:h="15840"/>
@@ -3348,6 +3091,95 @@
     </w:lvl>
   </w:abstractNum>
   <w:abstractNum w:abstractNumId="6">
+    <w:nsid w:val="6BB25A78"/>
+    <w:multiLevelType w:val="hybridMultilevel"/>
+    <w:tmpl w:val="5CDE39E4"/>
+    <w:lvl w:ilvl="0" w:tplc="3238116A">
+      <w:start w:val="1"/>
+      <w:numFmt w:val="decimal"/>
+      <w:lvlText w:val="%1-"/>
+      <w:lvlJc w:val="left"/>
+      <w:pPr>
+        <w:ind w:left="1080" w:hanging="360"/>
+      </w:pPr>
+      <w:rPr>
+        <w:rFonts w:hint="default"/>
+      </w:rPr>
+    </w:lvl>
+    <w:lvl w:ilvl="1" w:tplc="10090019">
+      <w:start w:val="1"/>
+      <w:numFmt w:val="lowerLetter"/>
+      <w:lvlText w:val="%2."/>
+      <w:lvlJc w:val="left"/>
+      <w:pPr>
+        <w:ind w:left="1800" w:hanging="360"/>
+      </w:pPr>
+    </w:lvl>
+    <w:lvl w:ilvl="2" w:tplc="1009001B" w:tentative="1">
+      <w:start w:val="1"/>
+      <w:numFmt w:val="lowerRoman"/>
+      <w:lvlText w:val="%3."/>
+      <w:lvlJc w:val="right"/>
+      <w:pPr>
+        <w:ind w:left="2520" w:hanging="180"/>
+      </w:pPr>
+    </w:lvl>
+    <w:lvl w:ilvl="3" w:tplc="1009000F" w:tentative="1">
+      <w:start w:val="1"/>
+      <w:numFmt w:val="decimal"/>
+      <w:lvlText w:val="%4."/>
+      <w:lvlJc w:val="left"/>
+      <w:pPr>
+        <w:ind w:left="3240" w:hanging="360"/>
+      </w:pPr>
+    </w:lvl>
+    <w:lvl w:ilvl="4" w:tplc="10090019" w:tentative="1">
+      <w:start w:val="1"/>
+      <w:numFmt w:val="lowerLetter"/>
+      <w:lvlText w:val="%5."/>
+      <w:lvlJc w:val="left"/>
+      <w:pPr>
+        <w:ind w:left="3960" w:hanging="360"/>
+      </w:pPr>
+    </w:lvl>
+    <w:lvl w:ilvl="5" w:tplc="1009001B" w:tentative="1">
+      <w:start w:val="1"/>
+      <w:numFmt w:val="lowerRoman"/>
+      <w:lvlText w:val="%6."/>
+      <w:lvlJc w:val="right"/>
+      <w:pPr>
+        <w:ind w:left="4680" w:hanging="180"/>
+      </w:pPr>
+    </w:lvl>
+    <w:lvl w:ilvl="6" w:tplc="1009000F" w:tentative="1">
+      <w:start w:val="1"/>
+      <w:numFmt w:val="decimal"/>
+      <w:lvlText w:val="%7."/>
+      <w:lvlJc w:val="left"/>
+      <w:pPr>
+        <w:ind w:left="5400" w:hanging="360"/>
+      </w:pPr>
+    </w:lvl>
+    <w:lvl w:ilvl="7" w:tplc="10090019" w:tentative="1">
+      <w:start w:val="1"/>
+      <w:numFmt w:val="lowerLetter"/>
+      <w:lvlText w:val="%8."/>
+      <w:lvlJc w:val="left"/>
+      <w:pPr>
+        <w:ind w:left="6120" w:hanging="360"/>
+      </w:pPr>
+    </w:lvl>
+    <w:lvl w:ilvl="8" w:tplc="1009001B" w:tentative="1">
+      <w:start w:val="1"/>
+      <w:numFmt w:val="lowerRoman"/>
+      <w:lvlText w:val="%9."/>
+      <w:lvlJc w:val="right"/>
+      <w:pPr>
+        <w:ind w:left="6840" w:hanging="180"/>
+      </w:pPr>
+    </w:lvl>
+  </w:abstractNum>
+  <w:abstractNum w:abstractNumId="7">
     <w:nsid w:val="71AA57AB"/>
     <w:multiLevelType w:val="hybridMultilevel"/>
     <w:tmpl w:val="5CDE39E4"/>
@@ -3443,7 +3275,7 @@
     <w:abstractNumId w:val="1"/>
   </w:num>
   <w:num w:numId="3">
-    <w:abstractNumId w:val="6"/>
+    <w:abstractNumId w:val="7"/>
   </w:num>
   <w:num w:numId="4">
     <w:abstractNumId w:val="0"/>
@@ -3456,6 +3288,9 @@
   </w:num>
   <w:num w:numId="7">
     <w:abstractNumId w:val="5"/>
+  </w:num>
+  <w:num w:numId="8">
+    <w:abstractNumId w:val="6"/>
   </w:num>
 </w:numbering>
 </file>
@@ -4171,7 +4006,7 @@
 </file>
 
 <file path=customXml/itemProps1.xml><?xml version="1.0" encoding="utf-8"?>
-<ds:datastoreItem xmlns:ds="http://schemas.openxmlformats.org/officeDocument/2006/customXml" ds:itemID="{EEA51918-74F7-407E-B270-CB5007B1A194}">
+<ds:datastoreItem xmlns:ds="http://schemas.openxmlformats.org/officeDocument/2006/customXml" ds:itemID="{AC657A66-8621-445A-BEA9-D926774DA5FA}">
   <ds:schemaRefs>
     <ds:schemaRef ds:uri="http://schemas.openxmlformats.org/officeDocument/2006/bibliography"/>
   </ds:schemaRefs>

</xml_diff>